<commit_message>
project ended, generated confusion matrixs and ROC curve
</commit_message>
<xml_diff>
--- a/Diabetes Prediction.docx
+++ b/Diabetes Prediction.docx
@@ -635,7 +635,7 @@
           <w:r>
             <w:fldChar w:fldCharType="separate"/>
           </w:r>
-          <w:hyperlink w:anchor="_Toc166710283" w:history="1">
+          <w:hyperlink w:anchor="_Toc166796972" w:history="1">
             <w:r>
               <w:rPr>
                 <w:rStyle w:val="Hyperlink"/>
@@ -665,7 +665,7 @@
                 <w:noProof/>
                 <w:webHidden/>
               </w:rPr>
-              <w:instrText xml:space="preserve"> PAGEREF _Toc166710283 \h </w:instrText>
+              <w:instrText xml:space="preserve"> PAGEREF _Toc166796972 \h </w:instrText>
             </w:r>
             <w:r>
               <w:rPr>
@@ -709,7 +709,7 @@
               <w14:ligatures w14:val="standardContextual"/>
             </w:rPr>
           </w:pPr>
-          <w:hyperlink w:anchor="_Toc166710284" w:history="1">
+          <w:hyperlink w:anchor="_Toc166796973" w:history="1">
             <w:r>
               <w:rPr>
                 <w:rStyle w:val="Hyperlink"/>
@@ -740,7 +740,7 @@
                 <w:noProof/>
                 <w:webHidden/>
               </w:rPr>
-              <w:instrText xml:space="preserve"> PAGEREF _Toc166710284 \h </w:instrText>
+              <w:instrText xml:space="preserve"> PAGEREF _Toc166796973 \h </w:instrText>
             </w:r>
             <w:r>
               <w:rPr>
@@ -784,7 +784,7 @@
               <w14:ligatures w14:val="standardContextual"/>
             </w:rPr>
           </w:pPr>
-          <w:hyperlink w:anchor="_Toc166710285" w:history="1">
+          <w:hyperlink w:anchor="_Toc166796974" w:history="1">
             <w:r>
               <w:rPr>
                 <w:rStyle w:val="Hyperlink"/>
@@ -815,7 +815,7 @@
                 <w:noProof/>
                 <w:webHidden/>
               </w:rPr>
-              <w:instrText xml:space="preserve"> PAGEREF _Toc166710285 \h </w:instrText>
+              <w:instrText xml:space="preserve"> PAGEREF _Toc166796974 \h </w:instrText>
             </w:r>
             <w:r>
               <w:rPr>
@@ -860,7 +860,7 @@
               <w14:ligatures w14:val="standardContextual"/>
             </w:rPr>
           </w:pPr>
-          <w:hyperlink w:anchor="_Toc166710286" w:history="1">
+          <w:hyperlink w:anchor="_Toc166796975" w:history="1">
             <w:r>
               <w:rPr>
                 <w:rStyle w:val="Hyperlink"/>
@@ -909,7 +909,7 @@
                 <w:noProof/>
                 <w:webHidden/>
               </w:rPr>
-              <w:instrText xml:space="preserve"> PAGEREF _Toc166710286 \h </w:instrText>
+              <w:instrText xml:space="preserve"> PAGEREF _Toc166796975 \h </w:instrText>
             </w:r>
             <w:r>
               <w:rPr>
@@ -954,7 +954,7 @@
               <w14:ligatures w14:val="standardContextual"/>
             </w:rPr>
           </w:pPr>
-          <w:hyperlink w:anchor="_Toc166710287" w:history="1">
+          <w:hyperlink w:anchor="_Toc166796976" w:history="1">
             <w:r>
               <w:rPr>
                 <w:rStyle w:val="Hyperlink"/>
@@ -1001,7 +1001,7 @@
                 <w:noProof/>
                 <w:webHidden/>
               </w:rPr>
-              <w:instrText xml:space="preserve"> PAGEREF _Toc166710287 \h </w:instrText>
+              <w:instrText xml:space="preserve"> PAGEREF _Toc166796976 \h </w:instrText>
             </w:r>
             <w:r>
               <w:rPr>
@@ -1046,7 +1046,7 @@
               <w14:ligatures w14:val="standardContextual"/>
             </w:rPr>
           </w:pPr>
-          <w:hyperlink w:anchor="_Toc166710288" w:history="1">
+          <w:hyperlink w:anchor="_Toc166796977" w:history="1">
             <w:r>
               <w:rPr>
                 <w:rStyle w:val="Hyperlink"/>
@@ -1093,7 +1093,7 @@
                 <w:noProof/>
                 <w:webHidden/>
               </w:rPr>
-              <w:instrText xml:space="preserve"> PAGEREF _Toc166710288 \h </w:instrText>
+              <w:instrText xml:space="preserve"> PAGEREF _Toc166796977 \h </w:instrText>
             </w:r>
             <w:r>
               <w:rPr>
@@ -1138,7 +1138,7 @@
               <w14:ligatures w14:val="standardContextual"/>
             </w:rPr>
           </w:pPr>
-          <w:hyperlink w:anchor="_Toc166710289" w:history="1">
+          <w:hyperlink w:anchor="_Toc166796978" w:history="1">
             <w:r>
               <w:rPr>
                 <w:rStyle w:val="Hyperlink"/>
@@ -1185,7 +1185,7 @@
                 <w:noProof/>
                 <w:webHidden/>
               </w:rPr>
-              <w:instrText xml:space="preserve"> PAGEREF _Toc166710289 \h </w:instrText>
+              <w:instrText xml:space="preserve"> PAGEREF _Toc166796978 \h </w:instrText>
             </w:r>
             <w:r>
               <w:rPr>
@@ -1230,7 +1230,7 @@
               <w14:ligatures w14:val="standardContextual"/>
             </w:rPr>
           </w:pPr>
-          <w:hyperlink w:anchor="_Toc166710290" w:history="1">
+          <w:hyperlink w:anchor="_Toc166796979" w:history="1">
             <w:r>
               <w:rPr>
                 <w:rStyle w:val="Hyperlink"/>
@@ -1277,7 +1277,7 @@
                 <w:noProof/>
                 <w:webHidden/>
               </w:rPr>
-              <w:instrText xml:space="preserve"> PAGEREF _Toc166710290 \h </w:instrText>
+              <w:instrText xml:space="preserve"> PAGEREF _Toc166796979 \h </w:instrText>
             </w:r>
             <w:r>
               <w:rPr>
@@ -1321,7 +1321,7 @@
               <w14:ligatures w14:val="standardContextual"/>
             </w:rPr>
           </w:pPr>
-          <w:hyperlink w:anchor="_Toc166710291" w:history="1">
+          <w:hyperlink w:anchor="_Toc166796980" w:history="1">
             <w:r>
               <w:rPr>
                 <w:rStyle w:val="Hyperlink"/>
@@ -1329,7 +1329,6 @@
                 <w:b/>
                 <w:bCs/>
                 <w:noProof/>
-                <w:lang w:val="fr-RE"/>
               </w:rPr>
               <w:t>Priprema podataka</w:t>
             </w:r>
@@ -1352,7 +1351,7 @@
                 <w:noProof/>
                 <w:webHidden/>
               </w:rPr>
-              <w:instrText xml:space="preserve"> PAGEREF _Toc166710291 \h </w:instrText>
+              <w:instrText xml:space="preserve"> PAGEREF _Toc166796980 \h </w:instrText>
             </w:r>
             <w:r>
               <w:rPr>
@@ -1396,7 +1395,7 @@
               <w14:ligatures w14:val="standardContextual"/>
             </w:rPr>
           </w:pPr>
-          <w:hyperlink w:anchor="_Toc166710292" w:history="1">
+          <w:hyperlink w:anchor="_Toc166796981" w:history="1">
             <w:r>
               <w:rPr>
                 <w:rStyle w:val="Hyperlink"/>
@@ -1426,7 +1425,7 @@
                 <w:noProof/>
                 <w:webHidden/>
               </w:rPr>
-              <w:instrText xml:space="preserve"> PAGEREF _Toc166710292 \h </w:instrText>
+              <w:instrText xml:space="preserve"> PAGEREF _Toc166796981 \h </w:instrText>
             </w:r>
             <w:r>
               <w:rPr>
@@ -1470,7 +1469,7 @@
               <w14:ligatures w14:val="standardContextual"/>
             </w:rPr>
           </w:pPr>
-          <w:hyperlink w:anchor="_Toc166710293" w:history="1">
+          <w:hyperlink w:anchor="_Toc166796982" w:history="1">
             <w:r>
               <w:rPr>
                 <w:rStyle w:val="Hyperlink"/>
@@ -1500,7 +1499,7 @@
                 <w:noProof/>
                 <w:webHidden/>
               </w:rPr>
-              <w:instrText xml:space="preserve"> PAGEREF _Toc166710293 \h </w:instrText>
+              <w:instrText xml:space="preserve"> PAGEREF _Toc166796982 \h </w:instrText>
             </w:r>
             <w:r>
               <w:rPr>
@@ -1544,7 +1543,7 @@
               <w14:ligatures w14:val="standardContextual"/>
             </w:rPr>
           </w:pPr>
-          <w:hyperlink w:anchor="_Toc166710294" w:history="1">
+          <w:hyperlink w:anchor="_Toc166796983" w:history="1">
             <w:r>
               <w:rPr>
                 <w:rStyle w:val="Hyperlink"/>
@@ -1574,7 +1573,7 @@
                 <w:noProof/>
                 <w:webHidden/>
               </w:rPr>
-              <w:instrText xml:space="preserve"> PAGEREF _Toc166710294 \h </w:instrText>
+              <w:instrText xml:space="preserve"> PAGEREF _Toc166796983 \h </w:instrText>
             </w:r>
             <w:r>
               <w:rPr>
@@ -1618,7 +1617,7 @@
               <w14:ligatures w14:val="standardContextual"/>
             </w:rPr>
           </w:pPr>
-          <w:hyperlink w:anchor="_Toc166710295" w:history="1">
+          <w:hyperlink w:anchor="_Toc166796984" w:history="1">
             <w:r>
               <w:rPr>
                 <w:rStyle w:val="Hyperlink"/>
@@ -1647,7 +1646,7 @@
                 <w:noProof/>
                 <w:webHidden/>
               </w:rPr>
-              <w:instrText xml:space="preserve"> PAGEREF _Toc166710295 \h </w:instrText>
+              <w:instrText xml:space="preserve"> PAGEREF _Toc166796984 \h </w:instrText>
             </w:r>
             <w:r>
               <w:rPr>
@@ -1691,7 +1690,7 @@
               <w14:ligatures w14:val="standardContextual"/>
             </w:rPr>
           </w:pPr>
-          <w:hyperlink w:anchor="_Toc166710296" w:history="1">
+          <w:hyperlink w:anchor="_Toc166796985" w:history="1">
             <w:r>
               <w:rPr>
                 <w:rStyle w:val="Hyperlink"/>
@@ -1721,7 +1720,7 @@
                 <w:noProof/>
                 <w:webHidden/>
               </w:rPr>
-              <w:instrText xml:space="preserve"> PAGEREF _Toc166710296 \h </w:instrText>
+              <w:instrText xml:space="preserve"> PAGEREF _Toc166796985 \h </w:instrText>
             </w:r>
             <w:r>
               <w:rPr>
@@ -1765,7 +1764,7 @@
               <w14:ligatures w14:val="standardContextual"/>
             </w:rPr>
           </w:pPr>
-          <w:hyperlink w:anchor="_Toc166710297" w:history="1">
+          <w:hyperlink w:anchor="_Toc166796986" w:history="1">
             <w:r>
               <w:rPr>
                 <w:rStyle w:val="Hyperlink"/>
@@ -1806,7 +1805,7 @@
                 <w:noProof/>
                 <w:webHidden/>
               </w:rPr>
-              <w:instrText xml:space="preserve"> PAGEREF _Toc166710297 \h </w:instrText>
+              <w:instrText xml:space="preserve"> PAGEREF _Toc166796986 \h </w:instrText>
             </w:r>
             <w:r>
               <w:rPr>
@@ -1850,7 +1849,7 @@
               <w14:ligatures w14:val="standardContextual"/>
             </w:rPr>
           </w:pPr>
-          <w:hyperlink w:anchor="_Toc166710298" w:history="1">
+          <w:hyperlink w:anchor="_Toc166796987" w:history="1">
             <w:r>
               <w:rPr>
                 <w:rStyle w:val="Hyperlink"/>
@@ -1881,7 +1880,7 @@
                 <w:noProof/>
                 <w:webHidden/>
               </w:rPr>
-              <w:instrText xml:space="preserve"> PAGEREF _Toc166710298 \h </w:instrText>
+              <w:instrText xml:space="preserve"> PAGEREF _Toc166796987 \h </w:instrText>
             </w:r>
             <w:r>
               <w:rPr>
@@ -1925,7 +1924,7 @@
               <w14:ligatures w14:val="standardContextual"/>
             </w:rPr>
           </w:pPr>
-          <w:hyperlink w:anchor="_Toc166710299" w:history="1">
+          <w:hyperlink w:anchor="_Toc166796988" w:history="1">
             <w:r>
               <w:rPr>
                 <w:rStyle w:val="Hyperlink"/>
@@ -1956,7 +1955,7 @@
                 <w:noProof/>
                 <w:webHidden/>
               </w:rPr>
-              <w:instrText xml:space="preserve"> PAGEREF _Toc166710299 \h </w:instrText>
+              <w:instrText xml:space="preserve"> PAGEREF _Toc166796988 \h </w:instrText>
             </w:r>
             <w:r>
               <w:rPr>
@@ -2000,7 +1999,7 @@
               <w14:ligatures w14:val="standardContextual"/>
             </w:rPr>
           </w:pPr>
-          <w:hyperlink w:anchor="_Toc166710300" w:history="1">
+          <w:hyperlink w:anchor="_Toc166796989" w:history="1">
             <w:r>
               <w:rPr>
                 <w:rStyle w:val="Hyperlink"/>
@@ -2031,7 +2030,7 @@
                 <w:noProof/>
                 <w:webHidden/>
               </w:rPr>
-              <w:instrText xml:space="preserve"> PAGEREF _Toc166710300 \h </w:instrText>
+              <w:instrText xml:space="preserve"> PAGEREF _Toc166796989 \h </w:instrText>
             </w:r>
             <w:r>
               <w:rPr>
@@ -2051,7 +2050,7 @@
                 <w:noProof/>
                 <w:webHidden/>
               </w:rPr>
-              <w:t>14</w:t>
+              <w:t>16</w:t>
             </w:r>
             <w:r>
               <w:rPr>
@@ -2075,7 +2074,7 @@
               <w14:ligatures w14:val="standardContextual"/>
             </w:rPr>
           </w:pPr>
-          <w:hyperlink w:anchor="_Toc166710301" w:history="1">
+          <w:hyperlink w:anchor="_Toc166796990" w:history="1">
             <w:r>
               <w:rPr>
                 <w:rStyle w:val="Hyperlink"/>
@@ -2105,7 +2104,7 @@
                 <w:noProof/>
                 <w:webHidden/>
               </w:rPr>
-              <w:instrText xml:space="preserve"> PAGEREF _Toc166710301 \h </w:instrText>
+              <w:instrText xml:space="preserve"> PAGEREF _Toc166796990 \h </w:instrText>
             </w:r>
             <w:r>
               <w:rPr>
@@ -2125,7 +2124,7 @@
                 <w:noProof/>
                 <w:webHidden/>
               </w:rPr>
-              <w:t>14</w:t>
+              <w:t>17</w:t>
             </w:r>
             <w:r>
               <w:rPr>
@@ -2149,7 +2148,7 @@
               <w14:ligatures w14:val="standardContextual"/>
             </w:rPr>
           </w:pPr>
-          <w:hyperlink w:anchor="_Toc166710302" w:history="1">
+          <w:hyperlink w:anchor="_Toc166796991" w:history="1">
             <w:r>
               <w:rPr>
                 <w:rStyle w:val="Hyperlink"/>
@@ -2157,7 +2156,6 @@
                 <w:b/>
                 <w:bCs/>
                 <w:noProof/>
-                <w:lang w:val="fr-RE"/>
               </w:rPr>
               <w:t>Literatura</w:t>
             </w:r>
@@ -2180,7 +2178,7 @@
                 <w:noProof/>
                 <w:webHidden/>
               </w:rPr>
-              <w:instrText xml:space="preserve"> PAGEREF _Toc166710302 \h </w:instrText>
+              <w:instrText xml:space="preserve"> PAGEREF _Toc166796991 \h </w:instrText>
             </w:r>
             <w:r>
               <w:rPr>
@@ -2200,7 +2198,7 @@
                 <w:noProof/>
                 <w:webHidden/>
               </w:rPr>
-              <w:t>15</w:t>
+              <w:t>17</w:t>
             </w:r>
             <w:r>
               <w:rPr>
@@ -2262,7 +2260,7 @@
           <w:u w:val="single"/>
         </w:rPr>
       </w:pPr>
-      <w:bookmarkStart w:id="0" w:name="_Toc166710283"/>
+      <w:bookmarkStart w:id="0" w:name="_Toc166796972"/>
       <w:r>
         <w:rPr>
           <w:rFonts w:ascii="Times New Roman" w:hAnsi="Times New Roman" w:cs="Times New Roman"/>
@@ -2488,7 +2486,7 @@
           <w:lang w:val="sr-Latn-RS"/>
         </w:rPr>
       </w:pPr>
-      <w:bookmarkStart w:id="1" w:name="_Toc166710284"/>
+      <w:bookmarkStart w:id="1" w:name="_Toc166796973"/>
       <w:r>
         <w:rPr>
           <w:rFonts w:ascii="Times New Roman" w:hAnsi="Times New Roman" w:cs="Times New Roman"/>
@@ -2748,7 +2746,7 @@
           <w:lang w:val="sr-Latn-RS"/>
         </w:rPr>
       </w:pPr>
-      <w:bookmarkStart w:id="2" w:name="_Toc166710285"/>
+      <w:bookmarkStart w:id="2" w:name="_Toc166796974"/>
       <w:r>
         <w:rPr>
           <w:rFonts w:ascii="Times New Roman" w:hAnsi="Times New Roman" w:cs="Times New Roman"/>
@@ -2811,7 +2809,7 @@
           <w:lang w:val="sr-Latn-RS"/>
         </w:rPr>
       </w:pPr>
-      <w:bookmarkStart w:id="3" w:name="_Toc166710286"/>
+      <w:bookmarkStart w:id="3" w:name="_Toc166796975"/>
       <w:r>
         <w:rPr>
           <w:rStyle w:val="Heading2Char"/>
@@ -3096,7 +3094,7 @@
           <w:szCs w:val="28"/>
         </w:rPr>
       </w:pPr>
-      <w:bookmarkStart w:id="4" w:name="_Toc166710287"/>
+      <w:bookmarkStart w:id="4" w:name="_Toc166796976"/>
       <w:r>
         <w:rPr>
           <w:rStyle w:val="Heading2Char"/>
@@ -3265,7 +3263,7 @@
           <w:szCs w:val="28"/>
         </w:rPr>
       </w:pPr>
-      <w:bookmarkStart w:id="5" w:name="_Toc166710288"/>
+      <w:bookmarkStart w:id="5" w:name="_Toc166796977"/>
       <w:r>
         <w:rPr>
           <w:rStyle w:val="Heading3Char"/>
@@ -3368,7 +3366,7 @@
           <w:szCs w:val="28"/>
         </w:rPr>
       </w:pPr>
-      <w:bookmarkStart w:id="6" w:name="_Toc166710289"/>
+      <w:bookmarkStart w:id="6" w:name="_Toc166796978"/>
       <w:r>
         <w:rPr>
           <w:rStyle w:val="Heading3Char"/>
@@ -3463,7 +3461,7 @@
           <w:szCs w:val="28"/>
         </w:rPr>
       </w:pPr>
-      <w:bookmarkStart w:id="7" w:name="_Toc166710290"/>
+      <w:bookmarkStart w:id="7" w:name="_Toc166796979"/>
       <w:r>
         <w:rPr>
           <w:rStyle w:val="Heading3Char"/>
@@ -3555,7 +3553,47 @@
           <w:szCs w:val="28"/>
           <w:lang w:val="fr-RE"/>
         </w:rPr>
-        <w:t xml:space="preserve">Takođe, može da se nosi sa velikim brojem atributa i ima dobru </w:t>
+        <w:t xml:space="preserve">Takođe, može da se nosi sa velikim brojem atributa i </w:t>
+      </w:r>
+      <w:proofErr w:type="spellStart"/>
+      <w:r>
+        <w:rPr>
+          <w:rFonts w:ascii="Times New Roman" w:hAnsi="Times New Roman" w:cs="Times New Roman"/>
+          <w:sz w:val="28"/>
+          <w:szCs w:val="28"/>
+          <w:lang w:val="fr-RE"/>
+        </w:rPr>
+        <w:t>ima</w:t>
+      </w:r>
+      <w:proofErr w:type="spellEnd"/>
+      <w:r>
+        <w:rPr>
+          <w:rFonts w:ascii="Times New Roman" w:hAnsi="Times New Roman" w:cs="Times New Roman"/>
+          <w:sz w:val="28"/>
+          <w:szCs w:val="28"/>
+          <w:lang w:val="fr-RE"/>
+        </w:rPr>
+        <w:t xml:space="preserve"> </w:t>
+      </w:r>
+      <w:proofErr w:type="spellStart"/>
+      <w:r>
+        <w:rPr>
+          <w:rFonts w:ascii="Times New Roman" w:hAnsi="Times New Roman" w:cs="Times New Roman"/>
+          <w:sz w:val="28"/>
+          <w:szCs w:val="28"/>
+          <w:lang w:val="fr-RE"/>
+        </w:rPr>
+        <w:t>dobru</w:t>
+      </w:r>
+      <w:proofErr w:type="spellEnd"/>
+      <w:r>
+        <w:rPr>
+          <w:rFonts w:ascii="Times New Roman" w:hAnsi="Times New Roman" w:cs="Times New Roman"/>
+          <w:sz w:val="28"/>
+          <w:szCs w:val="28"/>
+          <w:lang w:val="fr-RE"/>
+        </w:rPr>
+        <w:t xml:space="preserve"> </w:t>
       </w:r>
       <w:proofErr w:type="spellStart"/>
       <w:r>
@@ -5965,10 +6003,9 @@
           <w:bCs/>
           <w:color w:val="auto"/>
           <w:u w:val="single"/>
-          <w:lang w:val="fr-RE"/>
-        </w:rPr>
-      </w:pPr>
-      <w:bookmarkStart w:id="8" w:name="_Toc166710291"/>
+        </w:rPr>
+      </w:pPr>
+      <w:bookmarkStart w:id="8" w:name="_Toc166796980"/>
       <w:proofErr w:type="spellStart"/>
       <w:r>
         <w:rPr>
@@ -5977,7 +6014,6 @@
           <w:bCs/>
           <w:color w:val="auto"/>
           <w:u w:val="single"/>
-          <w:lang w:val="fr-RE"/>
         </w:rPr>
         <w:t>Priprema</w:t>
       </w:r>
@@ -5989,32 +6025,12 @@
           <w:bCs/>
           <w:color w:val="auto"/>
           <w:u w:val="single"/>
-          <w:lang w:val="fr-RE"/>
-        </w:rPr>
-        <w:t xml:space="preserve"> </w:t>
-      </w:r>
-      <w:proofErr w:type="spellStart"/>
-      <w:r>
-        <w:rPr>
-          <w:rFonts w:ascii="Times New Roman" w:hAnsi="Times New Roman" w:cs="Times New Roman"/>
-          <w:b/>
-          <w:bCs/>
-          <w:color w:val="auto"/>
-          <w:u w:val="single"/>
-          <w:lang w:val="fr-RE"/>
-        </w:rPr>
-        <w:t>podataka</w:t>
+        </w:rPr>
+        <w:t xml:space="preserve"> podataka</w:t>
       </w:r>
       <w:bookmarkEnd w:id="8"/>
-      <w:proofErr w:type="spellEnd"/>
-    </w:p>
-    <w:p>
-      <w:pPr>
-        <w:rPr>
-          <w:lang w:val="fr-RE"/>
-        </w:rPr>
-      </w:pPr>
-    </w:p>
+    </w:p>
+    <w:p/>
     <w:p>
       <w:pPr>
         <w:spacing w:line="360" w:lineRule="auto"/>
@@ -6024,20 +6040,1502 @@
         </w:rPr>
       </w:pPr>
       <w:r>
-        <w:rPr>
-          <w:lang w:val="fr-RE"/>
-        </w:rPr>
         <w:lastRenderedPageBreak/>
         <w:tab/>
       </w:r>
-      <w:r>
-        <w:rPr>
-          <w:rFonts w:ascii="Times New Roman" w:hAnsi="Times New Roman" w:cs="Times New Roman"/>
-          <w:sz w:val="28"/>
-          <w:szCs w:val="28"/>
-          <w:lang w:val="fr-RE"/>
-        </w:rPr>
-        <w:t>Priprema podataka je ključni korak u analizi i modelovanju, posebno kada se radi o klasifikaciji dijabetesa. U ovom procesu, podaci su učitani, očišćeni i pripremljeni za dalje korake analize. Prvo, balansirane su klase kako bi se osiguralo da je broj instanci sa i bez dijabetesa približno jednak, što pomaže u izbegavanju pristrasnosti modela. Zatim su atributi standardizovani kako bi se svi podaci nalazili na istom rasponu vrednosti, što poboljšava performanse mnogih algoritama mašinskog učenja. Konačno, podaci su podeljeni na trening i test skupove kako bi se omogućila validacija modela i osigurala njihova generalizacija na nove podatke. Ovim koracima pripremljen je čvrst temelj za primenu različitih klasifikacionih algoritama.</w:t>
+      <w:proofErr w:type="spellStart"/>
+      <w:r>
+        <w:rPr>
+          <w:rFonts w:ascii="Times New Roman" w:hAnsi="Times New Roman" w:cs="Times New Roman"/>
+          <w:sz w:val="28"/>
+          <w:szCs w:val="28"/>
+        </w:rPr>
+        <w:t>Priprema</w:t>
+      </w:r>
+      <w:proofErr w:type="spellEnd"/>
+      <w:r>
+        <w:rPr>
+          <w:rFonts w:ascii="Times New Roman" w:hAnsi="Times New Roman" w:cs="Times New Roman"/>
+          <w:sz w:val="28"/>
+          <w:szCs w:val="28"/>
+        </w:rPr>
+        <w:t xml:space="preserve"> podataka je </w:t>
+      </w:r>
+      <w:proofErr w:type="spellStart"/>
+      <w:r>
+        <w:rPr>
+          <w:rFonts w:ascii="Times New Roman" w:hAnsi="Times New Roman" w:cs="Times New Roman"/>
+          <w:sz w:val="28"/>
+          <w:szCs w:val="28"/>
+        </w:rPr>
+        <w:t>ključni</w:t>
+      </w:r>
+      <w:proofErr w:type="spellEnd"/>
+      <w:r>
+        <w:rPr>
+          <w:rFonts w:ascii="Times New Roman" w:hAnsi="Times New Roman" w:cs="Times New Roman"/>
+          <w:sz w:val="28"/>
+          <w:szCs w:val="28"/>
+        </w:rPr>
+        <w:t xml:space="preserve"> </w:t>
+      </w:r>
+      <w:proofErr w:type="spellStart"/>
+      <w:r>
+        <w:rPr>
+          <w:rFonts w:ascii="Times New Roman" w:hAnsi="Times New Roman" w:cs="Times New Roman"/>
+          <w:sz w:val="28"/>
+          <w:szCs w:val="28"/>
+        </w:rPr>
+        <w:t>korak</w:t>
+      </w:r>
+      <w:proofErr w:type="spellEnd"/>
+      <w:r>
+        <w:rPr>
+          <w:rFonts w:ascii="Times New Roman" w:hAnsi="Times New Roman" w:cs="Times New Roman"/>
+          <w:sz w:val="28"/>
+          <w:szCs w:val="28"/>
+        </w:rPr>
+        <w:t xml:space="preserve"> u </w:t>
+      </w:r>
+      <w:proofErr w:type="spellStart"/>
+      <w:r>
+        <w:rPr>
+          <w:rFonts w:ascii="Times New Roman" w:hAnsi="Times New Roman" w:cs="Times New Roman"/>
+          <w:sz w:val="28"/>
+          <w:szCs w:val="28"/>
+        </w:rPr>
+        <w:t>analizi</w:t>
+      </w:r>
+      <w:proofErr w:type="spellEnd"/>
+      <w:r>
+        <w:rPr>
+          <w:rFonts w:ascii="Times New Roman" w:hAnsi="Times New Roman" w:cs="Times New Roman"/>
+          <w:sz w:val="28"/>
+          <w:szCs w:val="28"/>
+        </w:rPr>
+        <w:t xml:space="preserve"> </w:t>
+      </w:r>
+      <w:proofErr w:type="spellStart"/>
+      <w:r>
+        <w:rPr>
+          <w:rFonts w:ascii="Times New Roman" w:hAnsi="Times New Roman" w:cs="Times New Roman"/>
+          <w:sz w:val="28"/>
+          <w:szCs w:val="28"/>
+        </w:rPr>
+        <w:t>i</w:t>
+      </w:r>
+      <w:proofErr w:type="spellEnd"/>
+      <w:r>
+        <w:rPr>
+          <w:rFonts w:ascii="Times New Roman" w:hAnsi="Times New Roman" w:cs="Times New Roman"/>
+          <w:sz w:val="28"/>
+          <w:szCs w:val="28"/>
+        </w:rPr>
+        <w:t xml:space="preserve"> </w:t>
+      </w:r>
+      <w:proofErr w:type="spellStart"/>
+      <w:r>
+        <w:rPr>
+          <w:rFonts w:ascii="Times New Roman" w:hAnsi="Times New Roman" w:cs="Times New Roman"/>
+          <w:sz w:val="28"/>
+          <w:szCs w:val="28"/>
+        </w:rPr>
+        <w:t>modelovanju</w:t>
+      </w:r>
+      <w:proofErr w:type="spellEnd"/>
+      <w:r>
+        <w:rPr>
+          <w:rFonts w:ascii="Times New Roman" w:hAnsi="Times New Roman" w:cs="Times New Roman"/>
+          <w:sz w:val="28"/>
+          <w:szCs w:val="28"/>
+        </w:rPr>
+        <w:t xml:space="preserve">, </w:t>
+      </w:r>
+      <w:proofErr w:type="spellStart"/>
+      <w:r>
+        <w:rPr>
+          <w:rFonts w:ascii="Times New Roman" w:hAnsi="Times New Roman" w:cs="Times New Roman"/>
+          <w:sz w:val="28"/>
+          <w:szCs w:val="28"/>
+        </w:rPr>
+        <w:t>posebno</w:t>
+      </w:r>
+      <w:proofErr w:type="spellEnd"/>
+      <w:r>
+        <w:rPr>
+          <w:rFonts w:ascii="Times New Roman" w:hAnsi="Times New Roman" w:cs="Times New Roman"/>
+          <w:sz w:val="28"/>
+          <w:szCs w:val="28"/>
+        </w:rPr>
+        <w:t xml:space="preserve"> </w:t>
+      </w:r>
+      <w:proofErr w:type="spellStart"/>
+      <w:r>
+        <w:rPr>
+          <w:rFonts w:ascii="Times New Roman" w:hAnsi="Times New Roman" w:cs="Times New Roman"/>
+          <w:sz w:val="28"/>
+          <w:szCs w:val="28"/>
+        </w:rPr>
+        <w:t>kada</w:t>
+      </w:r>
+      <w:proofErr w:type="spellEnd"/>
+      <w:r>
+        <w:rPr>
+          <w:rFonts w:ascii="Times New Roman" w:hAnsi="Times New Roman" w:cs="Times New Roman"/>
+          <w:sz w:val="28"/>
+          <w:szCs w:val="28"/>
+        </w:rPr>
+        <w:t xml:space="preserve"> se </w:t>
+      </w:r>
+      <w:proofErr w:type="spellStart"/>
+      <w:r>
+        <w:rPr>
+          <w:rFonts w:ascii="Times New Roman" w:hAnsi="Times New Roman" w:cs="Times New Roman"/>
+          <w:sz w:val="28"/>
+          <w:szCs w:val="28"/>
+        </w:rPr>
+        <w:t>radi</w:t>
+      </w:r>
+      <w:proofErr w:type="spellEnd"/>
+      <w:r>
+        <w:rPr>
+          <w:rFonts w:ascii="Times New Roman" w:hAnsi="Times New Roman" w:cs="Times New Roman"/>
+          <w:sz w:val="28"/>
+          <w:szCs w:val="28"/>
+        </w:rPr>
+        <w:t xml:space="preserve"> o </w:t>
+      </w:r>
+      <w:proofErr w:type="spellStart"/>
+      <w:r>
+        <w:rPr>
+          <w:rFonts w:ascii="Times New Roman" w:hAnsi="Times New Roman" w:cs="Times New Roman"/>
+          <w:sz w:val="28"/>
+          <w:szCs w:val="28"/>
+        </w:rPr>
+        <w:t>klasifikaciji</w:t>
+      </w:r>
+      <w:proofErr w:type="spellEnd"/>
+      <w:r>
+        <w:rPr>
+          <w:rFonts w:ascii="Times New Roman" w:hAnsi="Times New Roman" w:cs="Times New Roman"/>
+          <w:sz w:val="28"/>
+          <w:szCs w:val="28"/>
+        </w:rPr>
+        <w:t xml:space="preserve"> </w:t>
+      </w:r>
+      <w:proofErr w:type="spellStart"/>
+      <w:r>
+        <w:rPr>
+          <w:rFonts w:ascii="Times New Roman" w:hAnsi="Times New Roman" w:cs="Times New Roman"/>
+          <w:sz w:val="28"/>
+          <w:szCs w:val="28"/>
+        </w:rPr>
+        <w:t>dijabetesa</w:t>
+      </w:r>
+      <w:proofErr w:type="spellEnd"/>
+      <w:r>
+        <w:rPr>
+          <w:rFonts w:ascii="Times New Roman" w:hAnsi="Times New Roman" w:cs="Times New Roman"/>
+          <w:sz w:val="28"/>
+          <w:szCs w:val="28"/>
+        </w:rPr>
+        <w:t xml:space="preserve">. U ovom </w:t>
+      </w:r>
+      <w:proofErr w:type="spellStart"/>
+      <w:r>
+        <w:rPr>
+          <w:rFonts w:ascii="Times New Roman" w:hAnsi="Times New Roman" w:cs="Times New Roman"/>
+          <w:sz w:val="28"/>
+          <w:szCs w:val="28"/>
+        </w:rPr>
+        <w:t>procesu</w:t>
+      </w:r>
+      <w:proofErr w:type="spellEnd"/>
+      <w:r>
+        <w:rPr>
+          <w:rFonts w:ascii="Times New Roman" w:hAnsi="Times New Roman" w:cs="Times New Roman"/>
+          <w:sz w:val="28"/>
+          <w:szCs w:val="28"/>
+        </w:rPr>
+        <w:t xml:space="preserve">, </w:t>
+      </w:r>
+      <w:proofErr w:type="spellStart"/>
+      <w:r>
+        <w:rPr>
+          <w:rFonts w:ascii="Times New Roman" w:hAnsi="Times New Roman" w:cs="Times New Roman"/>
+          <w:sz w:val="28"/>
+          <w:szCs w:val="28"/>
+        </w:rPr>
+        <w:t>podaci</w:t>
+      </w:r>
+      <w:proofErr w:type="spellEnd"/>
+      <w:r>
+        <w:rPr>
+          <w:rFonts w:ascii="Times New Roman" w:hAnsi="Times New Roman" w:cs="Times New Roman"/>
+          <w:sz w:val="28"/>
+          <w:szCs w:val="28"/>
+        </w:rPr>
+        <w:t xml:space="preserve"> </w:t>
+      </w:r>
+      <w:proofErr w:type="spellStart"/>
+      <w:r>
+        <w:rPr>
+          <w:rFonts w:ascii="Times New Roman" w:hAnsi="Times New Roman" w:cs="Times New Roman"/>
+          <w:sz w:val="28"/>
+          <w:szCs w:val="28"/>
+        </w:rPr>
+        <w:t>su</w:t>
+      </w:r>
+      <w:proofErr w:type="spellEnd"/>
+      <w:r>
+        <w:rPr>
+          <w:rFonts w:ascii="Times New Roman" w:hAnsi="Times New Roman" w:cs="Times New Roman"/>
+          <w:sz w:val="28"/>
+          <w:szCs w:val="28"/>
+        </w:rPr>
+        <w:t xml:space="preserve"> </w:t>
+      </w:r>
+      <w:proofErr w:type="spellStart"/>
+      <w:r>
+        <w:rPr>
+          <w:rFonts w:ascii="Times New Roman" w:hAnsi="Times New Roman" w:cs="Times New Roman"/>
+          <w:sz w:val="28"/>
+          <w:szCs w:val="28"/>
+        </w:rPr>
+        <w:t>učitani</w:t>
+      </w:r>
+      <w:proofErr w:type="spellEnd"/>
+      <w:r>
+        <w:rPr>
+          <w:rFonts w:ascii="Times New Roman" w:hAnsi="Times New Roman" w:cs="Times New Roman"/>
+          <w:sz w:val="28"/>
+          <w:szCs w:val="28"/>
+        </w:rPr>
+        <w:t xml:space="preserve">, </w:t>
+      </w:r>
+      <w:proofErr w:type="spellStart"/>
+      <w:r>
+        <w:rPr>
+          <w:rFonts w:ascii="Times New Roman" w:hAnsi="Times New Roman" w:cs="Times New Roman"/>
+          <w:sz w:val="28"/>
+          <w:szCs w:val="28"/>
+        </w:rPr>
+        <w:t>očišćeni</w:t>
+      </w:r>
+      <w:proofErr w:type="spellEnd"/>
+      <w:r>
+        <w:rPr>
+          <w:rFonts w:ascii="Times New Roman" w:hAnsi="Times New Roman" w:cs="Times New Roman"/>
+          <w:sz w:val="28"/>
+          <w:szCs w:val="28"/>
+        </w:rPr>
+        <w:t xml:space="preserve"> </w:t>
+      </w:r>
+      <w:proofErr w:type="spellStart"/>
+      <w:r>
+        <w:rPr>
+          <w:rFonts w:ascii="Times New Roman" w:hAnsi="Times New Roman" w:cs="Times New Roman"/>
+          <w:sz w:val="28"/>
+          <w:szCs w:val="28"/>
+        </w:rPr>
+        <w:t>i</w:t>
+      </w:r>
+      <w:proofErr w:type="spellEnd"/>
+      <w:r>
+        <w:rPr>
+          <w:rFonts w:ascii="Times New Roman" w:hAnsi="Times New Roman" w:cs="Times New Roman"/>
+          <w:sz w:val="28"/>
+          <w:szCs w:val="28"/>
+        </w:rPr>
+        <w:t xml:space="preserve"> </w:t>
+      </w:r>
+      <w:proofErr w:type="spellStart"/>
+      <w:r>
+        <w:rPr>
+          <w:rFonts w:ascii="Times New Roman" w:hAnsi="Times New Roman" w:cs="Times New Roman"/>
+          <w:sz w:val="28"/>
+          <w:szCs w:val="28"/>
+        </w:rPr>
+        <w:t>pripremljeni</w:t>
+      </w:r>
+      <w:proofErr w:type="spellEnd"/>
+      <w:r>
+        <w:rPr>
+          <w:rFonts w:ascii="Times New Roman" w:hAnsi="Times New Roman" w:cs="Times New Roman"/>
+          <w:sz w:val="28"/>
+          <w:szCs w:val="28"/>
+        </w:rPr>
+        <w:t xml:space="preserve"> za dalje </w:t>
+      </w:r>
+      <w:proofErr w:type="spellStart"/>
+      <w:r>
+        <w:rPr>
+          <w:rFonts w:ascii="Times New Roman" w:hAnsi="Times New Roman" w:cs="Times New Roman"/>
+          <w:sz w:val="28"/>
+          <w:szCs w:val="28"/>
+        </w:rPr>
+        <w:t>korake</w:t>
+      </w:r>
+      <w:proofErr w:type="spellEnd"/>
+      <w:r>
+        <w:rPr>
+          <w:rFonts w:ascii="Times New Roman" w:hAnsi="Times New Roman" w:cs="Times New Roman"/>
+          <w:sz w:val="28"/>
+          <w:szCs w:val="28"/>
+        </w:rPr>
+        <w:t xml:space="preserve"> </w:t>
+      </w:r>
+      <w:proofErr w:type="spellStart"/>
+      <w:r>
+        <w:rPr>
+          <w:rFonts w:ascii="Times New Roman" w:hAnsi="Times New Roman" w:cs="Times New Roman"/>
+          <w:sz w:val="28"/>
+          <w:szCs w:val="28"/>
+        </w:rPr>
+        <w:t>analize</w:t>
+      </w:r>
+      <w:proofErr w:type="spellEnd"/>
+      <w:r>
+        <w:rPr>
+          <w:rFonts w:ascii="Times New Roman" w:hAnsi="Times New Roman" w:cs="Times New Roman"/>
+          <w:sz w:val="28"/>
+          <w:szCs w:val="28"/>
+        </w:rPr>
+        <w:t xml:space="preserve">. </w:t>
+      </w:r>
+      <w:proofErr w:type="spellStart"/>
+      <w:r>
+        <w:rPr>
+          <w:rFonts w:ascii="Times New Roman" w:hAnsi="Times New Roman" w:cs="Times New Roman"/>
+          <w:sz w:val="28"/>
+          <w:szCs w:val="28"/>
+        </w:rPr>
+        <w:t>Prvo</w:t>
+      </w:r>
+      <w:proofErr w:type="spellEnd"/>
+      <w:r>
+        <w:rPr>
+          <w:rFonts w:ascii="Times New Roman" w:hAnsi="Times New Roman" w:cs="Times New Roman"/>
+          <w:sz w:val="28"/>
+          <w:szCs w:val="28"/>
+        </w:rPr>
+        <w:t xml:space="preserve">, </w:t>
+      </w:r>
+      <w:proofErr w:type="spellStart"/>
+      <w:r>
+        <w:rPr>
+          <w:rFonts w:ascii="Times New Roman" w:hAnsi="Times New Roman" w:cs="Times New Roman"/>
+          <w:sz w:val="28"/>
+          <w:szCs w:val="28"/>
+        </w:rPr>
+        <w:t>balansirane</w:t>
+      </w:r>
+      <w:proofErr w:type="spellEnd"/>
+      <w:r>
+        <w:rPr>
+          <w:rFonts w:ascii="Times New Roman" w:hAnsi="Times New Roman" w:cs="Times New Roman"/>
+          <w:sz w:val="28"/>
+          <w:szCs w:val="28"/>
+        </w:rPr>
+        <w:t xml:space="preserve"> </w:t>
+      </w:r>
+      <w:proofErr w:type="spellStart"/>
+      <w:r>
+        <w:rPr>
+          <w:rFonts w:ascii="Times New Roman" w:hAnsi="Times New Roman" w:cs="Times New Roman"/>
+          <w:sz w:val="28"/>
+          <w:szCs w:val="28"/>
+        </w:rPr>
+        <w:t>su</w:t>
+      </w:r>
+      <w:proofErr w:type="spellEnd"/>
+      <w:r>
+        <w:rPr>
+          <w:rFonts w:ascii="Times New Roman" w:hAnsi="Times New Roman" w:cs="Times New Roman"/>
+          <w:sz w:val="28"/>
+          <w:szCs w:val="28"/>
+        </w:rPr>
+        <w:t xml:space="preserve"> klase </w:t>
+      </w:r>
+      <w:proofErr w:type="spellStart"/>
+      <w:r>
+        <w:rPr>
+          <w:rFonts w:ascii="Times New Roman" w:hAnsi="Times New Roman" w:cs="Times New Roman"/>
+          <w:sz w:val="28"/>
+          <w:szCs w:val="28"/>
+        </w:rPr>
+        <w:t>kako</w:t>
+      </w:r>
+      <w:proofErr w:type="spellEnd"/>
+      <w:r>
+        <w:rPr>
+          <w:rFonts w:ascii="Times New Roman" w:hAnsi="Times New Roman" w:cs="Times New Roman"/>
+          <w:sz w:val="28"/>
+          <w:szCs w:val="28"/>
+        </w:rPr>
+        <w:t xml:space="preserve"> bi se </w:t>
+      </w:r>
+      <w:proofErr w:type="spellStart"/>
+      <w:r>
+        <w:rPr>
+          <w:rFonts w:ascii="Times New Roman" w:hAnsi="Times New Roman" w:cs="Times New Roman"/>
+          <w:sz w:val="28"/>
+          <w:szCs w:val="28"/>
+        </w:rPr>
+        <w:t>osiguralo</w:t>
+      </w:r>
+      <w:proofErr w:type="spellEnd"/>
+      <w:r>
+        <w:rPr>
+          <w:rFonts w:ascii="Times New Roman" w:hAnsi="Times New Roman" w:cs="Times New Roman"/>
+          <w:sz w:val="28"/>
+          <w:szCs w:val="28"/>
+        </w:rPr>
+        <w:t xml:space="preserve"> da je </w:t>
+      </w:r>
+      <w:proofErr w:type="spellStart"/>
+      <w:r>
+        <w:rPr>
+          <w:rFonts w:ascii="Times New Roman" w:hAnsi="Times New Roman" w:cs="Times New Roman"/>
+          <w:sz w:val="28"/>
+          <w:szCs w:val="28"/>
+        </w:rPr>
+        <w:t>broj</w:t>
+      </w:r>
+      <w:proofErr w:type="spellEnd"/>
+      <w:r>
+        <w:rPr>
+          <w:rFonts w:ascii="Times New Roman" w:hAnsi="Times New Roman" w:cs="Times New Roman"/>
+          <w:sz w:val="28"/>
+          <w:szCs w:val="28"/>
+        </w:rPr>
+        <w:t xml:space="preserve"> </w:t>
+      </w:r>
+      <w:proofErr w:type="spellStart"/>
+      <w:r>
+        <w:rPr>
+          <w:rFonts w:ascii="Times New Roman" w:hAnsi="Times New Roman" w:cs="Times New Roman"/>
+          <w:sz w:val="28"/>
+          <w:szCs w:val="28"/>
+        </w:rPr>
+        <w:t>instanci</w:t>
+      </w:r>
+      <w:proofErr w:type="spellEnd"/>
+      <w:r>
+        <w:rPr>
+          <w:rFonts w:ascii="Times New Roman" w:hAnsi="Times New Roman" w:cs="Times New Roman"/>
+          <w:sz w:val="28"/>
+          <w:szCs w:val="28"/>
+        </w:rPr>
+        <w:t xml:space="preserve"> </w:t>
+      </w:r>
+      <w:proofErr w:type="spellStart"/>
+      <w:r>
+        <w:rPr>
+          <w:rFonts w:ascii="Times New Roman" w:hAnsi="Times New Roman" w:cs="Times New Roman"/>
+          <w:sz w:val="28"/>
+          <w:szCs w:val="28"/>
+        </w:rPr>
+        <w:t>sa</w:t>
+      </w:r>
+      <w:proofErr w:type="spellEnd"/>
+      <w:r>
+        <w:rPr>
+          <w:rFonts w:ascii="Times New Roman" w:hAnsi="Times New Roman" w:cs="Times New Roman"/>
+          <w:sz w:val="28"/>
+          <w:szCs w:val="28"/>
+        </w:rPr>
+        <w:t xml:space="preserve"> </w:t>
+      </w:r>
+      <w:proofErr w:type="spellStart"/>
+      <w:r>
+        <w:rPr>
+          <w:rFonts w:ascii="Times New Roman" w:hAnsi="Times New Roman" w:cs="Times New Roman"/>
+          <w:sz w:val="28"/>
+          <w:szCs w:val="28"/>
+        </w:rPr>
+        <w:t>i</w:t>
+      </w:r>
+      <w:proofErr w:type="spellEnd"/>
+      <w:r>
+        <w:rPr>
+          <w:rFonts w:ascii="Times New Roman" w:hAnsi="Times New Roman" w:cs="Times New Roman"/>
+          <w:sz w:val="28"/>
+          <w:szCs w:val="28"/>
+        </w:rPr>
+        <w:t xml:space="preserve"> bez </w:t>
+      </w:r>
+      <w:proofErr w:type="spellStart"/>
+      <w:r>
+        <w:rPr>
+          <w:rFonts w:ascii="Times New Roman" w:hAnsi="Times New Roman" w:cs="Times New Roman"/>
+          <w:sz w:val="28"/>
+          <w:szCs w:val="28"/>
+        </w:rPr>
+        <w:t>dijabetesa</w:t>
+      </w:r>
+      <w:proofErr w:type="spellEnd"/>
+      <w:r>
+        <w:rPr>
+          <w:rFonts w:ascii="Times New Roman" w:hAnsi="Times New Roman" w:cs="Times New Roman"/>
+          <w:sz w:val="28"/>
+          <w:szCs w:val="28"/>
+        </w:rPr>
+        <w:t xml:space="preserve"> </w:t>
+      </w:r>
+      <w:proofErr w:type="spellStart"/>
+      <w:r>
+        <w:rPr>
+          <w:rFonts w:ascii="Times New Roman" w:hAnsi="Times New Roman" w:cs="Times New Roman"/>
+          <w:sz w:val="28"/>
+          <w:szCs w:val="28"/>
+        </w:rPr>
+        <w:t>približno</w:t>
+      </w:r>
+      <w:proofErr w:type="spellEnd"/>
+      <w:r>
+        <w:rPr>
+          <w:rFonts w:ascii="Times New Roman" w:hAnsi="Times New Roman" w:cs="Times New Roman"/>
+          <w:sz w:val="28"/>
+          <w:szCs w:val="28"/>
+        </w:rPr>
+        <w:t xml:space="preserve"> </w:t>
+      </w:r>
+      <w:proofErr w:type="spellStart"/>
+      <w:r>
+        <w:rPr>
+          <w:rFonts w:ascii="Times New Roman" w:hAnsi="Times New Roman" w:cs="Times New Roman"/>
+          <w:sz w:val="28"/>
+          <w:szCs w:val="28"/>
+        </w:rPr>
+        <w:t>jednak</w:t>
+      </w:r>
+      <w:proofErr w:type="spellEnd"/>
+      <w:r>
+        <w:rPr>
+          <w:rFonts w:ascii="Times New Roman" w:hAnsi="Times New Roman" w:cs="Times New Roman"/>
+          <w:sz w:val="28"/>
+          <w:szCs w:val="28"/>
+        </w:rPr>
+        <w:t xml:space="preserve">, </w:t>
+      </w:r>
+      <w:proofErr w:type="spellStart"/>
+      <w:r>
+        <w:rPr>
+          <w:rFonts w:ascii="Times New Roman" w:hAnsi="Times New Roman" w:cs="Times New Roman"/>
+          <w:sz w:val="28"/>
+          <w:szCs w:val="28"/>
+        </w:rPr>
+        <w:t>što</w:t>
+      </w:r>
+      <w:proofErr w:type="spellEnd"/>
+      <w:r>
+        <w:rPr>
+          <w:rFonts w:ascii="Times New Roman" w:hAnsi="Times New Roman" w:cs="Times New Roman"/>
+          <w:sz w:val="28"/>
+          <w:szCs w:val="28"/>
+        </w:rPr>
+        <w:t xml:space="preserve"> </w:t>
+      </w:r>
+      <w:proofErr w:type="spellStart"/>
+      <w:r>
+        <w:rPr>
+          <w:rFonts w:ascii="Times New Roman" w:hAnsi="Times New Roman" w:cs="Times New Roman"/>
+          <w:sz w:val="28"/>
+          <w:szCs w:val="28"/>
+        </w:rPr>
+        <w:t>pomaže</w:t>
+      </w:r>
+      <w:proofErr w:type="spellEnd"/>
+      <w:r>
+        <w:rPr>
+          <w:rFonts w:ascii="Times New Roman" w:hAnsi="Times New Roman" w:cs="Times New Roman"/>
+          <w:sz w:val="28"/>
+          <w:szCs w:val="28"/>
+        </w:rPr>
+        <w:t xml:space="preserve"> u </w:t>
+      </w:r>
+      <w:proofErr w:type="spellStart"/>
+      <w:r>
+        <w:rPr>
+          <w:rFonts w:ascii="Times New Roman" w:hAnsi="Times New Roman" w:cs="Times New Roman"/>
+          <w:sz w:val="28"/>
+          <w:szCs w:val="28"/>
+        </w:rPr>
+        <w:t>izbegavanju</w:t>
+      </w:r>
+      <w:proofErr w:type="spellEnd"/>
+      <w:r>
+        <w:rPr>
+          <w:rFonts w:ascii="Times New Roman" w:hAnsi="Times New Roman" w:cs="Times New Roman"/>
+          <w:sz w:val="28"/>
+          <w:szCs w:val="28"/>
+        </w:rPr>
+        <w:t xml:space="preserve"> </w:t>
+      </w:r>
+      <w:proofErr w:type="spellStart"/>
+      <w:r>
+        <w:rPr>
+          <w:rFonts w:ascii="Times New Roman" w:hAnsi="Times New Roman" w:cs="Times New Roman"/>
+          <w:sz w:val="28"/>
+          <w:szCs w:val="28"/>
+        </w:rPr>
+        <w:t>pristrasnosti</w:t>
+      </w:r>
+      <w:proofErr w:type="spellEnd"/>
+      <w:r>
+        <w:rPr>
+          <w:rFonts w:ascii="Times New Roman" w:hAnsi="Times New Roman" w:cs="Times New Roman"/>
+          <w:sz w:val="28"/>
+          <w:szCs w:val="28"/>
+        </w:rPr>
+        <w:t xml:space="preserve"> </w:t>
+      </w:r>
+      <w:proofErr w:type="spellStart"/>
+      <w:r>
+        <w:rPr>
+          <w:rFonts w:ascii="Times New Roman" w:hAnsi="Times New Roman" w:cs="Times New Roman"/>
+          <w:sz w:val="28"/>
+          <w:szCs w:val="28"/>
+        </w:rPr>
+        <w:t>modela</w:t>
+      </w:r>
+      <w:proofErr w:type="spellEnd"/>
+      <w:r>
+        <w:rPr>
+          <w:rFonts w:ascii="Times New Roman" w:hAnsi="Times New Roman" w:cs="Times New Roman"/>
+          <w:sz w:val="28"/>
+          <w:szCs w:val="28"/>
+        </w:rPr>
+        <w:t xml:space="preserve">. </w:t>
+      </w:r>
+      <w:proofErr w:type="spellStart"/>
+      <w:r>
+        <w:rPr>
+          <w:rFonts w:ascii="Times New Roman" w:hAnsi="Times New Roman" w:cs="Times New Roman"/>
+          <w:sz w:val="28"/>
+          <w:szCs w:val="28"/>
+        </w:rPr>
+        <w:t>Zatim</w:t>
+      </w:r>
+      <w:proofErr w:type="spellEnd"/>
+      <w:r>
+        <w:rPr>
+          <w:rFonts w:ascii="Times New Roman" w:hAnsi="Times New Roman" w:cs="Times New Roman"/>
+          <w:sz w:val="28"/>
+          <w:szCs w:val="28"/>
+        </w:rPr>
+        <w:t xml:space="preserve"> </w:t>
+      </w:r>
+      <w:proofErr w:type="spellStart"/>
+      <w:r>
+        <w:rPr>
+          <w:rFonts w:ascii="Times New Roman" w:hAnsi="Times New Roman" w:cs="Times New Roman"/>
+          <w:sz w:val="28"/>
+          <w:szCs w:val="28"/>
+        </w:rPr>
+        <w:t>su</w:t>
+      </w:r>
+      <w:proofErr w:type="spellEnd"/>
+      <w:r>
+        <w:rPr>
+          <w:rFonts w:ascii="Times New Roman" w:hAnsi="Times New Roman" w:cs="Times New Roman"/>
+          <w:sz w:val="28"/>
+          <w:szCs w:val="28"/>
+        </w:rPr>
+        <w:t xml:space="preserve"> </w:t>
+      </w:r>
+      <w:proofErr w:type="spellStart"/>
+      <w:r>
+        <w:rPr>
+          <w:rFonts w:ascii="Times New Roman" w:hAnsi="Times New Roman" w:cs="Times New Roman"/>
+          <w:sz w:val="28"/>
+          <w:szCs w:val="28"/>
+        </w:rPr>
+        <w:t>atributi</w:t>
+      </w:r>
+      <w:proofErr w:type="spellEnd"/>
+      <w:r>
+        <w:rPr>
+          <w:rFonts w:ascii="Times New Roman" w:hAnsi="Times New Roman" w:cs="Times New Roman"/>
+          <w:sz w:val="28"/>
+          <w:szCs w:val="28"/>
+        </w:rPr>
+        <w:t xml:space="preserve"> </w:t>
+      </w:r>
+      <w:proofErr w:type="spellStart"/>
+      <w:r>
+        <w:rPr>
+          <w:rFonts w:ascii="Times New Roman" w:hAnsi="Times New Roman" w:cs="Times New Roman"/>
+          <w:sz w:val="28"/>
+          <w:szCs w:val="28"/>
+        </w:rPr>
+        <w:t>standardizovani</w:t>
+      </w:r>
+      <w:proofErr w:type="spellEnd"/>
+      <w:r>
+        <w:rPr>
+          <w:rFonts w:ascii="Times New Roman" w:hAnsi="Times New Roman" w:cs="Times New Roman"/>
+          <w:sz w:val="28"/>
+          <w:szCs w:val="28"/>
+        </w:rPr>
+        <w:t xml:space="preserve"> </w:t>
+      </w:r>
+      <w:proofErr w:type="spellStart"/>
+      <w:r>
+        <w:rPr>
+          <w:rFonts w:ascii="Times New Roman" w:hAnsi="Times New Roman" w:cs="Times New Roman"/>
+          <w:sz w:val="28"/>
+          <w:szCs w:val="28"/>
+        </w:rPr>
+        <w:t>kako</w:t>
+      </w:r>
+      <w:proofErr w:type="spellEnd"/>
+      <w:r>
+        <w:rPr>
+          <w:rFonts w:ascii="Times New Roman" w:hAnsi="Times New Roman" w:cs="Times New Roman"/>
+          <w:sz w:val="28"/>
+          <w:szCs w:val="28"/>
+        </w:rPr>
+        <w:t xml:space="preserve"> bi se svi </w:t>
+      </w:r>
+      <w:proofErr w:type="spellStart"/>
+      <w:r>
+        <w:rPr>
+          <w:rFonts w:ascii="Times New Roman" w:hAnsi="Times New Roman" w:cs="Times New Roman"/>
+          <w:sz w:val="28"/>
+          <w:szCs w:val="28"/>
+        </w:rPr>
+        <w:t>podaci</w:t>
+      </w:r>
+      <w:proofErr w:type="spellEnd"/>
+      <w:r>
+        <w:rPr>
+          <w:rFonts w:ascii="Times New Roman" w:hAnsi="Times New Roman" w:cs="Times New Roman"/>
+          <w:sz w:val="28"/>
+          <w:szCs w:val="28"/>
+        </w:rPr>
+        <w:t xml:space="preserve"> </w:t>
+      </w:r>
+      <w:proofErr w:type="spellStart"/>
+      <w:r>
+        <w:rPr>
+          <w:rFonts w:ascii="Times New Roman" w:hAnsi="Times New Roman" w:cs="Times New Roman"/>
+          <w:sz w:val="28"/>
+          <w:szCs w:val="28"/>
+        </w:rPr>
+        <w:t>nalazili</w:t>
+      </w:r>
+      <w:proofErr w:type="spellEnd"/>
+      <w:r>
+        <w:rPr>
+          <w:rFonts w:ascii="Times New Roman" w:hAnsi="Times New Roman" w:cs="Times New Roman"/>
+          <w:sz w:val="28"/>
+          <w:szCs w:val="28"/>
+        </w:rPr>
+        <w:t xml:space="preserve"> </w:t>
+      </w:r>
+      <w:proofErr w:type="spellStart"/>
+      <w:r>
+        <w:rPr>
+          <w:rFonts w:ascii="Times New Roman" w:hAnsi="Times New Roman" w:cs="Times New Roman"/>
+          <w:sz w:val="28"/>
+          <w:szCs w:val="28"/>
+        </w:rPr>
+        <w:t>na</w:t>
+      </w:r>
+      <w:proofErr w:type="spellEnd"/>
+      <w:r>
+        <w:rPr>
+          <w:rFonts w:ascii="Times New Roman" w:hAnsi="Times New Roman" w:cs="Times New Roman"/>
+          <w:sz w:val="28"/>
+          <w:szCs w:val="28"/>
+        </w:rPr>
+        <w:t xml:space="preserve"> </w:t>
+      </w:r>
+      <w:proofErr w:type="spellStart"/>
+      <w:r>
+        <w:rPr>
+          <w:rFonts w:ascii="Times New Roman" w:hAnsi="Times New Roman" w:cs="Times New Roman"/>
+          <w:sz w:val="28"/>
+          <w:szCs w:val="28"/>
+        </w:rPr>
+        <w:t>istom</w:t>
+      </w:r>
+      <w:proofErr w:type="spellEnd"/>
+      <w:r>
+        <w:rPr>
+          <w:rFonts w:ascii="Times New Roman" w:hAnsi="Times New Roman" w:cs="Times New Roman"/>
+          <w:sz w:val="28"/>
+          <w:szCs w:val="28"/>
+        </w:rPr>
+        <w:t xml:space="preserve"> </w:t>
+      </w:r>
+      <w:proofErr w:type="spellStart"/>
+      <w:r>
+        <w:rPr>
+          <w:rFonts w:ascii="Times New Roman" w:hAnsi="Times New Roman" w:cs="Times New Roman"/>
+          <w:sz w:val="28"/>
+          <w:szCs w:val="28"/>
+        </w:rPr>
+        <w:t>rasponu</w:t>
+      </w:r>
+      <w:proofErr w:type="spellEnd"/>
+      <w:r>
+        <w:rPr>
+          <w:rFonts w:ascii="Times New Roman" w:hAnsi="Times New Roman" w:cs="Times New Roman"/>
+          <w:sz w:val="28"/>
+          <w:szCs w:val="28"/>
+        </w:rPr>
+        <w:t xml:space="preserve"> </w:t>
+      </w:r>
+      <w:proofErr w:type="spellStart"/>
+      <w:r>
+        <w:rPr>
+          <w:rFonts w:ascii="Times New Roman" w:hAnsi="Times New Roman" w:cs="Times New Roman"/>
+          <w:sz w:val="28"/>
+          <w:szCs w:val="28"/>
+        </w:rPr>
+        <w:t>vrednosti</w:t>
+      </w:r>
+      <w:proofErr w:type="spellEnd"/>
+      <w:r>
+        <w:rPr>
+          <w:rFonts w:ascii="Times New Roman" w:hAnsi="Times New Roman" w:cs="Times New Roman"/>
+          <w:sz w:val="28"/>
+          <w:szCs w:val="28"/>
+        </w:rPr>
+        <w:t xml:space="preserve">, </w:t>
+      </w:r>
+      <w:proofErr w:type="spellStart"/>
+      <w:r>
+        <w:rPr>
+          <w:rFonts w:ascii="Times New Roman" w:hAnsi="Times New Roman" w:cs="Times New Roman"/>
+          <w:sz w:val="28"/>
+          <w:szCs w:val="28"/>
+        </w:rPr>
+        <w:t>što</w:t>
+      </w:r>
+      <w:proofErr w:type="spellEnd"/>
+      <w:r>
+        <w:rPr>
+          <w:rFonts w:ascii="Times New Roman" w:hAnsi="Times New Roman" w:cs="Times New Roman"/>
+          <w:sz w:val="28"/>
+          <w:szCs w:val="28"/>
+        </w:rPr>
+        <w:t xml:space="preserve"> </w:t>
+      </w:r>
+      <w:proofErr w:type="spellStart"/>
+      <w:r>
+        <w:rPr>
+          <w:rFonts w:ascii="Times New Roman" w:hAnsi="Times New Roman" w:cs="Times New Roman"/>
+          <w:sz w:val="28"/>
+          <w:szCs w:val="28"/>
+        </w:rPr>
+        <w:t>poboljšava</w:t>
+      </w:r>
+      <w:proofErr w:type="spellEnd"/>
+      <w:r>
+        <w:rPr>
+          <w:rFonts w:ascii="Times New Roman" w:hAnsi="Times New Roman" w:cs="Times New Roman"/>
+          <w:sz w:val="28"/>
+          <w:szCs w:val="28"/>
+        </w:rPr>
+        <w:t xml:space="preserve"> </w:t>
+      </w:r>
+      <w:proofErr w:type="spellStart"/>
+      <w:r>
+        <w:rPr>
+          <w:rFonts w:ascii="Times New Roman" w:hAnsi="Times New Roman" w:cs="Times New Roman"/>
+          <w:sz w:val="28"/>
+          <w:szCs w:val="28"/>
+        </w:rPr>
+        <w:t>performanse</w:t>
+      </w:r>
+      <w:proofErr w:type="spellEnd"/>
+      <w:r>
+        <w:rPr>
+          <w:rFonts w:ascii="Times New Roman" w:hAnsi="Times New Roman" w:cs="Times New Roman"/>
+          <w:sz w:val="28"/>
+          <w:szCs w:val="28"/>
+        </w:rPr>
+        <w:t xml:space="preserve"> </w:t>
+      </w:r>
+      <w:proofErr w:type="spellStart"/>
+      <w:r>
+        <w:rPr>
+          <w:rFonts w:ascii="Times New Roman" w:hAnsi="Times New Roman" w:cs="Times New Roman"/>
+          <w:sz w:val="28"/>
+          <w:szCs w:val="28"/>
+        </w:rPr>
+        <w:t>mnogih</w:t>
+      </w:r>
+      <w:proofErr w:type="spellEnd"/>
+      <w:r>
+        <w:rPr>
+          <w:rFonts w:ascii="Times New Roman" w:hAnsi="Times New Roman" w:cs="Times New Roman"/>
+          <w:sz w:val="28"/>
+          <w:szCs w:val="28"/>
+        </w:rPr>
+        <w:t xml:space="preserve"> </w:t>
+      </w:r>
+      <w:proofErr w:type="spellStart"/>
+      <w:r>
+        <w:rPr>
+          <w:rFonts w:ascii="Times New Roman" w:hAnsi="Times New Roman" w:cs="Times New Roman"/>
+          <w:sz w:val="28"/>
+          <w:szCs w:val="28"/>
+        </w:rPr>
+        <w:t>algoritama</w:t>
+      </w:r>
+      <w:proofErr w:type="spellEnd"/>
+      <w:r>
+        <w:rPr>
+          <w:rFonts w:ascii="Times New Roman" w:hAnsi="Times New Roman" w:cs="Times New Roman"/>
+          <w:sz w:val="28"/>
+          <w:szCs w:val="28"/>
+        </w:rPr>
+        <w:t xml:space="preserve"> </w:t>
+      </w:r>
+      <w:proofErr w:type="spellStart"/>
+      <w:r>
+        <w:rPr>
+          <w:rFonts w:ascii="Times New Roman" w:hAnsi="Times New Roman" w:cs="Times New Roman"/>
+          <w:sz w:val="28"/>
+          <w:szCs w:val="28"/>
+        </w:rPr>
+        <w:t>mašinskog</w:t>
+      </w:r>
+      <w:proofErr w:type="spellEnd"/>
+      <w:r>
+        <w:rPr>
+          <w:rFonts w:ascii="Times New Roman" w:hAnsi="Times New Roman" w:cs="Times New Roman"/>
+          <w:sz w:val="28"/>
+          <w:szCs w:val="28"/>
+        </w:rPr>
+        <w:t xml:space="preserve"> </w:t>
+      </w:r>
+      <w:proofErr w:type="spellStart"/>
+      <w:r>
+        <w:rPr>
+          <w:rFonts w:ascii="Times New Roman" w:hAnsi="Times New Roman" w:cs="Times New Roman"/>
+          <w:sz w:val="28"/>
+          <w:szCs w:val="28"/>
+        </w:rPr>
+        <w:t>učenja</w:t>
+      </w:r>
+      <w:proofErr w:type="spellEnd"/>
+      <w:r>
+        <w:rPr>
+          <w:rFonts w:ascii="Times New Roman" w:hAnsi="Times New Roman" w:cs="Times New Roman"/>
+          <w:sz w:val="28"/>
+          <w:szCs w:val="28"/>
+        </w:rPr>
+        <w:t xml:space="preserve">. </w:t>
+      </w:r>
+      <w:proofErr w:type="spellStart"/>
+      <w:r>
+        <w:rPr>
+          <w:rFonts w:ascii="Times New Roman" w:hAnsi="Times New Roman" w:cs="Times New Roman"/>
+          <w:sz w:val="28"/>
+          <w:szCs w:val="28"/>
+        </w:rPr>
+        <w:t>Konačno</w:t>
+      </w:r>
+      <w:proofErr w:type="spellEnd"/>
+      <w:r>
+        <w:rPr>
+          <w:rFonts w:ascii="Times New Roman" w:hAnsi="Times New Roman" w:cs="Times New Roman"/>
+          <w:sz w:val="28"/>
+          <w:szCs w:val="28"/>
+        </w:rPr>
+        <w:t xml:space="preserve">, </w:t>
+      </w:r>
+      <w:proofErr w:type="spellStart"/>
+      <w:r>
+        <w:rPr>
+          <w:rFonts w:ascii="Times New Roman" w:hAnsi="Times New Roman" w:cs="Times New Roman"/>
+          <w:sz w:val="28"/>
+          <w:szCs w:val="28"/>
+        </w:rPr>
+        <w:t>podaci</w:t>
+      </w:r>
+      <w:proofErr w:type="spellEnd"/>
+      <w:r>
+        <w:rPr>
+          <w:rFonts w:ascii="Times New Roman" w:hAnsi="Times New Roman" w:cs="Times New Roman"/>
+          <w:sz w:val="28"/>
+          <w:szCs w:val="28"/>
+        </w:rPr>
+        <w:t xml:space="preserve"> </w:t>
+      </w:r>
+      <w:proofErr w:type="spellStart"/>
+      <w:r>
+        <w:rPr>
+          <w:rFonts w:ascii="Times New Roman" w:hAnsi="Times New Roman" w:cs="Times New Roman"/>
+          <w:sz w:val="28"/>
+          <w:szCs w:val="28"/>
+        </w:rPr>
+        <w:t>su</w:t>
+      </w:r>
+      <w:proofErr w:type="spellEnd"/>
+      <w:r>
+        <w:rPr>
+          <w:rFonts w:ascii="Times New Roman" w:hAnsi="Times New Roman" w:cs="Times New Roman"/>
+          <w:sz w:val="28"/>
+          <w:szCs w:val="28"/>
+        </w:rPr>
+        <w:t xml:space="preserve"> </w:t>
+      </w:r>
+      <w:proofErr w:type="spellStart"/>
+      <w:r>
+        <w:rPr>
+          <w:rFonts w:ascii="Times New Roman" w:hAnsi="Times New Roman" w:cs="Times New Roman"/>
+          <w:sz w:val="28"/>
+          <w:szCs w:val="28"/>
+        </w:rPr>
+        <w:t>podeljeni</w:t>
+      </w:r>
+      <w:proofErr w:type="spellEnd"/>
+      <w:r>
+        <w:rPr>
+          <w:rFonts w:ascii="Times New Roman" w:hAnsi="Times New Roman" w:cs="Times New Roman"/>
+          <w:sz w:val="28"/>
+          <w:szCs w:val="28"/>
+        </w:rPr>
+        <w:t xml:space="preserve"> </w:t>
+      </w:r>
+      <w:proofErr w:type="spellStart"/>
+      <w:r>
+        <w:rPr>
+          <w:rFonts w:ascii="Times New Roman" w:hAnsi="Times New Roman" w:cs="Times New Roman"/>
+          <w:sz w:val="28"/>
+          <w:szCs w:val="28"/>
+        </w:rPr>
+        <w:t>na</w:t>
+      </w:r>
+      <w:proofErr w:type="spellEnd"/>
+      <w:r>
+        <w:rPr>
+          <w:rFonts w:ascii="Times New Roman" w:hAnsi="Times New Roman" w:cs="Times New Roman"/>
+          <w:sz w:val="28"/>
+          <w:szCs w:val="28"/>
+        </w:rPr>
+        <w:t xml:space="preserve"> </w:t>
+      </w:r>
+      <w:proofErr w:type="spellStart"/>
+      <w:r>
+        <w:rPr>
+          <w:rFonts w:ascii="Times New Roman" w:hAnsi="Times New Roman" w:cs="Times New Roman"/>
+          <w:sz w:val="28"/>
+          <w:szCs w:val="28"/>
+        </w:rPr>
+        <w:t>trening</w:t>
+      </w:r>
+      <w:proofErr w:type="spellEnd"/>
+      <w:r>
+        <w:rPr>
+          <w:rFonts w:ascii="Times New Roman" w:hAnsi="Times New Roman" w:cs="Times New Roman"/>
+          <w:sz w:val="28"/>
+          <w:szCs w:val="28"/>
+        </w:rPr>
+        <w:t xml:space="preserve"> </w:t>
+      </w:r>
+      <w:proofErr w:type="spellStart"/>
+      <w:r>
+        <w:rPr>
+          <w:rFonts w:ascii="Times New Roman" w:hAnsi="Times New Roman" w:cs="Times New Roman"/>
+          <w:sz w:val="28"/>
+          <w:szCs w:val="28"/>
+        </w:rPr>
+        <w:t>i</w:t>
+      </w:r>
+      <w:proofErr w:type="spellEnd"/>
+      <w:r>
+        <w:rPr>
+          <w:rFonts w:ascii="Times New Roman" w:hAnsi="Times New Roman" w:cs="Times New Roman"/>
+          <w:sz w:val="28"/>
+          <w:szCs w:val="28"/>
+        </w:rPr>
+        <w:t xml:space="preserve"> test </w:t>
+      </w:r>
+      <w:proofErr w:type="spellStart"/>
+      <w:r>
+        <w:rPr>
+          <w:rFonts w:ascii="Times New Roman" w:hAnsi="Times New Roman" w:cs="Times New Roman"/>
+          <w:sz w:val="28"/>
+          <w:szCs w:val="28"/>
+        </w:rPr>
+        <w:t>skupove</w:t>
+      </w:r>
+      <w:proofErr w:type="spellEnd"/>
+      <w:r>
+        <w:rPr>
+          <w:rFonts w:ascii="Times New Roman" w:hAnsi="Times New Roman" w:cs="Times New Roman"/>
+          <w:sz w:val="28"/>
+          <w:szCs w:val="28"/>
+        </w:rPr>
+        <w:t xml:space="preserve"> </w:t>
+      </w:r>
+      <w:proofErr w:type="spellStart"/>
+      <w:r>
+        <w:rPr>
+          <w:rFonts w:ascii="Times New Roman" w:hAnsi="Times New Roman" w:cs="Times New Roman"/>
+          <w:sz w:val="28"/>
+          <w:szCs w:val="28"/>
+        </w:rPr>
+        <w:t>kako</w:t>
+      </w:r>
+      <w:proofErr w:type="spellEnd"/>
+      <w:r>
+        <w:rPr>
+          <w:rFonts w:ascii="Times New Roman" w:hAnsi="Times New Roman" w:cs="Times New Roman"/>
+          <w:sz w:val="28"/>
+          <w:szCs w:val="28"/>
+        </w:rPr>
+        <w:t xml:space="preserve"> bi se </w:t>
+      </w:r>
+      <w:proofErr w:type="spellStart"/>
+      <w:r>
+        <w:rPr>
+          <w:rFonts w:ascii="Times New Roman" w:hAnsi="Times New Roman" w:cs="Times New Roman"/>
+          <w:sz w:val="28"/>
+          <w:szCs w:val="28"/>
+        </w:rPr>
+        <w:t>omogućila</w:t>
+      </w:r>
+      <w:proofErr w:type="spellEnd"/>
+      <w:r>
+        <w:rPr>
+          <w:rFonts w:ascii="Times New Roman" w:hAnsi="Times New Roman" w:cs="Times New Roman"/>
+          <w:sz w:val="28"/>
+          <w:szCs w:val="28"/>
+        </w:rPr>
+        <w:t xml:space="preserve"> </w:t>
+      </w:r>
+      <w:proofErr w:type="spellStart"/>
+      <w:r>
+        <w:rPr>
+          <w:rFonts w:ascii="Times New Roman" w:hAnsi="Times New Roman" w:cs="Times New Roman"/>
+          <w:sz w:val="28"/>
+          <w:szCs w:val="28"/>
+        </w:rPr>
+        <w:t>validacija</w:t>
+      </w:r>
+      <w:proofErr w:type="spellEnd"/>
+      <w:r>
+        <w:rPr>
+          <w:rFonts w:ascii="Times New Roman" w:hAnsi="Times New Roman" w:cs="Times New Roman"/>
+          <w:sz w:val="28"/>
+          <w:szCs w:val="28"/>
+        </w:rPr>
+        <w:t xml:space="preserve"> </w:t>
+      </w:r>
+      <w:proofErr w:type="spellStart"/>
+      <w:r>
+        <w:rPr>
+          <w:rFonts w:ascii="Times New Roman" w:hAnsi="Times New Roman" w:cs="Times New Roman"/>
+          <w:sz w:val="28"/>
+          <w:szCs w:val="28"/>
+        </w:rPr>
+        <w:t>modela</w:t>
+      </w:r>
+      <w:proofErr w:type="spellEnd"/>
+      <w:r>
+        <w:rPr>
+          <w:rFonts w:ascii="Times New Roman" w:hAnsi="Times New Roman" w:cs="Times New Roman"/>
+          <w:sz w:val="28"/>
+          <w:szCs w:val="28"/>
+        </w:rPr>
+        <w:t xml:space="preserve"> </w:t>
+      </w:r>
+      <w:proofErr w:type="spellStart"/>
+      <w:r>
+        <w:rPr>
+          <w:rFonts w:ascii="Times New Roman" w:hAnsi="Times New Roman" w:cs="Times New Roman"/>
+          <w:sz w:val="28"/>
+          <w:szCs w:val="28"/>
+        </w:rPr>
+        <w:t>i</w:t>
+      </w:r>
+      <w:proofErr w:type="spellEnd"/>
+      <w:r>
+        <w:rPr>
+          <w:rFonts w:ascii="Times New Roman" w:hAnsi="Times New Roman" w:cs="Times New Roman"/>
+          <w:sz w:val="28"/>
+          <w:szCs w:val="28"/>
+        </w:rPr>
+        <w:t xml:space="preserve"> </w:t>
+      </w:r>
+      <w:proofErr w:type="spellStart"/>
+      <w:r>
+        <w:rPr>
+          <w:rFonts w:ascii="Times New Roman" w:hAnsi="Times New Roman" w:cs="Times New Roman"/>
+          <w:sz w:val="28"/>
+          <w:szCs w:val="28"/>
+        </w:rPr>
+        <w:t>osigurala</w:t>
+      </w:r>
+      <w:proofErr w:type="spellEnd"/>
+      <w:r>
+        <w:rPr>
+          <w:rFonts w:ascii="Times New Roman" w:hAnsi="Times New Roman" w:cs="Times New Roman"/>
+          <w:sz w:val="28"/>
+          <w:szCs w:val="28"/>
+        </w:rPr>
+        <w:t xml:space="preserve"> </w:t>
+      </w:r>
+      <w:proofErr w:type="spellStart"/>
+      <w:r>
+        <w:rPr>
+          <w:rFonts w:ascii="Times New Roman" w:hAnsi="Times New Roman" w:cs="Times New Roman"/>
+          <w:sz w:val="28"/>
+          <w:szCs w:val="28"/>
+        </w:rPr>
+        <w:t>njihova</w:t>
+      </w:r>
+      <w:proofErr w:type="spellEnd"/>
+      <w:r>
+        <w:rPr>
+          <w:rFonts w:ascii="Times New Roman" w:hAnsi="Times New Roman" w:cs="Times New Roman"/>
+          <w:sz w:val="28"/>
+          <w:szCs w:val="28"/>
+        </w:rPr>
+        <w:t xml:space="preserve"> </w:t>
+      </w:r>
+      <w:proofErr w:type="spellStart"/>
+      <w:r>
+        <w:rPr>
+          <w:rFonts w:ascii="Times New Roman" w:hAnsi="Times New Roman" w:cs="Times New Roman"/>
+          <w:sz w:val="28"/>
+          <w:szCs w:val="28"/>
+        </w:rPr>
+        <w:t>generalizacija</w:t>
+      </w:r>
+      <w:proofErr w:type="spellEnd"/>
+      <w:r>
+        <w:rPr>
+          <w:rFonts w:ascii="Times New Roman" w:hAnsi="Times New Roman" w:cs="Times New Roman"/>
+          <w:sz w:val="28"/>
+          <w:szCs w:val="28"/>
+        </w:rPr>
+        <w:t xml:space="preserve"> </w:t>
+      </w:r>
+      <w:proofErr w:type="spellStart"/>
+      <w:r>
+        <w:rPr>
+          <w:rFonts w:ascii="Times New Roman" w:hAnsi="Times New Roman" w:cs="Times New Roman"/>
+          <w:sz w:val="28"/>
+          <w:szCs w:val="28"/>
+        </w:rPr>
+        <w:t>na</w:t>
+      </w:r>
+      <w:proofErr w:type="spellEnd"/>
+      <w:r>
+        <w:rPr>
+          <w:rFonts w:ascii="Times New Roman" w:hAnsi="Times New Roman" w:cs="Times New Roman"/>
+          <w:sz w:val="28"/>
+          <w:szCs w:val="28"/>
+        </w:rPr>
+        <w:t xml:space="preserve"> </w:t>
+      </w:r>
+      <w:proofErr w:type="spellStart"/>
+      <w:r>
+        <w:rPr>
+          <w:rFonts w:ascii="Times New Roman" w:hAnsi="Times New Roman" w:cs="Times New Roman"/>
+          <w:sz w:val="28"/>
+          <w:szCs w:val="28"/>
+        </w:rPr>
+        <w:t>nove</w:t>
+      </w:r>
+      <w:proofErr w:type="spellEnd"/>
+      <w:r>
+        <w:rPr>
+          <w:rFonts w:ascii="Times New Roman" w:hAnsi="Times New Roman" w:cs="Times New Roman"/>
+          <w:sz w:val="28"/>
+          <w:szCs w:val="28"/>
+        </w:rPr>
+        <w:t xml:space="preserve"> </w:t>
+      </w:r>
+      <w:proofErr w:type="spellStart"/>
+      <w:r>
+        <w:rPr>
+          <w:rFonts w:ascii="Times New Roman" w:hAnsi="Times New Roman" w:cs="Times New Roman"/>
+          <w:sz w:val="28"/>
+          <w:szCs w:val="28"/>
+        </w:rPr>
+        <w:t>podatke</w:t>
+      </w:r>
+      <w:proofErr w:type="spellEnd"/>
+      <w:r>
+        <w:rPr>
+          <w:rFonts w:ascii="Times New Roman" w:hAnsi="Times New Roman" w:cs="Times New Roman"/>
+          <w:sz w:val="28"/>
+          <w:szCs w:val="28"/>
+        </w:rPr>
+        <w:t xml:space="preserve">. </w:t>
+      </w:r>
+      <w:proofErr w:type="spellStart"/>
+      <w:r>
+        <w:rPr>
+          <w:rFonts w:ascii="Times New Roman" w:hAnsi="Times New Roman" w:cs="Times New Roman"/>
+          <w:sz w:val="28"/>
+          <w:szCs w:val="28"/>
+        </w:rPr>
+        <w:t>Ovim</w:t>
+      </w:r>
+      <w:proofErr w:type="spellEnd"/>
+      <w:r>
+        <w:rPr>
+          <w:rFonts w:ascii="Times New Roman" w:hAnsi="Times New Roman" w:cs="Times New Roman"/>
+          <w:sz w:val="28"/>
+          <w:szCs w:val="28"/>
+        </w:rPr>
+        <w:t xml:space="preserve"> </w:t>
+      </w:r>
+      <w:proofErr w:type="spellStart"/>
+      <w:r>
+        <w:rPr>
+          <w:rFonts w:ascii="Times New Roman" w:hAnsi="Times New Roman" w:cs="Times New Roman"/>
+          <w:sz w:val="28"/>
+          <w:szCs w:val="28"/>
+        </w:rPr>
+        <w:t>koracima</w:t>
+      </w:r>
+      <w:proofErr w:type="spellEnd"/>
+      <w:r>
+        <w:rPr>
+          <w:rFonts w:ascii="Times New Roman" w:hAnsi="Times New Roman" w:cs="Times New Roman"/>
+          <w:sz w:val="28"/>
+          <w:szCs w:val="28"/>
+        </w:rPr>
+        <w:t xml:space="preserve"> </w:t>
+      </w:r>
+      <w:proofErr w:type="spellStart"/>
+      <w:r>
+        <w:rPr>
+          <w:rFonts w:ascii="Times New Roman" w:hAnsi="Times New Roman" w:cs="Times New Roman"/>
+          <w:sz w:val="28"/>
+          <w:szCs w:val="28"/>
+        </w:rPr>
+        <w:t>pripremljen</w:t>
+      </w:r>
+      <w:proofErr w:type="spellEnd"/>
+      <w:r>
+        <w:rPr>
+          <w:rFonts w:ascii="Times New Roman" w:hAnsi="Times New Roman" w:cs="Times New Roman"/>
+          <w:sz w:val="28"/>
+          <w:szCs w:val="28"/>
+        </w:rPr>
+        <w:t xml:space="preserve"> je </w:t>
+      </w:r>
+      <w:proofErr w:type="spellStart"/>
+      <w:r>
+        <w:rPr>
+          <w:rFonts w:ascii="Times New Roman" w:hAnsi="Times New Roman" w:cs="Times New Roman"/>
+          <w:sz w:val="28"/>
+          <w:szCs w:val="28"/>
+        </w:rPr>
+        <w:t>čvrst</w:t>
+      </w:r>
+      <w:proofErr w:type="spellEnd"/>
+      <w:r>
+        <w:rPr>
+          <w:rFonts w:ascii="Times New Roman" w:hAnsi="Times New Roman" w:cs="Times New Roman"/>
+          <w:sz w:val="28"/>
+          <w:szCs w:val="28"/>
+        </w:rPr>
+        <w:t xml:space="preserve"> </w:t>
+      </w:r>
+      <w:proofErr w:type="spellStart"/>
+      <w:r>
+        <w:rPr>
+          <w:rFonts w:ascii="Times New Roman" w:hAnsi="Times New Roman" w:cs="Times New Roman"/>
+          <w:sz w:val="28"/>
+          <w:szCs w:val="28"/>
+        </w:rPr>
+        <w:t>temelj</w:t>
+      </w:r>
+      <w:proofErr w:type="spellEnd"/>
+      <w:r>
+        <w:rPr>
+          <w:rFonts w:ascii="Times New Roman" w:hAnsi="Times New Roman" w:cs="Times New Roman"/>
+          <w:sz w:val="28"/>
+          <w:szCs w:val="28"/>
+        </w:rPr>
+        <w:t xml:space="preserve"> za </w:t>
+      </w:r>
+      <w:proofErr w:type="spellStart"/>
+      <w:r>
+        <w:rPr>
+          <w:rFonts w:ascii="Times New Roman" w:hAnsi="Times New Roman" w:cs="Times New Roman"/>
+          <w:sz w:val="28"/>
+          <w:szCs w:val="28"/>
+        </w:rPr>
+        <w:t>primenu</w:t>
+      </w:r>
+      <w:proofErr w:type="spellEnd"/>
+      <w:r>
+        <w:rPr>
+          <w:rFonts w:ascii="Times New Roman" w:hAnsi="Times New Roman" w:cs="Times New Roman"/>
+          <w:sz w:val="28"/>
+          <w:szCs w:val="28"/>
+        </w:rPr>
+        <w:t xml:space="preserve"> </w:t>
+      </w:r>
+      <w:proofErr w:type="spellStart"/>
+      <w:r>
+        <w:rPr>
+          <w:rFonts w:ascii="Times New Roman" w:hAnsi="Times New Roman" w:cs="Times New Roman"/>
+          <w:sz w:val="28"/>
+          <w:szCs w:val="28"/>
+        </w:rPr>
+        <w:t>različitih</w:t>
+      </w:r>
+      <w:proofErr w:type="spellEnd"/>
+      <w:r>
+        <w:rPr>
+          <w:rFonts w:ascii="Times New Roman" w:hAnsi="Times New Roman" w:cs="Times New Roman"/>
+          <w:sz w:val="28"/>
+          <w:szCs w:val="28"/>
+        </w:rPr>
+        <w:t xml:space="preserve"> </w:t>
+      </w:r>
+      <w:proofErr w:type="spellStart"/>
+      <w:r>
+        <w:rPr>
+          <w:rFonts w:ascii="Times New Roman" w:hAnsi="Times New Roman" w:cs="Times New Roman"/>
+          <w:sz w:val="28"/>
+          <w:szCs w:val="28"/>
+        </w:rPr>
+        <w:t>klasifikacionih</w:t>
+      </w:r>
+      <w:proofErr w:type="spellEnd"/>
+      <w:r>
+        <w:rPr>
+          <w:rFonts w:ascii="Times New Roman" w:hAnsi="Times New Roman" w:cs="Times New Roman"/>
+          <w:sz w:val="28"/>
+          <w:szCs w:val="28"/>
+        </w:rPr>
+        <w:t xml:space="preserve"> </w:t>
+      </w:r>
+      <w:proofErr w:type="spellStart"/>
+      <w:r>
+        <w:rPr>
+          <w:rFonts w:ascii="Times New Roman" w:hAnsi="Times New Roman" w:cs="Times New Roman"/>
+          <w:sz w:val="28"/>
+          <w:szCs w:val="28"/>
+        </w:rPr>
+        <w:t>algoritama</w:t>
+      </w:r>
+      <w:proofErr w:type="spellEnd"/>
+      <w:r>
+        <w:rPr>
+          <w:rFonts w:ascii="Times New Roman" w:hAnsi="Times New Roman" w:cs="Times New Roman"/>
+          <w:sz w:val="28"/>
+          <w:szCs w:val="28"/>
+        </w:rPr>
+        <w:t>.</w:t>
       </w:r>
     </w:p>
     <w:p>
@@ -6119,7 +7617,7 @@
           <w:u w:val="single"/>
         </w:rPr>
       </w:pPr>
-      <w:bookmarkStart w:id="9" w:name="_Toc166710292"/>
+      <w:bookmarkStart w:id="9" w:name="_Toc166796981"/>
       <w:r>
         <w:rPr>
           <w:rFonts w:ascii="Times New Roman" w:hAnsi="Times New Roman" w:cs="Times New Roman"/>
@@ -6145,7 +7643,7 @@
           <w:u w:val="single"/>
         </w:rPr>
       </w:pPr>
-      <w:bookmarkStart w:id="10" w:name="_Toc166710293"/>
+      <w:bookmarkStart w:id="10" w:name="_Toc166796982"/>
       <w:r>
         <w:rPr>
           <w:rFonts w:ascii="Times New Roman" w:hAnsi="Times New Roman" w:cs="Times New Roman"/>
@@ -6231,7 +7729,7 @@
           <w:u w:val="single"/>
         </w:rPr>
       </w:pPr>
-      <w:bookmarkStart w:id="11" w:name="_Toc166710294"/>
+      <w:bookmarkStart w:id="11" w:name="_Toc166796983"/>
       <w:r>
         <w:rPr>
           <w:rFonts w:ascii="Times New Roman" w:hAnsi="Times New Roman" w:cs="Times New Roman"/>
@@ -6381,7 +7879,7 @@
           <w:u w:val="single"/>
         </w:rPr>
       </w:pPr>
-      <w:bookmarkStart w:id="12" w:name="_Toc166710295"/>
+      <w:bookmarkStart w:id="12" w:name="_Toc166796984"/>
       <w:r>
         <w:rPr>
           <w:b/>
@@ -6527,7 +8025,7 @@
           <w:u w:val="single"/>
         </w:rPr>
       </w:pPr>
-      <w:bookmarkStart w:id="13" w:name="_Toc166710296"/>
+      <w:bookmarkStart w:id="13" w:name="_Toc166796985"/>
       <w:r>
         <w:rPr>
           <w:rFonts w:ascii="Times New Roman" w:hAnsi="Times New Roman" w:cs="Times New Roman"/>
@@ -6670,7 +8168,7 @@
           <w:lang w:val="sr-Latn-RS"/>
         </w:rPr>
       </w:pPr>
-      <w:bookmarkStart w:id="14" w:name="_Toc166710297"/>
+      <w:bookmarkStart w:id="14" w:name="_Toc166796986"/>
       <w:proofErr w:type="spellStart"/>
       <w:r>
         <w:rPr>
@@ -6845,7 +8343,7 @@
           <w:lang w:val="sr-Latn-RS"/>
         </w:rPr>
       </w:pPr>
-      <w:bookmarkStart w:id="15" w:name="_Toc166710298"/>
+      <w:bookmarkStart w:id="15" w:name="_Toc166796987"/>
       <w:r>
         <w:rPr>
           <w:rFonts w:ascii="Times New Roman" w:hAnsi="Times New Roman" w:cs="Times New Roman"/>
@@ -7017,7 +8515,7 @@
           <w:lang w:val="sr-Latn-RS"/>
         </w:rPr>
       </w:pPr>
-      <w:bookmarkStart w:id="16" w:name="_Toc166710299"/>
+      <w:bookmarkStart w:id="16" w:name="_Toc166796988"/>
       <w:r>
         <w:rPr>
           <w:rFonts w:ascii="Times New Roman" w:hAnsi="Times New Roman" w:cs="Times New Roman"/>
@@ -7906,6 +9404,445 @@
     </w:p>
     <w:p>
       <w:pPr>
+        <w:pStyle w:val="Heading4"/>
+        <w:jc w:val="center"/>
+        <w:rPr>
+          <w:rFonts w:ascii="Times New Roman" w:hAnsi="Times New Roman" w:cs="Times New Roman"/>
+          <w:b/>
+          <w:bCs/>
+          <w:i w:val="0"/>
+          <w:iCs w:val="0"/>
+          <w:color w:val="auto"/>
+          <w:u w:val="single"/>
+          <w:lang w:val="sr-Latn-RS"/>
+        </w:rPr>
+      </w:pPr>
+      <w:r>
+        <w:rPr>
+          <w:rFonts w:ascii="Times New Roman" w:hAnsi="Times New Roman" w:cs="Times New Roman"/>
+          <w:b/>
+          <w:bCs/>
+          <w:i w:val="0"/>
+          <w:iCs w:val="0"/>
+          <w:color w:val="auto"/>
+          <w:u w:val="single"/>
+          <w:lang w:val="sr-Latn-RS"/>
+        </w:rPr>
+        <w:lastRenderedPageBreak/>
+        <w:t>ROC-Kriva</w:t>
+      </w:r>
+    </w:p>
+    <w:p>
+      <w:pPr>
+        <w:rPr>
+          <w:lang w:val="sr-Latn-RS"/>
+        </w:rPr>
+      </w:pPr>
+      <w:r>
+        <w:rPr>
+          <w:noProof/>
+          <w:lang w:val="sr-Latn-RS"/>
+        </w:rPr>
+        <w:drawing>
+          <wp:inline distT="0" distB="0" distL="0" distR="0" wp14:anchorId="203BC95A" wp14:editId="54660D19">
+            <wp:extent cx="5943600" cy="4114800"/>
+            <wp:effectExtent l="0" t="0" r="0" b="0"/>
+            <wp:docPr id="573616532" name="Picture 1"/>
+            <wp:cNvGraphicFramePr>
+              <a:graphicFrameLocks xmlns:a="http://schemas.openxmlformats.org/drawingml/2006/main" noChangeAspect="1"/>
+            </wp:cNvGraphicFramePr>
+            <a:graphic xmlns:a="http://schemas.openxmlformats.org/drawingml/2006/main">
+              <a:graphicData uri="http://schemas.openxmlformats.org/drawingml/2006/picture">
+                <pic:pic xmlns:pic="http://schemas.openxmlformats.org/drawingml/2006/picture">
+                  <pic:nvPicPr>
+                    <pic:cNvPr id="0" name="Picture 1"/>
+                    <pic:cNvPicPr>
+                      <a:picLocks noChangeAspect="1" noChangeArrowheads="1"/>
+                    </pic:cNvPicPr>
+                  </pic:nvPicPr>
+                  <pic:blipFill>
+                    <a:blip r:embed="rId20">
+                      <a:extLst>
+                        <a:ext uri="{28A0092B-C50C-407E-A947-70E740481C1C}">
+                          <a14:useLocalDpi xmlns:a14="http://schemas.microsoft.com/office/drawing/2010/main" val="0"/>
+                        </a:ext>
+                      </a:extLst>
+                    </a:blip>
+                    <a:srcRect/>
+                    <a:stretch>
+                      <a:fillRect/>
+                    </a:stretch>
+                  </pic:blipFill>
+                  <pic:spPr bwMode="auto">
+                    <a:xfrm>
+                      <a:off x="0" y="0"/>
+                      <a:ext cx="5943600" cy="4114800"/>
+                    </a:xfrm>
+                    <a:prstGeom prst="rect">
+                      <a:avLst/>
+                    </a:prstGeom>
+                    <a:noFill/>
+                    <a:ln>
+                      <a:noFill/>
+                    </a:ln>
+                  </pic:spPr>
+                </pic:pic>
+              </a:graphicData>
+            </a:graphic>
+          </wp:inline>
+        </w:drawing>
+      </w:r>
+    </w:p>
+    <w:p>
+      <w:pPr>
+        <w:pStyle w:val="Heading4"/>
+        <w:jc w:val="center"/>
+        <w:rPr>
+          <w:rFonts w:ascii="Times New Roman" w:hAnsi="Times New Roman" w:cs="Times New Roman"/>
+          <w:b/>
+          <w:bCs/>
+          <w:i w:val="0"/>
+          <w:iCs w:val="0"/>
+          <w:color w:val="auto"/>
+          <w:u w:val="single"/>
+          <w:lang w:val="sr-Latn-RS"/>
+        </w:rPr>
+      </w:pPr>
+      <w:r>
+        <w:rPr>
+          <w:rFonts w:ascii="Times New Roman" w:hAnsi="Times New Roman" w:cs="Times New Roman"/>
+          <w:b/>
+          <w:bCs/>
+          <w:i w:val="0"/>
+          <w:iCs w:val="0"/>
+          <w:color w:val="auto"/>
+          <w:u w:val="single"/>
+          <w:lang w:val="sr-Latn-RS"/>
+        </w:rPr>
+        <w:t>Matrice konfuzije za generisane podatke</w:t>
+      </w:r>
+    </w:p>
+    <w:p>
+      <w:pPr>
+        <w:rPr>
+          <w:lang w:val="sr-Latn-RS"/>
+        </w:rPr>
+      </w:pPr>
+    </w:p>
+    <w:p>
+      <w:pPr>
+        <w:jc w:val="center"/>
+        <w:rPr>
+          <w:lang w:val="sr-Latn-RS"/>
+        </w:rPr>
+      </w:pPr>
+      <w:r>
+        <w:rPr>
+          <w:noProof/>
+          <w:lang w:val="sr-Latn-RS"/>
+        </w:rPr>
+        <w:drawing>
+          <wp:inline distT="0" distB="0" distL="0" distR="0" wp14:anchorId="5A489AFD" wp14:editId="3F1804AD">
+            <wp:extent cx="3516128" cy="3131820"/>
+            <wp:effectExtent l="0" t="0" r="8255" b="0"/>
+            <wp:docPr id="1664766782" name="Picture 2"/>
+            <wp:cNvGraphicFramePr>
+              <a:graphicFrameLocks xmlns:a="http://schemas.openxmlformats.org/drawingml/2006/main" noChangeAspect="1"/>
+            </wp:cNvGraphicFramePr>
+            <a:graphic xmlns:a="http://schemas.openxmlformats.org/drawingml/2006/main">
+              <a:graphicData uri="http://schemas.openxmlformats.org/drawingml/2006/picture">
+                <pic:pic xmlns:pic="http://schemas.openxmlformats.org/drawingml/2006/picture">
+                  <pic:nvPicPr>
+                    <pic:cNvPr id="0" name="Picture 2"/>
+                    <pic:cNvPicPr>
+                      <a:picLocks noChangeAspect="1" noChangeArrowheads="1"/>
+                    </pic:cNvPicPr>
+                  </pic:nvPicPr>
+                  <pic:blipFill>
+                    <a:blip r:embed="rId21">
+                      <a:extLst>
+                        <a:ext uri="{28A0092B-C50C-407E-A947-70E740481C1C}">
+                          <a14:useLocalDpi xmlns:a14="http://schemas.microsoft.com/office/drawing/2010/main" val="0"/>
+                        </a:ext>
+                      </a:extLst>
+                    </a:blip>
+                    <a:srcRect/>
+                    <a:stretch>
+                      <a:fillRect/>
+                    </a:stretch>
+                  </pic:blipFill>
+                  <pic:spPr bwMode="auto">
+                    <a:xfrm>
+                      <a:off x="0" y="0"/>
+                      <a:ext cx="3521695" cy="3136779"/>
+                    </a:xfrm>
+                    <a:prstGeom prst="rect">
+                      <a:avLst/>
+                    </a:prstGeom>
+                    <a:noFill/>
+                    <a:ln>
+                      <a:noFill/>
+                    </a:ln>
+                  </pic:spPr>
+                </pic:pic>
+              </a:graphicData>
+            </a:graphic>
+          </wp:inline>
+        </w:drawing>
+      </w:r>
+    </w:p>
+    <w:p>
+      <w:pPr>
+        <w:jc w:val="center"/>
+        <w:rPr>
+          <w:lang w:val="sr-Latn-RS"/>
+        </w:rPr>
+      </w:pPr>
+      <w:r>
+        <w:rPr>
+          <w:noProof/>
+          <w:lang w:val="sr-Latn-RS"/>
+        </w:rPr>
+        <w:lastRenderedPageBreak/>
+        <w:drawing>
+          <wp:inline distT="0" distB="0" distL="0" distR="0" wp14:anchorId="4064E463" wp14:editId="681A5EB7">
+            <wp:extent cx="3610233" cy="3215640"/>
+            <wp:effectExtent l="0" t="0" r="9525" b="3810"/>
+            <wp:docPr id="495397852" name="Picture 3"/>
+            <wp:cNvGraphicFramePr>
+              <a:graphicFrameLocks xmlns:a="http://schemas.openxmlformats.org/drawingml/2006/main" noChangeAspect="1"/>
+            </wp:cNvGraphicFramePr>
+            <a:graphic xmlns:a="http://schemas.openxmlformats.org/drawingml/2006/main">
+              <a:graphicData uri="http://schemas.openxmlformats.org/drawingml/2006/picture">
+                <pic:pic xmlns:pic="http://schemas.openxmlformats.org/drawingml/2006/picture">
+                  <pic:nvPicPr>
+                    <pic:cNvPr id="0" name="Picture 3"/>
+                    <pic:cNvPicPr>
+                      <a:picLocks noChangeAspect="1" noChangeArrowheads="1"/>
+                    </pic:cNvPicPr>
+                  </pic:nvPicPr>
+                  <pic:blipFill>
+                    <a:blip r:embed="rId22">
+                      <a:extLst>
+                        <a:ext uri="{28A0092B-C50C-407E-A947-70E740481C1C}">
+                          <a14:useLocalDpi xmlns:a14="http://schemas.microsoft.com/office/drawing/2010/main" val="0"/>
+                        </a:ext>
+                      </a:extLst>
+                    </a:blip>
+                    <a:srcRect/>
+                    <a:stretch>
+                      <a:fillRect/>
+                    </a:stretch>
+                  </pic:blipFill>
+                  <pic:spPr bwMode="auto">
+                    <a:xfrm>
+                      <a:off x="0" y="0"/>
+                      <a:ext cx="3625427" cy="3229173"/>
+                    </a:xfrm>
+                    <a:prstGeom prst="rect">
+                      <a:avLst/>
+                    </a:prstGeom>
+                    <a:noFill/>
+                    <a:ln>
+                      <a:noFill/>
+                    </a:ln>
+                  </pic:spPr>
+                </pic:pic>
+              </a:graphicData>
+            </a:graphic>
+          </wp:inline>
+        </w:drawing>
+      </w:r>
+    </w:p>
+    <w:p>
+      <w:pPr>
+        <w:jc w:val="center"/>
+        <w:rPr>
+          <w:lang w:val="sr-Latn-RS"/>
+        </w:rPr>
+      </w:pPr>
+      <w:r>
+        <w:rPr>
+          <w:noProof/>
+          <w:lang w:val="sr-Latn-RS"/>
+        </w:rPr>
+        <w:drawing>
+          <wp:inline distT="0" distB="0" distL="0" distR="0" wp14:anchorId="7D9ADCC9" wp14:editId="3BF0EE2A">
+            <wp:extent cx="3524683" cy="3139440"/>
+            <wp:effectExtent l="0" t="0" r="0" b="3810"/>
+            <wp:docPr id="2003987481" name="Picture 4"/>
+            <wp:cNvGraphicFramePr>
+              <a:graphicFrameLocks xmlns:a="http://schemas.openxmlformats.org/drawingml/2006/main" noChangeAspect="1"/>
+            </wp:cNvGraphicFramePr>
+            <a:graphic xmlns:a="http://schemas.openxmlformats.org/drawingml/2006/main">
+              <a:graphicData uri="http://schemas.openxmlformats.org/drawingml/2006/picture">
+                <pic:pic xmlns:pic="http://schemas.openxmlformats.org/drawingml/2006/picture">
+                  <pic:nvPicPr>
+                    <pic:cNvPr id="0" name="Picture 4"/>
+                    <pic:cNvPicPr>
+                      <a:picLocks noChangeAspect="1" noChangeArrowheads="1"/>
+                    </pic:cNvPicPr>
+                  </pic:nvPicPr>
+                  <pic:blipFill>
+                    <a:blip r:embed="rId23">
+                      <a:extLst>
+                        <a:ext uri="{28A0092B-C50C-407E-A947-70E740481C1C}">
+                          <a14:useLocalDpi xmlns:a14="http://schemas.microsoft.com/office/drawing/2010/main" val="0"/>
+                        </a:ext>
+                      </a:extLst>
+                    </a:blip>
+                    <a:srcRect/>
+                    <a:stretch>
+                      <a:fillRect/>
+                    </a:stretch>
+                  </pic:blipFill>
+                  <pic:spPr bwMode="auto">
+                    <a:xfrm>
+                      <a:off x="0" y="0"/>
+                      <a:ext cx="3531871" cy="3145842"/>
+                    </a:xfrm>
+                    <a:prstGeom prst="rect">
+                      <a:avLst/>
+                    </a:prstGeom>
+                    <a:noFill/>
+                    <a:ln>
+                      <a:noFill/>
+                    </a:ln>
+                  </pic:spPr>
+                </pic:pic>
+              </a:graphicData>
+            </a:graphic>
+          </wp:inline>
+        </w:drawing>
+      </w:r>
+    </w:p>
+    <w:p>
+      <w:pPr>
+        <w:jc w:val="center"/>
+        <w:rPr>
+          <w:lang w:val="sr-Latn-RS"/>
+        </w:rPr>
+      </w:pPr>
+      <w:r>
+        <w:rPr>
+          <w:noProof/>
+          <w:lang w:val="sr-Latn-RS"/>
+        </w:rPr>
+        <w:lastRenderedPageBreak/>
+        <w:drawing>
+          <wp:inline distT="0" distB="0" distL="0" distR="0" wp14:anchorId="1B56840E" wp14:editId="4FCA043B">
+            <wp:extent cx="3353330" cy="2910840"/>
+            <wp:effectExtent l="0" t="0" r="0" b="3810"/>
+            <wp:docPr id="1231871253" name="Picture 5"/>
+            <wp:cNvGraphicFramePr>
+              <a:graphicFrameLocks xmlns:a="http://schemas.openxmlformats.org/drawingml/2006/main" noChangeAspect="1"/>
+            </wp:cNvGraphicFramePr>
+            <a:graphic xmlns:a="http://schemas.openxmlformats.org/drawingml/2006/main">
+              <a:graphicData uri="http://schemas.openxmlformats.org/drawingml/2006/picture">
+                <pic:pic xmlns:pic="http://schemas.openxmlformats.org/drawingml/2006/picture">
+                  <pic:nvPicPr>
+                    <pic:cNvPr id="0" name="Picture 5"/>
+                    <pic:cNvPicPr>
+                      <a:picLocks noChangeAspect="1" noChangeArrowheads="1"/>
+                    </pic:cNvPicPr>
+                  </pic:nvPicPr>
+                  <pic:blipFill>
+                    <a:blip r:embed="rId24">
+                      <a:extLst>
+                        <a:ext uri="{28A0092B-C50C-407E-A947-70E740481C1C}">
+                          <a14:useLocalDpi xmlns:a14="http://schemas.microsoft.com/office/drawing/2010/main" val="0"/>
+                        </a:ext>
+                      </a:extLst>
+                    </a:blip>
+                    <a:srcRect/>
+                    <a:stretch>
+                      <a:fillRect/>
+                    </a:stretch>
+                  </pic:blipFill>
+                  <pic:spPr bwMode="auto">
+                    <a:xfrm>
+                      <a:off x="0" y="0"/>
+                      <a:ext cx="3356498" cy="2913590"/>
+                    </a:xfrm>
+                    <a:prstGeom prst="rect">
+                      <a:avLst/>
+                    </a:prstGeom>
+                    <a:noFill/>
+                    <a:ln>
+                      <a:noFill/>
+                    </a:ln>
+                  </pic:spPr>
+                </pic:pic>
+              </a:graphicData>
+            </a:graphic>
+          </wp:inline>
+        </w:drawing>
+      </w:r>
+    </w:p>
+    <w:p>
+      <w:pPr>
+        <w:jc w:val="center"/>
+        <w:rPr>
+          <w:lang w:val="sr-Latn-RS"/>
+        </w:rPr>
+      </w:pPr>
+      <w:r>
+        <w:rPr>
+          <w:noProof/>
+          <w:lang w:val="sr-Latn-RS"/>
+        </w:rPr>
+        <w:drawing>
+          <wp:inline distT="0" distB="0" distL="0" distR="0" wp14:anchorId="3C514834" wp14:editId="58BE35AA">
+            <wp:extent cx="3338732" cy="2926080"/>
+            <wp:effectExtent l="0" t="0" r="0" b="7620"/>
+            <wp:docPr id="2143043602" name="Picture 6"/>
+            <wp:cNvGraphicFramePr>
+              <a:graphicFrameLocks xmlns:a="http://schemas.openxmlformats.org/drawingml/2006/main" noChangeAspect="1"/>
+            </wp:cNvGraphicFramePr>
+            <a:graphic xmlns:a="http://schemas.openxmlformats.org/drawingml/2006/main">
+              <a:graphicData uri="http://schemas.openxmlformats.org/drawingml/2006/picture">
+                <pic:pic xmlns:pic="http://schemas.openxmlformats.org/drawingml/2006/picture">
+                  <pic:nvPicPr>
+                    <pic:cNvPr id="0" name="Picture 6"/>
+                    <pic:cNvPicPr>
+                      <a:picLocks noChangeAspect="1" noChangeArrowheads="1"/>
+                    </pic:cNvPicPr>
+                  </pic:nvPicPr>
+                  <pic:blipFill>
+                    <a:blip r:embed="rId25">
+                      <a:extLst>
+                        <a:ext uri="{28A0092B-C50C-407E-A947-70E740481C1C}">
+                          <a14:useLocalDpi xmlns:a14="http://schemas.microsoft.com/office/drawing/2010/main" val="0"/>
+                        </a:ext>
+                      </a:extLst>
+                    </a:blip>
+                    <a:srcRect/>
+                    <a:stretch>
+                      <a:fillRect/>
+                    </a:stretch>
+                  </pic:blipFill>
+                  <pic:spPr bwMode="auto">
+                    <a:xfrm>
+                      <a:off x="0" y="0"/>
+                      <a:ext cx="3347846" cy="2934068"/>
+                    </a:xfrm>
+                    <a:prstGeom prst="rect">
+                      <a:avLst/>
+                    </a:prstGeom>
+                    <a:noFill/>
+                    <a:ln>
+                      <a:noFill/>
+                    </a:ln>
+                  </pic:spPr>
+                </pic:pic>
+              </a:graphicData>
+            </a:graphic>
+          </wp:inline>
+        </w:drawing>
+      </w:r>
+    </w:p>
+    <w:p>
+      <w:pPr>
         <w:pStyle w:val="Heading1"/>
         <w:jc w:val="center"/>
         <w:rPr>
@@ -7917,7 +9854,7 @@
           <w:lang w:val="sr-Latn-RS"/>
         </w:rPr>
       </w:pPr>
-      <w:bookmarkStart w:id="17" w:name="_Toc166710300"/>
+      <w:bookmarkStart w:id="17" w:name="_Toc166796989"/>
       <w:r>
         <w:rPr>
           <w:rFonts w:ascii="Times New Roman" w:hAnsi="Times New Roman" w:cs="Times New Roman"/>
@@ -7927,7 +9864,6 @@
           <w:u w:val="single"/>
           <w:lang w:val="sr-Latn-RS"/>
         </w:rPr>
-        <w:lastRenderedPageBreak/>
         <w:t>Analiza rezultata</w:t>
       </w:r>
       <w:bookmarkEnd w:id="17"/>
@@ -8010,6 +9946,7 @@
           <w:sz w:val="24"/>
           <w:szCs w:val="24"/>
         </w:rPr>
+        <w:lastRenderedPageBreak/>
         <w:t></w:t>
       </w:r>
       <w:r>
@@ -8116,7 +10053,7 @@
           <w:u w:val="single"/>
         </w:rPr>
       </w:pPr>
-      <w:bookmarkStart w:id="18" w:name="_Toc166710301"/>
+      <w:bookmarkStart w:id="18" w:name="_Toc166796990"/>
       <w:proofErr w:type="spellStart"/>
       <w:r>
         <w:rPr>
@@ -8139,7 +10076,6 @@
           <w:rFonts w:ascii="Times New Roman" w:hAnsi="Times New Roman" w:cs="Times New Roman"/>
           <w:sz w:val="28"/>
           <w:szCs w:val="28"/>
-          <w:lang w:val="fr-RE"/>
         </w:rPr>
       </w:pPr>
       <w:r>
@@ -8156,7 +10092,6 @@
           <w:rFonts w:ascii="Times New Roman" w:hAnsi="Times New Roman" w:cs="Times New Roman"/>
           <w:sz w:val="28"/>
           <w:szCs w:val="28"/>
-          <w:lang w:val="fr-RE"/>
         </w:rPr>
         <w:t>Ovaj</w:t>
       </w:r>
@@ -8166,17 +10101,15 @@
           <w:rFonts w:ascii="Times New Roman" w:hAnsi="Times New Roman" w:cs="Times New Roman"/>
           <w:sz w:val="28"/>
           <w:szCs w:val="28"/>
-          <w:lang w:val="fr-RE"/>
-        </w:rPr>
-        <w:t xml:space="preserve"> </w:t>
-      </w:r>
-      <w:proofErr w:type="spellStart"/>
-      <w:r>
-        <w:rPr>
-          <w:rFonts w:ascii="Times New Roman" w:hAnsi="Times New Roman" w:cs="Times New Roman"/>
-          <w:sz w:val="28"/>
-          <w:szCs w:val="28"/>
-          <w:lang w:val="fr-RE"/>
+        </w:rPr>
+        <w:t xml:space="preserve"> </w:t>
+      </w:r>
+      <w:proofErr w:type="spellStart"/>
+      <w:r>
+        <w:rPr>
+          <w:rFonts w:ascii="Times New Roman" w:hAnsi="Times New Roman" w:cs="Times New Roman"/>
+          <w:sz w:val="28"/>
+          <w:szCs w:val="28"/>
         </w:rPr>
         <w:t>proces</w:t>
       </w:r>
@@ -8186,17 +10119,15 @@
           <w:rFonts w:ascii="Times New Roman" w:hAnsi="Times New Roman" w:cs="Times New Roman"/>
           <w:sz w:val="28"/>
           <w:szCs w:val="28"/>
-          <w:lang w:val="fr-RE"/>
-        </w:rPr>
-        <w:t xml:space="preserve"> </w:t>
-      </w:r>
-      <w:proofErr w:type="spellStart"/>
-      <w:r>
-        <w:rPr>
-          <w:rFonts w:ascii="Times New Roman" w:hAnsi="Times New Roman" w:cs="Times New Roman"/>
-          <w:sz w:val="28"/>
-          <w:szCs w:val="28"/>
-          <w:lang w:val="fr-RE"/>
+        </w:rPr>
+        <w:t xml:space="preserve"> </w:t>
+      </w:r>
+      <w:proofErr w:type="spellStart"/>
+      <w:r>
+        <w:rPr>
+          <w:rFonts w:ascii="Times New Roman" w:hAnsi="Times New Roman" w:cs="Times New Roman"/>
+          <w:sz w:val="28"/>
+          <w:szCs w:val="28"/>
         </w:rPr>
         <w:t>pripreme</w:t>
       </w:r>
@@ -8206,79 +10137,1358 @@
           <w:rFonts w:ascii="Times New Roman" w:hAnsi="Times New Roman" w:cs="Times New Roman"/>
           <w:sz w:val="28"/>
           <w:szCs w:val="28"/>
-          <w:lang w:val="fr-RE"/>
-        </w:rPr>
-        <w:t xml:space="preserve"> </w:t>
-      </w:r>
-      <w:proofErr w:type="spellStart"/>
-      <w:r>
-        <w:rPr>
-          <w:rFonts w:ascii="Times New Roman" w:hAnsi="Times New Roman" w:cs="Times New Roman"/>
-          <w:sz w:val="28"/>
-          <w:szCs w:val="28"/>
-          <w:lang w:val="fr-RE"/>
-        </w:rPr>
-        <w:t>podataka</w:t>
-      </w:r>
-      <w:proofErr w:type="spellEnd"/>
-      <w:r>
-        <w:rPr>
-          <w:rFonts w:ascii="Times New Roman" w:hAnsi="Times New Roman" w:cs="Times New Roman"/>
-          <w:sz w:val="28"/>
-          <w:szCs w:val="28"/>
-          <w:lang w:val="fr-RE"/>
-        </w:rPr>
-        <w:t xml:space="preserve"> </w:t>
-      </w:r>
-      <w:proofErr w:type="spellStart"/>
-      <w:r>
-        <w:rPr>
-          <w:rFonts w:ascii="Times New Roman" w:hAnsi="Times New Roman" w:cs="Times New Roman"/>
-          <w:sz w:val="28"/>
-          <w:szCs w:val="28"/>
-          <w:lang w:val="fr-RE"/>
-        </w:rPr>
-        <w:t>za</w:t>
-      </w:r>
-      <w:proofErr w:type="spellEnd"/>
-      <w:r>
-        <w:rPr>
-          <w:rFonts w:ascii="Times New Roman" w:hAnsi="Times New Roman" w:cs="Times New Roman"/>
-          <w:sz w:val="28"/>
-          <w:szCs w:val="28"/>
-          <w:lang w:val="fr-RE"/>
-        </w:rPr>
-        <w:t xml:space="preserve"> klasifikaciju dijabetesa bio je korak ka stvaranju pouzdanih modela koji mogu pomoći u identifikaciji rizika od ove </w:t>
-      </w:r>
-      <w:proofErr w:type="gramStart"/>
-      <w:r>
-        <w:rPr>
-          <w:rFonts w:ascii="Times New Roman" w:hAnsi="Times New Roman" w:cs="Times New Roman"/>
-          <w:sz w:val="28"/>
-          <w:szCs w:val="28"/>
-          <w:lang w:val="fr-RE"/>
+        </w:rPr>
+        <w:t xml:space="preserve"> podataka za </w:t>
+      </w:r>
+      <w:proofErr w:type="spellStart"/>
+      <w:r>
+        <w:rPr>
+          <w:rFonts w:ascii="Times New Roman" w:hAnsi="Times New Roman" w:cs="Times New Roman"/>
+          <w:sz w:val="28"/>
+          <w:szCs w:val="28"/>
+        </w:rPr>
+        <w:t>klasifikaciju</w:t>
+      </w:r>
+      <w:proofErr w:type="spellEnd"/>
+      <w:r>
+        <w:rPr>
+          <w:rFonts w:ascii="Times New Roman" w:hAnsi="Times New Roman" w:cs="Times New Roman"/>
+          <w:sz w:val="28"/>
+          <w:szCs w:val="28"/>
+        </w:rPr>
+        <w:t xml:space="preserve"> </w:t>
+      </w:r>
+      <w:proofErr w:type="spellStart"/>
+      <w:r>
+        <w:rPr>
+          <w:rFonts w:ascii="Times New Roman" w:hAnsi="Times New Roman" w:cs="Times New Roman"/>
+          <w:sz w:val="28"/>
+          <w:szCs w:val="28"/>
+        </w:rPr>
+        <w:t>dijabetesa</w:t>
+      </w:r>
+      <w:proofErr w:type="spellEnd"/>
+      <w:r>
+        <w:rPr>
+          <w:rFonts w:ascii="Times New Roman" w:hAnsi="Times New Roman" w:cs="Times New Roman"/>
+          <w:sz w:val="28"/>
+          <w:szCs w:val="28"/>
+        </w:rPr>
+        <w:t xml:space="preserve"> bio je </w:t>
+      </w:r>
+      <w:proofErr w:type="spellStart"/>
+      <w:r>
+        <w:rPr>
+          <w:rFonts w:ascii="Times New Roman" w:hAnsi="Times New Roman" w:cs="Times New Roman"/>
+          <w:sz w:val="28"/>
+          <w:szCs w:val="28"/>
+        </w:rPr>
+        <w:t>korak</w:t>
+      </w:r>
+      <w:proofErr w:type="spellEnd"/>
+      <w:r>
+        <w:rPr>
+          <w:rFonts w:ascii="Times New Roman" w:hAnsi="Times New Roman" w:cs="Times New Roman"/>
+          <w:sz w:val="28"/>
+          <w:szCs w:val="28"/>
+        </w:rPr>
+        <w:t xml:space="preserve"> ka </w:t>
+      </w:r>
+      <w:proofErr w:type="spellStart"/>
+      <w:r>
+        <w:rPr>
+          <w:rFonts w:ascii="Times New Roman" w:hAnsi="Times New Roman" w:cs="Times New Roman"/>
+          <w:sz w:val="28"/>
+          <w:szCs w:val="28"/>
+        </w:rPr>
+        <w:t>stvaranju</w:t>
+      </w:r>
+      <w:proofErr w:type="spellEnd"/>
+      <w:r>
+        <w:rPr>
+          <w:rFonts w:ascii="Times New Roman" w:hAnsi="Times New Roman" w:cs="Times New Roman"/>
+          <w:sz w:val="28"/>
+          <w:szCs w:val="28"/>
+        </w:rPr>
+        <w:t xml:space="preserve"> </w:t>
+      </w:r>
+      <w:proofErr w:type="spellStart"/>
+      <w:r>
+        <w:rPr>
+          <w:rFonts w:ascii="Times New Roman" w:hAnsi="Times New Roman" w:cs="Times New Roman"/>
+          <w:sz w:val="28"/>
+          <w:szCs w:val="28"/>
+        </w:rPr>
+        <w:t>pouzdanih</w:t>
+      </w:r>
+      <w:proofErr w:type="spellEnd"/>
+      <w:r>
+        <w:rPr>
+          <w:rFonts w:ascii="Times New Roman" w:hAnsi="Times New Roman" w:cs="Times New Roman"/>
+          <w:sz w:val="28"/>
+          <w:szCs w:val="28"/>
+        </w:rPr>
+        <w:t xml:space="preserve"> </w:t>
+      </w:r>
+      <w:proofErr w:type="spellStart"/>
+      <w:r>
+        <w:rPr>
+          <w:rFonts w:ascii="Times New Roman" w:hAnsi="Times New Roman" w:cs="Times New Roman"/>
+          <w:sz w:val="28"/>
+          <w:szCs w:val="28"/>
+        </w:rPr>
+        <w:t>modela</w:t>
+      </w:r>
+      <w:proofErr w:type="spellEnd"/>
+      <w:r>
+        <w:rPr>
+          <w:rFonts w:ascii="Times New Roman" w:hAnsi="Times New Roman" w:cs="Times New Roman"/>
+          <w:sz w:val="28"/>
+          <w:szCs w:val="28"/>
+        </w:rPr>
+        <w:t xml:space="preserve"> koji </w:t>
+      </w:r>
+      <w:proofErr w:type="spellStart"/>
+      <w:r>
+        <w:rPr>
+          <w:rFonts w:ascii="Times New Roman" w:hAnsi="Times New Roman" w:cs="Times New Roman"/>
+          <w:sz w:val="28"/>
+          <w:szCs w:val="28"/>
+        </w:rPr>
+        <w:t>mogu</w:t>
+      </w:r>
+      <w:proofErr w:type="spellEnd"/>
+      <w:r>
+        <w:rPr>
+          <w:rFonts w:ascii="Times New Roman" w:hAnsi="Times New Roman" w:cs="Times New Roman"/>
+          <w:sz w:val="28"/>
+          <w:szCs w:val="28"/>
+        </w:rPr>
+        <w:t xml:space="preserve"> </w:t>
+      </w:r>
+      <w:proofErr w:type="spellStart"/>
+      <w:r>
+        <w:rPr>
+          <w:rFonts w:ascii="Times New Roman" w:hAnsi="Times New Roman" w:cs="Times New Roman"/>
+          <w:sz w:val="28"/>
+          <w:szCs w:val="28"/>
+        </w:rPr>
+        <w:t>pomoći</w:t>
+      </w:r>
+      <w:proofErr w:type="spellEnd"/>
+      <w:r>
+        <w:rPr>
+          <w:rFonts w:ascii="Times New Roman" w:hAnsi="Times New Roman" w:cs="Times New Roman"/>
+          <w:sz w:val="28"/>
+          <w:szCs w:val="28"/>
+        </w:rPr>
+        <w:t xml:space="preserve"> u </w:t>
+      </w:r>
+      <w:proofErr w:type="spellStart"/>
+      <w:r>
+        <w:rPr>
+          <w:rFonts w:ascii="Times New Roman" w:hAnsi="Times New Roman" w:cs="Times New Roman"/>
+          <w:sz w:val="28"/>
+          <w:szCs w:val="28"/>
+        </w:rPr>
+        <w:t>identifikaciji</w:t>
+      </w:r>
+      <w:proofErr w:type="spellEnd"/>
+      <w:r>
+        <w:rPr>
+          <w:rFonts w:ascii="Times New Roman" w:hAnsi="Times New Roman" w:cs="Times New Roman"/>
+          <w:sz w:val="28"/>
+          <w:szCs w:val="28"/>
+        </w:rPr>
+        <w:t xml:space="preserve"> </w:t>
+      </w:r>
+      <w:proofErr w:type="spellStart"/>
+      <w:r>
+        <w:rPr>
+          <w:rFonts w:ascii="Times New Roman" w:hAnsi="Times New Roman" w:cs="Times New Roman"/>
+          <w:sz w:val="28"/>
+          <w:szCs w:val="28"/>
+        </w:rPr>
+        <w:t>rizika</w:t>
+      </w:r>
+      <w:proofErr w:type="spellEnd"/>
+      <w:r>
+        <w:rPr>
+          <w:rFonts w:ascii="Times New Roman" w:hAnsi="Times New Roman" w:cs="Times New Roman"/>
+          <w:sz w:val="28"/>
+          <w:szCs w:val="28"/>
+        </w:rPr>
+        <w:t xml:space="preserve"> od </w:t>
+      </w:r>
+      <w:proofErr w:type="spellStart"/>
+      <w:r>
+        <w:rPr>
+          <w:rFonts w:ascii="Times New Roman" w:hAnsi="Times New Roman" w:cs="Times New Roman"/>
+          <w:sz w:val="28"/>
+          <w:szCs w:val="28"/>
+        </w:rPr>
+        <w:t>ove</w:t>
+      </w:r>
+      <w:proofErr w:type="spellEnd"/>
+      <w:r>
+        <w:rPr>
+          <w:rFonts w:ascii="Times New Roman" w:hAnsi="Times New Roman" w:cs="Times New Roman"/>
+          <w:sz w:val="28"/>
+          <w:szCs w:val="28"/>
+        </w:rPr>
+        <w:t xml:space="preserve"> </w:t>
+      </w:r>
+      <w:proofErr w:type="spellStart"/>
+      <w:r>
+        <w:rPr>
+          <w:rFonts w:ascii="Times New Roman" w:hAnsi="Times New Roman" w:cs="Times New Roman"/>
+          <w:sz w:val="28"/>
+          <w:szCs w:val="28"/>
         </w:rPr>
         <w:t>bolesti</w:t>
       </w:r>
-      <w:proofErr w:type="gramEnd"/>
-      <w:r>
-        <w:rPr>
-          <w:rFonts w:ascii="Times New Roman" w:hAnsi="Times New Roman" w:cs="Times New Roman"/>
-          <w:sz w:val="28"/>
-          <w:szCs w:val="28"/>
-          <w:lang w:val="fr-RE"/>
-        </w:rPr>
-        <w:t xml:space="preserve">. Iako su korišćeni algoritmi dali zadovoljavajuće rezultate, važno je imati na umu da tačnost modela zavisi od mnogih faktora, uključujući prirodu problema i veličinu skupa podataka. Dalji koraci u analizi mogu obuhvatiti proširivanje trening skupa ili dodavanje novih atributa kako bi se poboljšala prediktivna moć modela. Kroz ovaj rad, stekli smo dragoceno iskustvo u obradi podataka i primeni algoritama mašinskog učenja na konkretan problem zdravstvene analitike. Ovo </w:t>
-      </w:r>
-      <w:r>
-        <w:rPr>
-          <w:rFonts w:ascii="Times New Roman" w:hAnsi="Times New Roman" w:cs="Times New Roman"/>
-          <w:sz w:val="28"/>
-          <w:szCs w:val="28"/>
-          <w:lang w:val="fr-RE"/>
-        </w:rPr>
-        <w:lastRenderedPageBreak/>
-        <w:t>iskustvo će biti od neprocenjive važnosti za buduće radove u oblasti mašinskog učenja i analize podataka.</w:t>
+      <w:proofErr w:type="spellEnd"/>
+      <w:r>
+        <w:rPr>
+          <w:rFonts w:ascii="Times New Roman" w:hAnsi="Times New Roman" w:cs="Times New Roman"/>
+          <w:sz w:val="28"/>
+          <w:szCs w:val="28"/>
+        </w:rPr>
+        <w:t xml:space="preserve">. </w:t>
+      </w:r>
+      <w:proofErr w:type="spellStart"/>
+      <w:r>
+        <w:rPr>
+          <w:rFonts w:ascii="Times New Roman" w:hAnsi="Times New Roman" w:cs="Times New Roman"/>
+          <w:sz w:val="28"/>
+          <w:szCs w:val="28"/>
+        </w:rPr>
+        <w:t>Iako</w:t>
+      </w:r>
+      <w:proofErr w:type="spellEnd"/>
+      <w:r>
+        <w:rPr>
+          <w:rFonts w:ascii="Times New Roman" w:hAnsi="Times New Roman" w:cs="Times New Roman"/>
+          <w:sz w:val="28"/>
+          <w:szCs w:val="28"/>
+        </w:rPr>
+        <w:t xml:space="preserve"> </w:t>
+      </w:r>
+      <w:proofErr w:type="spellStart"/>
+      <w:r>
+        <w:rPr>
+          <w:rFonts w:ascii="Times New Roman" w:hAnsi="Times New Roman" w:cs="Times New Roman"/>
+          <w:sz w:val="28"/>
+          <w:szCs w:val="28"/>
+        </w:rPr>
+        <w:t>su</w:t>
+      </w:r>
+      <w:proofErr w:type="spellEnd"/>
+      <w:r>
+        <w:rPr>
+          <w:rFonts w:ascii="Times New Roman" w:hAnsi="Times New Roman" w:cs="Times New Roman"/>
+          <w:sz w:val="28"/>
+          <w:szCs w:val="28"/>
+        </w:rPr>
+        <w:t xml:space="preserve"> </w:t>
+      </w:r>
+      <w:proofErr w:type="spellStart"/>
+      <w:r>
+        <w:rPr>
+          <w:rFonts w:ascii="Times New Roman" w:hAnsi="Times New Roman" w:cs="Times New Roman"/>
+          <w:sz w:val="28"/>
+          <w:szCs w:val="28"/>
+        </w:rPr>
+        <w:t>korišćeni</w:t>
+      </w:r>
+      <w:proofErr w:type="spellEnd"/>
+      <w:r>
+        <w:rPr>
+          <w:rFonts w:ascii="Times New Roman" w:hAnsi="Times New Roman" w:cs="Times New Roman"/>
+          <w:sz w:val="28"/>
+          <w:szCs w:val="28"/>
+        </w:rPr>
+        <w:t xml:space="preserve"> </w:t>
+      </w:r>
+      <w:proofErr w:type="spellStart"/>
+      <w:r>
+        <w:rPr>
+          <w:rFonts w:ascii="Times New Roman" w:hAnsi="Times New Roman" w:cs="Times New Roman"/>
+          <w:sz w:val="28"/>
+          <w:szCs w:val="28"/>
+        </w:rPr>
+        <w:t>algoritmi</w:t>
+      </w:r>
+      <w:proofErr w:type="spellEnd"/>
+      <w:r>
+        <w:rPr>
+          <w:rFonts w:ascii="Times New Roman" w:hAnsi="Times New Roman" w:cs="Times New Roman"/>
+          <w:sz w:val="28"/>
+          <w:szCs w:val="28"/>
+        </w:rPr>
+        <w:t xml:space="preserve"> </w:t>
+      </w:r>
+      <w:proofErr w:type="spellStart"/>
+      <w:r>
+        <w:rPr>
+          <w:rFonts w:ascii="Times New Roman" w:hAnsi="Times New Roman" w:cs="Times New Roman"/>
+          <w:sz w:val="28"/>
+          <w:szCs w:val="28"/>
+        </w:rPr>
+        <w:t>dali</w:t>
+      </w:r>
+      <w:proofErr w:type="spellEnd"/>
+      <w:r>
+        <w:rPr>
+          <w:rFonts w:ascii="Times New Roman" w:hAnsi="Times New Roman" w:cs="Times New Roman"/>
+          <w:sz w:val="28"/>
+          <w:szCs w:val="28"/>
+        </w:rPr>
+        <w:t xml:space="preserve"> </w:t>
+      </w:r>
+      <w:proofErr w:type="spellStart"/>
+      <w:r>
+        <w:rPr>
+          <w:rFonts w:ascii="Times New Roman" w:hAnsi="Times New Roman" w:cs="Times New Roman"/>
+          <w:sz w:val="28"/>
+          <w:szCs w:val="28"/>
+        </w:rPr>
+        <w:t>zadovoljavajuće</w:t>
+      </w:r>
+      <w:proofErr w:type="spellEnd"/>
+      <w:r>
+        <w:rPr>
+          <w:rFonts w:ascii="Times New Roman" w:hAnsi="Times New Roman" w:cs="Times New Roman"/>
+          <w:sz w:val="28"/>
+          <w:szCs w:val="28"/>
+        </w:rPr>
+        <w:t xml:space="preserve"> rezultate, </w:t>
+      </w:r>
+      <w:proofErr w:type="spellStart"/>
+      <w:r>
+        <w:rPr>
+          <w:rFonts w:ascii="Times New Roman" w:hAnsi="Times New Roman" w:cs="Times New Roman"/>
+          <w:sz w:val="28"/>
+          <w:szCs w:val="28"/>
+        </w:rPr>
+        <w:t>važno</w:t>
+      </w:r>
+      <w:proofErr w:type="spellEnd"/>
+      <w:r>
+        <w:rPr>
+          <w:rFonts w:ascii="Times New Roman" w:hAnsi="Times New Roman" w:cs="Times New Roman"/>
+          <w:sz w:val="28"/>
+          <w:szCs w:val="28"/>
+        </w:rPr>
+        <w:t xml:space="preserve"> je </w:t>
+      </w:r>
+      <w:proofErr w:type="spellStart"/>
+      <w:r>
+        <w:rPr>
+          <w:rFonts w:ascii="Times New Roman" w:hAnsi="Times New Roman" w:cs="Times New Roman"/>
+          <w:sz w:val="28"/>
+          <w:szCs w:val="28"/>
+        </w:rPr>
+        <w:t>imati</w:t>
+      </w:r>
+      <w:proofErr w:type="spellEnd"/>
+      <w:r>
+        <w:rPr>
+          <w:rFonts w:ascii="Times New Roman" w:hAnsi="Times New Roman" w:cs="Times New Roman"/>
+          <w:sz w:val="28"/>
+          <w:szCs w:val="28"/>
+        </w:rPr>
+        <w:t xml:space="preserve"> </w:t>
+      </w:r>
+      <w:proofErr w:type="spellStart"/>
+      <w:r>
+        <w:rPr>
+          <w:rFonts w:ascii="Times New Roman" w:hAnsi="Times New Roman" w:cs="Times New Roman"/>
+          <w:sz w:val="28"/>
+          <w:szCs w:val="28"/>
+        </w:rPr>
+        <w:t>na</w:t>
+      </w:r>
+      <w:proofErr w:type="spellEnd"/>
+      <w:r>
+        <w:rPr>
+          <w:rFonts w:ascii="Times New Roman" w:hAnsi="Times New Roman" w:cs="Times New Roman"/>
+          <w:sz w:val="28"/>
+          <w:szCs w:val="28"/>
+        </w:rPr>
+        <w:t xml:space="preserve"> </w:t>
+      </w:r>
+      <w:proofErr w:type="spellStart"/>
+      <w:r>
+        <w:rPr>
+          <w:rFonts w:ascii="Times New Roman" w:hAnsi="Times New Roman" w:cs="Times New Roman"/>
+          <w:sz w:val="28"/>
+          <w:szCs w:val="28"/>
+        </w:rPr>
+        <w:t>umu</w:t>
+      </w:r>
+      <w:proofErr w:type="spellEnd"/>
+      <w:r>
+        <w:rPr>
+          <w:rFonts w:ascii="Times New Roman" w:hAnsi="Times New Roman" w:cs="Times New Roman"/>
+          <w:sz w:val="28"/>
+          <w:szCs w:val="28"/>
+        </w:rPr>
+        <w:t xml:space="preserve"> da </w:t>
+      </w:r>
+      <w:proofErr w:type="spellStart"/>
+      <w:r>
+        <w:rPr>
+          <w:rFonts w:ascii="Times New Roman" w:hAnsi="Times New Roman" w:cs="Times New Roman"/>
+          <w:sz w:val="28"/>
+          <w:szCs w:val="28"/>
+        </w:rPr>
+        <w:t>tačnost</w:t>
+      </w:r>
+      <w:proofErr w:type="spellEnd"/>
+      <w:r>
+        <w:rPr>
+          <w:rFonts w:ascii="Times New Roman" w:hAnsi="Times New Roman" w:cs="Times New Roman"/>
+          <w:sz w:val="28"/>
+          <w:szCs w:val="28"/>
+        </w:rPr>
+        <w:t xml:space="preserve"> </w:t>
+      </w:r>
+      <w:proofErr w:type="spellStart"/>
+      <w:r>
+        <w:rPr>
+          <w:rFonts w:ascii="Times New Roman" w:hAnsi="Times New Roman" w:cs="Times New Roman"/>
+          <w:sz w:val="28"/>
+          <w:szCs w:val="28"/>
+        </w:rPr>
+        <w:t>modela</w:t>
+      </w:r>
+      <w:proofErr w:type="spellEnd"/>
+      <w:r>
+        <w:rPr>
+          <w:rFonts w:ascii="Times New Roman" w:hAnsi="Times New Roman" w:cs="Times New Roman"/>
+          <w:sz w:val="28"/>
+          <w:szCs w:val="28"/>
+        </w:rPr>
+        <w:t xml:space="preserve"> </w:t>
+      </w:r>
+      <w:proofErr w:type="spellStart"/>
+      <w:r>
+        <w:rPr>
+          <w:rFonts w:ascii="Times New Roman" w:hAnsi="Times New Roman" w:cs="Times New Roman"/>
+          <w:sz w:val="28"/>
+          <w:szCs w:val="28"/>
+        </w:rPr>
+        <w:t>zavisi</w:t>
+      </w:r>
+      <w:proofErr w:type="spellEnd"/>
+      <w:r>
+        <w:rPr>
+          <w:rFonts w:ascii="Times New Roman" w:hAnsi="Times New Roman" w:cs="Times New Roman"/>
+          <w:sz w:val="28"/>
+          <w:szCs w:val="28"/>
+        </w:rPr>
+        <w:t xml:space="preserve"> od </w:t>
+      </w:r>
+      <w:proofErr w:type="spellStart"/>
+      <w:r>
+        <w:rPr>
+          <w:rFonts w:ascii="Times New Roman" w:hAnsi="Times New Roman" w:cs="Times New Roman"/>
+          <w:sz w:val="28"/>
+          <w:szCs w:val="28"/>
+        </w:rPr>
+        <w:t>mnogih</w:t>
+      </w:r>
+      <w:proofErr w:type="spellEnd"/>
+      <w:r>
+        <w:rPr>
+          <w:rFonts w:ascii="Times New Roman" w:hAnsi="Times New Roman" w:cs="Times New Roman"/>
+          <w:sz w:val="28"/>
+          <w:szCs w:val="28"/>
+        </w:rPr>
+        <w:t xml:space="preserve"> </w:t>
+      </w:r>
+      <w:proofErr w:type="spellStart"/>
+      <w:r>
+        <w:rPr>
+          <w:rFonts w:ascii="Times New Roman" w:hAnsi="Times New Roman" w:cs="Times New Roman"/>
+          <w:sz w:val="28"/>
+          <w:szCs w:val="28"/>
+        </w:rPr>
+        <w:t>faktora</w:t>
+      </w:r>
+      <w:proofErr w:type="spellEnd"/>
+      <w:r>
+        <w:rPr>
+          <w:rFonts w:ascii="Times New Roman" w:hAnsi="Times New Roman" w:cs="Times New Roman"/>
+          <w:sz w:val="28"/>
+          <w:szCs w:val="28"/>
+        </w:rPr>
+        <w:t xml:space="preserve">, </w:t>
+      </w:r>
+      <w:proofErr w:type="spellStart"/>
+      <w:r>
+        <w:rPr>
+          <w:rFonts w:ascii="Times New Roman" w:hAnsi="Times New Roman" w:cs="Times New Roman"/>
+          <w:sz w:val="28"/>
+          <w:szCs w:val="28"/>
+        </w:rPr>
+        <w:t>uključujući</w:t>
+      </w:r>
+      <w:proofErr w:type="spellEnd"/>
+      <w:r>
+        <w:rPr>
+          <w:rFonts w:ascii="Times New Roman" w:hAnsi="Times New Roman" w:cs="Times New Roman"/>
+          <w:sz w:val="28"/>
+          <w:szCs w:val="28"/>
+        </w:rPr>
+        <w:t xml:space="preserve"> </w:t>
+      </w:r>
+      <w:proofErr w:type="spellStart"/>
+      <w:r>
+        <w:rPr>
+          <w:rFonts w:ascii="Times New Roman" w:hAnsi="Times New Roman" w:cs="Times New Roman"/>
+          <w:sz w:val="28"/>
+          <w:szCs w:val="28"/>
+        </w:rPr>
+        <w:t>prirodu</w:t>
+      </w:r>
+      <w:proofErr w:type="spellEnd"/>
+      <w:r>
+        <w:rPr>
+          <w:rFonts w:ascii="Times New Roman" w:hAnsi="Times New Roman" w:cs="Times New Roman"/>
+          <w:sz w:val="28"/>
+          <w:szCs w:val="28"/>
+        </w:rPr>
+        <w:t xml:space="preserve"> problema </w:t>
+      </w:r>
+      <w:proofErr w:type="spellStart"/>
+      <w:r>
+        <w:rPr>
+          <w:rFonts w:ascii="Times New Roman" w:hAnsi="Times New Roman" w:cs="Times New Roman"/>
+          <w:sz w:val="28"/>
+          <w:szCs w:val="28"/>
+        </w:rPr>
+        <w:t>i</w:t>
+      </w:r>
+      <w:proofErr w:type="spellEnd"/>
+      <w:r>
+        <w:rPr>
+          <w:rFonts w:ascii="Times New Roman" w:hAnsi="Times New Roman" w:cs="Times New Roman"/>
+          <w:sz w:val="28"/>
+          <w:szCs w:val="28"/>
+        </w:rPr>
+        <w:t xml:space="preserve"> </w:t>
+      </w:r>
+      <w:proofErr w:type="spellStart"/>
+      <w:r>
+        <w:rPr>
+          <w:rFonts w:ascii="Times New Roman" w:hAnsi="Times New Roman" w:cs="Times New Roman"/>
+          <w:sz w:val="28"/>
+          <w:szCs w:val="28"/>
+        </w:rPr>
+        <w:t>veličinu</w:t>
+      </w:r>
+      <w:proofErr w:type="spellEnd"/>
+      <w:r>
+        <w:rPr>
+          <w:rFonts w:ascii="Times New Roman" w:hAnsi="Times New Roman" w:cs="Times New Roman"/>
+          <w:sz w:val="28"/>
+          <w:szCs w:val="28"/>
+        </w:rPr>
+        <w:t xml:space="preserve"> </w:t>
+      </w:r>
+      <w:proofErr w:type="spellStart"/>
+      <w:r>
+        <w:rPr>
+          <w:rFonts w:ascii="Times New Roman" w:hAnsi="Times New Roman" w:cs="Times New Roman"/>
+          <w:sz w:val="28"/>
+          <w:szCs w:val="28"/>
+        </w:rPr>
+        <w:t>skupa</w:t>
+      </w:r>
+      <w:proofErr w:type="spellEnd"/>
+      <w:r>
+        <w:rPr>
+          <w:rFonts w:ascii="Times New Roman" w:hAnsi="Times New Roman" w:cs="Times New Roman"/>
+          <w:sz w:val="28"/>
+          <w:szCs w:val="28"/>
+        </w:rPr>
+        <w:t xml:space="preserve"> podataka. </w:t>
+      </w:r>
+      <w:proofErr w:type="spellStart"/>
+      <w:r>
+        <w:rPr>
+          <w:rFonts w:ascii="Times New Roman" w:hAnsi="Times New Roman" w:cs="Times New Roman"/>
+          <w:sz w:val="28"/>
+          <w:szCs w:val="28"/>
+        </w:rPr>
+        <w:t>Dalji</w:t>
+      </w:r>
+      <w:proofErr w:type="spellEnd"/>
+      <w:r>
+        <w:rPr>
+          <w:rFonts w:ascii="Times New Roman" w:hAnsi="Times New Roman" w:cs="Times New Roman"/>
+          <w:sz w:val="28"/>
+          <w:szCs w:val="28"/>
+        </w:rPr>
+        <w:t xml:space="preserve"> </w:t>
+      </w:r>
+      <w:proofErr w:type="spellStart"/>
+      <w:r>
+        <w:rPr>
+          <w:rFonts w:ascii="Times New Roman" w:hAnsi="Times New Roman" w:cs="Times New Roman"/>
+          <w:sz w:val="28"/>
+          <w:szCs w:val="28"/>
+        </w:rPr>
+        <w:t>koraci</w:t>
+      </w:r>
+      <w:proofErr w:type="spellEnd"/>
+      <w:r>
+        <w:rPr>
+          <w:rFonts w:ascii="Times New Roman" w:hAnsi="Times New Roman" w:cs="Times New Roman"/>
+          <w:sz w:val="28"/>
+          <w:szCs w:val="28"/>
+        </w:rPr>
+        <w:t xml:space="preserve"> u </w:t>
+      </w:r>
+      <w:proofErr w:type="spellStart"/>
+      <w:r>
+        <w:rPr>
+          <w:rFonts w:ascii="Times New Roman" w:hAnsi="Times New Roman" w:cs="Times New Roman"/>
+          <w:sz w:val="28"/>
+          <w:szCs w:val="28"/>
+        </w:rPr>
+        <w:t>analizi</w:t>
+      </w:r>
+      <w:proofErr w:type="spellEnd"/>
+      <w:r>
+        <w:rPr>
+          <w:rFonts w:ascii="Times New Roman" w:hAnsi="Times New Roman" w:cs="Times New Roman"/>
+          <w:sz w:val="28"/>
+          <w:szCs w:val="28"/>
+        </w:rPr>
+        <w:t xml:space="preserve"> </w:t>
+      </w:r>
+      <w:proofErr w:type="spellStart"/>
+      <w:r>
+        <w:rPr>
+          <w:rFonts w:ascii="Times New Roman" w:hAnsi="Times New Roman" w:cs="Times New Roman"/>
+          <w:sz w:val="28"/>
+          <w:szCs w:val="28"/>
+        </w:rPr>
+        <w:t>mogu</w:t>
+      </w:r>
+      <w:proofErr w:type="spellEnd"/>
+      <w:r>
+        <w:rPr>
+          <w:rFonts w:ascii="Times New Roman" w:hAnsi="Times New Roman" w:cs="Times New Roman"/>
+          <w:sz w:val="28"/>
+          <w:szCs w:val="28"/>
+        </w:rPr>
+        <w:t xml:space="preserve"> </w:t>
+      </w:r>
+      <w:proofErr w:type="spellStart"/>
+      <w:r>
+        <w:rPr>
+          <w:rFonts w:ascii="Times New Roman" w:hAnsi="Times New Roman" w:cs="Times New Roman"/>
+          <w:sz w:val="28"/>
+          <w:szCs w:val="28"/>
+        </w:rPr>
+        <w:t>obuhvatiti</w:t>
+      </w:r>
+      <w:proofErr w:type="spellEnd"/>
+      <w:r>
+        <w:rPr>
+          <w:rFonts w:ascii="Times New Roman" w:hAnsi="Times New Roman" w:cs="Times New Roman"/>
+          <w:sz w:val="28"/>
+          <w:szCs w:val="28"/>
+        </w:rPr>
+        <w:t xml:space="preserve"> </w:t>
+      </w:r>
+      <w:proofErr w:type="spellStart"/>
+      <w:r>
+        <w:rPr>
+          <w:rFonts w:ascii="Times New Roman" w:hAnsi="Times New Roman" w:cs="Times New Roman"/>
+          <w:sz w:val="28"/>
+          <w:szCs w:val="28"/>
+        </w:rPr>
+        <w:t>proširivanje</w:t>
+      </w:r>
+      <w:proofErr w:type="spellEnd"/>
+      <w:r>
+        <w:rPr>
+          <w:rFonts w:ascii="Times New Roman" w:hAnsi="Times New Roman" w:cs="Times New Roman"/>
+          <w:sz w:val="28"/>
+          <w:szCs w:val="28"/>
+        </w:rPr>
+        <w:t xml:space="preserve"> </w:t>
+      </w:r>
+      <w:proofErr w:type="spellStart"/>
+      <w:r>
+        <w:rPr>
+          <w:rFonts w:ascii="Times New Roman" w:hAnsi="Times New Roman" w:cs="Times New Roman"/>
+          <w:sz w:val="28"/>
+          <w:szCs w:val="28"/>
+        </w:rPr>
+        <w:t>trening</w:t>
+      </w:r>
+      <w:proofErr w:type="spellEnd"/>
+      <w:r>
+        <w:rPr>
+          <w:rFonts w:ascii="Times New Roman" w:hAnsi="Times New Roman" w:cs="Times New Roman"/>
+          <w:sz w:val="28"/>
+          <w:szCs w:val="28"/>
+        </w:rPr>
+        <w:t xml:space="preserve"> </w:t>
+      </w:r>
+      <w:proofErr w:type="spellStart"/>
+      <w:r>
+        <w:rPr>
+          <w:rFonts w:ascii="Times New Roman" w:hAnsi="Times New Roman" w:cs="Times New Roman"/>
+          <w:sz w:val="28"/>
+          <w:szCs w:val="28"/>
+        </w:rPr>
+        <w:t>skupa</w:t>
+      </w:r>
+      <w:proofErr w:type="spellEnd"/>
+      <w:r>
+        <w:rPr>
+          <w:rFonts w:ascii="Times New Roman" w:hAnsi="Times New Roman" w:cs="Times New Roman"/>
+          <w:sz w:val="28"/>
+          <w:szCs w:val="28"/>
+        </w:rPr>
+        <w:t xml:space="preserve"> </w:t>
+      </w:r>
+      <w:proofErr w:type="spellStart"/>
+      <w:r>
+        <w:rPr>
+          <w:rFonts w:ascii="Times New Roman" w:hAnsi="Times New Roman" w:cs="Times New Roman"/>
+          <w:sz w:val="28"/>
+          <w:szCs w:val="28"/>
+        </w:rPr>
+        <w:t>ili</w:t>
+      </w:r>
+      <w:proofErr w:type="spellEnd"/>
+      <w:r>
+        <w:rPr>
+          <w:rFonts w:ascii="Times New Roman" w:hAnsi="Times New Roman" w:cs="Times New Roman"/>
+          <w:sz w:val="28"/>
+          <w:szCs w:val="28"/>
+        </w:rPr>
+        <w:t xml:space="preserve"> dodavanje </w:t>
+      </w:r>
+      <w:proofErr w:type="spellStart"/>
+      <w:r>
+        <w:rPr>
+          <w:rFonts w:ascii="Times New Roman" w:hAnsi="Times New Roman" w:cs="Times New Roman"/>
+          <w:sz w:val="28"/>
+          <w:szCs w:val="28"/>
+        </w:rPr>
+        <w:t>novih</w:t>
+      </w:r>
+      <w:proofErr w:type="spellEnd"/>
+      <w:r>
+        <w:rPr>
+          <w:rFonts w:ascii="Times New Roman" w:hAnsi="Times New Roman" w:cs="Times New Roman"/>
+          <w:sz w:val="28"/>
+          <w:szCs w:val="28"/>
+        </w:rPr>
+        <w:t xml:space="preserve"> </w:t>
+      </w:r>
+      <w:proofErr w:type="spellStart"/>
+      <w:r>
+        <w:rPr>
+          <w:rFonts w:ascii="Times New Roman" w:hAnsi="Times New Roman" w:cs="Times New Roman"/>
+          <w:sz w:val="28"/>
+          <w:szCs w:val="28"/>
+        </w:rPr>
+        <w:t>atributa</w:t>
+      </w:r>
+      <w:proofErr w:type="spellEnd"/>
+      <w:r>
+        <w:rPr>
+          <w:rFonts w:ascii="Times New Roman" w:hAnsi="Times New Roman" w:cs="Times New Roman"/>
+          <w:sz w:val="28"/>
+          <w:szCs w:val="28"/>
+        </w:rPr>
+        <w:t xml:space="preserve"> </w:t>
+      </w:r>
+      <w:proofErr w:type="spellStart"/>
+      <w:r>
+        <w:rPr>
+          <w:rFonts w:ascii="Times New Roman" w:hAnsi="Times New Roman" w:cs="Times New Roman"/>
+          <w:sz w:val="28"/>
+          <w:szCs w:val="28"/>
+        </w:rPr>
+        <w:t>kako</w:t>
+      </w:r>
+      <w:proofErr w:type="spellEnd"/>
+      <w:r>
+        <w:rPr>
+          <w:rFonts w:ascii="Times New Roman" w:hAnsi="Times New Roman" w:cs="Times New Roman"/>
+          <w:sz w:val="28"/>
+          <w:szCs w:val="28"/>
+        </w:rPr>
+        <w:t xml:space="preserve"> bi se </w:t>
+      </w:r>
+      <w:proofErr w:type="spellStart"/>
+      <w:r>
+        <w:rPr>
+          <w:rFonts w:ascii="Times New Roman" w:hAnsi="Times New Roman" w:cs="Times New Roman"/>
+          <w:sz w:val="28"/>
+          <w:szCs w:val="28"/>
+        </w:rPr>
+        <w:t>poboljšala</w:t>
+      </w:r>
+      <w:proofErr w:type="spellEnd"/>
+      <w:r>
+        <w:rPr>
+          <w:rFonts w:ascii="Times New Roman" w:hAnsi="Times New Roman" w:cs="Times New Roman"/>
+          <w:sz w:val="28"/>
+          <w:szCs w:val="28"/>
+        </w:rPr>
+        <w:t xml:space="preserve"> </w:t>
+      </w:r>
+      <w:proofErr w:type="spellStart"/>
+      <w:r>
+        <w:rPr>
+          <w:rFonts w:ascii="Times New Roman" w:hAnsi="Times New Roman" w:cs="Times New Roman"/>
+          <w:sz w:val="28"/>
+          <w:szCs w:val="28"/>
+        </w:rPr>
+        <w:t>prediktivna</w:t>
+      </w:r>
+      <w:proofErr w:type="spellEnd"/>
+      <w:r>
+        <w:rPr>
+          <w:rFonts w:ascii="Times New Roman" w:hAnsi="Times New Roman" w:cs="Times New Roman"/>
+          <w:sz w:val="28"/>
+          <w:szCs w:val="28"/>
+        </w:rPr>
+        <w:t xml:space="preserve"> </w:t>
+      </w:r>
+      <w:proofErr w:type="spellStart"/>
+      <w:r>
+        <w:rPr>
+          <w:rFonts w:ascii="Times New Roman" w:hAnsi="Times New Roman" w:cs="Times New Roman"/>
+          <w:sz w:val="28"/>
+          <w:szCs w:val="28"/>
+        </w:rPr>
+        <w:t>moć</w:t>
+      </w:r>
+      <w:proofErr w:type="spellEnd"/>
+      <w:r>
+        <w:rPr>
+          <w:rFonts w:ascii="Times New Roman" w:hAnsi="Times New Roman" w:cs="Times New Roman"/>
+          <w:sz w:val="28"/>
+          <w:szCs w:val="28"/>
+        </w:rPr>
+        <w:t xml:space="preserve"> </w:t>
+      </w:r>
+      <w:proofErr w:type="spellStart"/>
+      <w:r>
+        <w:rPr>
+          <w:rFonts w:ascii="Times New Roman" w:hAnsi="Times New Roman" w:cs="Times New Roman"/>
+          <w:sz w:val="28"/>
+          <w:szCs w:val="28"/>
+        </w:rPr>
+        <w:t>modela</w:t>
+      </w:r>
+      <w:proofErr w:type="spellEnd"/>
+      <w:r>
+        <w:rPr>
+          <w:rFonts w:ascii="Times New Roman" w:hAnsi="Times New Roman" w:cs="Times New Roman"/>
+          <w:sz w:val="28"/>
+          <w:szCs w:val="28"/>
+        </w:rPr>
+        <w:t xml:space="preserve">. </w:t>
+      </w:r>
+      <w:proofErr w:type="spellStart"/>
+      <w:r>
+        <w:rPr>
+          <w:rFonts w:ascii="Times New Roman" w:hAnsi="Times New Roman" w:cs="Times New Roman"/>
+          <w:sz w:val="28"/>
+          <w:szCs w:val="28"/>
+        </w:rPr>
+        <w:t>Kroz</w:t>
+      </w:r>
+      <w:proofErr w:type="spellEnd"/>
+      <w:r>
+        <w:rPr>
+          <w:rFonts w:ascii="Times New Roman" w:hAnsi="Times New Roman" w:cs="Times New Roman"/>
+          <w:sz w:val="28"/>
+          <w:szCs w:val="28"/>
+        </w:rPr>
+        <w:t xml:space="preserve"> </w:t>
+      </w:r>
+      <w:proofErr w:type="spellStart"/>
+      <w:r>
+        <w:rPr>
+          <w:rFonts w:ascii="Times New Roman" w:hAnsi="Times New Roman" w:cs="Times New Roman"/>
+          <w:sz w:val="28"/>
+          <w:szCs w:val="28"/>
+        </w:rPr>
+        <w:t>ovaj</w:t>
+      </w:r>
+      <w:proofErr w:type="spellEnd"/>
+      <w:r>
+        <w:rPr>
+          <w:rFonts w:ascii="Times New Roman" w:hAnsi="Times New Roman" w:cs="Times New Roman"/>
+          <w:sz w:val="28"/>
+          <w:szCs w:val="28"/>
+        </w:rPr>
+        <w:t xml:space="preserve"> rad, </w:t>
+      </w:r>
+      <w:proofErr w:type="spellStart"/>
+      <w:r>
+        <w:rPr>
+          <w:rFonts w:ascii="Times New Roman" w:hAnsi="Times New Roman" w:cs="Times New Roman"/>
+          <w:sz w:val="28"/>
+          <w:szCs w:val="28"/>
+        </w:rPr>
+        <w:t>stekli</w:t>
+      </w:r>
+      <w:proofErr w:type="spellEnd"/>
+      <w:r>
+        <w:rPr>
+          <w:rFonts w:ascii="Times New Roman" w:hAnsi="Times New Roman" w:cs="Times New Roman"/>
+          <w:sz w:val="28"/>
+          <w:szCs w:val="28"/>
+        </w:rPr>
+        <w:t xml:space="preserve"> </w:t>
+      </w:r>
+      <w:proofErr w:type="spellStart"/>
+      <w:r>
+        <w:rPr>
+          <w:rFonts w:ascii="Times New Roman" w:hAnsi="Times New Roman" w:cs="Times New Roman"/>
+          <w:sz w:val="28"/>
+          <w:szCs w:val="28"/>
+        </w:rPr>
+        <w:t>smo</w:t>
+      </w:r>
+      <w:proofErr w:type="spellEnd"/>
+      <w:r>
+        <w:rPr>
+          <w:rFonts w:ascii="Times New Roman" w:hAnsi="Times New Roman" w:cs="Times New Roman"/>
+          <w:sz w:val="28"/>
+          <w:szCs w:val="28"/>
+        </w:rPr>
+        <w:t xml:space="preserve"> </w:t>
+      </w:r>
+      <w:proofErr w:type="spellStart"/>
+      <w:r>
+        <w:rPr>
+          <w:rFonts w:ascii="Times New Roman" w:hAnsi="Times New Roman" w:cs="Times New Roman"/>
+          <w:sz w:val="28"/>
+          <w:szCs w:val="28"/>
+        </w:rPr>
+        <w:t>dragoceno</w:t>
+      </w:r>
+      <w:proofErr w:type="spellEnd"/>
+      <w:r>
+        <w:rPr>
+          <w:rFonts w:ascii="Times New Roman" w:hAnsi="Times New Roman" w:cs="Times New Roman"/>
+          <w:sz w:val="28"/>
+          <w:szCs w:val="28"/>
+        </w:rPr>
+        <w:t xml:space="preserve"> </w:t>
+      </w:r>
+      <w:proofErr w:type="spellStart"/>
+      <w:r>
+        <w:rPr>
+          <w:rFonts w:ascii="Times New Roman" w:hAnsi="Times New Roman" w:cs="Times New Roman"/>
+          <w:sz w:val="28"/>
+          <w:szCs w:val="28"/>
+        </w:rPr>
+        <w:t>iskustvo</w:t>
+      </w:r>
+      <w:proofErr w:type="spellEnd"/>
+      <w:r>
+        <w:rPr>
+          <w:rFonts w:ascii="Times New Roman" w:hAnsi="Times New Roman" w:cs="Times New Roman"/>
+          <w:sz w:val="28"/>
+          <w:szCs w:val="28"/>
+        </w:rPr>
+        <w:t xml:space="preserve"> u </w:t>
+      </w:r>
+      <w:proofErr w:type="spellStart"/>
+      <w:r>
+        <w:rPr>
+          <w:rFonts w:ascii="Times New Roman" w:hAnsi="Times New Roman" w:cs="Times New Roman"/>
+          <w:sz w:val="28"/>
+          <w:szCs w:val="28"/>
+        </w:rPr>
+        <w:t>obradi</w:t>
+      </w:r>
+      <w:proofErr w:type="spellEnd"/>
+      <w:r>
+        <w:rPr>
+          <w:rFonts w:ascii="Times New Roman" w:hAnsi="Times New Roman" w:cs="Times New Roman"/>
+          <w:sz w:val="28"/>
+          <w:szCs w:val="28"/>
+        </w:rPr>
+        <w:t xml:space="preserve"> podataka </w:t>
+      </w:r>
+      <w:proofErr w:type="spellStart"/>
+      <w:r>
+        <w:rPr>
+          <w:rFonts w:ascii="Times New Roman" w:hAnsi="Times New Roman" w:cs="Times New Roman"/>
+          <w:sz w:val="28"/>
+          <w:szCs w:val="28"/>
+        </w:rPr>
+        <w:t>i</w:t>
+      </w:r>
+      <w:proofErr w:type="spellEnd"/>
+      <w:r>
+        <w:rPr>
+          <w:rFonts w:ascii="Times New Roman" w:hAnsi="Times New Roman" w:cs="Times New Roman"/>
+          <w:sz w:val="28"/>
+          <w:szCs w:val="28"/>
+        </w:rPr>
+        <w:t xml:space="preserve"> </w:t>
+      </w:r>
+      <w:proofErr w:type="spellStart"/>
+      <w:r>
+        <w:rPr>
+          <w:rFonts w:ascii="Times New Roman" w:hAnsi="Times New Roman" w:cs="Times New Roman"/>
+          <w:sz w:val="28"/>
+          <w:szCs w:val="28"/>
+        </w:rPr>
+        <w:t>primeni</w:t>
+      </w:r>
+      <w:proofErr w:type="spellEnd"/>
+      <w:r>
+        <w:rPr>
+          <w:rFonts w:ascii="Times New Roman" w:hAnsi="Times New Roman" w:cs="Times New Roman"/>
+          <w:sz w:val="28"/>
+          <w:szCs w:val="28"/>
+        </w:rPr>
+        <w:t xml:space="preserve"> </w:t>
+      </w:r>
+      <w:proofErr w:type="spellStart"/>
+      <w:r>
+        <w:rPr>
+          <w:rFonts w:ascii="Times New Roman" w:hAnsi="Times New Roman" w:cs="Times New Roman"/>
+          <w:sz w:val="28"/>
+          <w:szCs w:val="28"/>
+        </w:rPr>
+        <w:t>algoritama</w:t>
+      </w:r>
+      <w:proofErr w:type="spellEnd"/>
+      <w:r>
+        <w:rPr>
+          <w:rFonts w:ascii="Times New Roman" w:hAnsi="Times New Roman" w:cs="Times New Roman"/>
+          <w:sz w:val="28"/>
+          <w:szCs w:val="28"/>
+        </w:rPr>
+        <w:t xml:space="preserve"> </w:t>
+      </w:r>
+      <w:proofErr w:type="spellStart"/>
+      <w:r>
+        <w:rPr>
+          <w:rFonts w:ascii="Times New Roman" w:hAnsi="Times New Roman" w:cs="Times New Roman"/>
+          <w:sz w:val="28"/>
+          <w:szCs w:val="28"/>
+        </w:rPr>
+        <w:t>mašinskog</w:t>
+      </w:r>
+      <w:proofErr w:type="spellEnd"/>
+      <w:r>
+        <w:rPr>
+          <w:rFonts w:ascii="Times New Roman" w:hAnsi="Times New Roman" w:cs="Times New Roman"/>
+          <w:sz w:val="28"/>
+          <w:szCs w:val="28"/>
+        </w:rPr>
+        <w:t xml:space="preserve"> </w:t>
+      </w:r>
+      <w:proofErr w:type="spellStart"/>
+      <w:r>
+        <w:rPr>
+          <w:rFonts w:ascii="Times New Roman" w:hAnsi="Times New Roman" w:cs="Times New Roman"/>
+          <w:sz w:val="28"/>
+          <w:szCs w:val="28"/>
+        </w:rPr>
+        <w:t>učenja</w:t>
+      </w:r>
+      <w:proofErr w:type="spellEnd"/>
+      <w:r>
+        <w:rPr>
+          <w:rFonts w:ascii="Times New Roman" w:hAnsi="Times New Roman" w:cs="Times New Roman"/>
+          <w:sz w:val="28"/>
+          <w:szCs w:val="28"/>
+        </w:rPr>
+        <w:t xml:space="preserve"> </w:t>
+      </w:r>
+      <w:proofErr w:type="spellStart"/>
+      <w:r>
+        <w:rPr>
+          <w:rFonts w:ascii="Times New Roman" w:hAnsi="Times New Roman" w:cs="Times New Roman"/>
+          <w:sz w:val="28"/>
+          <w:szCs w:val="28"/>
+        </w:rPr>
+        <w:t>na</w:t>
+      </w:r>
+      <w:proofErr w:type="spellEnd"/>
+      <w:r>
+        <w:rPr>
+          <w:rFonts w:ascii="Times New Roman" w:hAnsi="Times New Roman" w:cs="Times New Roman"/>
+          <w:sz w:val="28"/>
+          <w:szCs w:val="28"/>
+        </w:rPr>
+        <w:t xml:space="preserve"> </w:t>
+      </w:r>
+      <w:proofErr w:type="spellStart"/>
+      <w:r>
+        <w:rPr>
+          <w:rFonts w:ascii="Times New Roman" w:hAnsi="Times New Roman" w:cs="Times New Roman"/>
+          <w:sz w:val="28"/>
+          <w:szCs w:val="28"/>
+        </w:rPr>
+        <w:t>konkretan</w:t>
+      </w:r>
+      <w:proofErr w:type="spellEnd"/>
+      <w:r>
+        <w:rPr>
+          <w:rFonts w:ascii="Times New Roman" w:hAnsi="Times New Roman" w:cs="Times New Roman"/>
+          <w:sz w:val="28"/>
+          <w:szCs w:val="28"/>
+        </w:rPr>
+        <w:t xml:space="preserve"> problem </w:t>
+      </w:r>
+      <w:proofErr w:type="spellStart"/>
+      <w:r>
+        <w:rPr>
+          <w:rFonts w:ascii="Times New Roman" w:hAnsi="Times New Roman" w:cs="Times New Roman"/>
+          <w:sz w:val="28"/>
+          <w:szCs w:val="28"/>
+        </w:rPr>
+        <w:t>zdravstvene</w:t>
+      </w:r>
+      <w:proofErr w:type="spellEnd"/>
+      <w:r>
+        <w:rPr>
+          <w:rFonts w:ascii="Times New Roman" w:hAnsi="Times New Roman" w:cs="Times New Roman"/>
+          <w:sz w:val="28"/>
+          <w:szCs w:val="28"/>
+        </w:rPr>
+        <w:t xml:space="preserve"> </w:t>
+      </w:r>
+      <w:proofErr w:type="spellStart"/>
+      <w:r>
+        <w:rPr>
+          <w:rFonts w:ascii="Times New Roman" w:hAnsi="Times New Roman" w:cs="Times New Roman"/>
+          <w:sz w:val="28"/>
+          <w:szCs w:val="28"/>
+        </w:rPr>
+        <w:t>analitike</w:t>
+      </w:r>
+      <w:proofErr w:type="spellEnd"/>
+      <w:r>
+        <w:rPr>
+          <w:rFonts w:ascii="Times New Roman" w:hAnsi="Times New Roman" w:cs="Times New Roman"/>
+          <w:sz w:val="28"/>
+          <w:szCs w:val="28"/>
+        </w:rPr>
+        <w:t xml:space="preserve">. Ovo </w:t>
+      </w:r>
+      <w:proofErr w:type="spellStart"/>
+      <w:r>
+        <w:rPr>
+          <w:rFonts w:ascii="Times New Roman" w:hAnsi="Times New Roman" w:cs="Times New Roman"/>
+          <w:sz w:val="28"/>
+          <w:szCs w:val="28"/>
+        </w:rPr>
+        <w:t>iskustvo</w:t>
+      </w:r>
+      <w:proofErr w:type="spellEnd"/>
+      <w:r>
+        <w:rPr>
+          <w:rFonts w:ascii="Times New Roman" w:hAnsi="Times New Roman" w:cs="Times New Roman"/>
+          <w:sz w:val="28"/>
+          <w:szCs w:val="28"/>
+        </w:rPr>
+        <w:t xml:space="preserve"> će </w:t>
+      </w:r>
+      <w:proofErr w:type="spellStart"/>
+      <w:r>
+        <w:rPr>
+          <w:rFonts w:ascii="Times New Roman" w:hAnsi="Times New Roman" w:cs="Times New Roman"/>
+          <w:sz w:val="28"/>
+          <w:szCs w:val="28"/>
+        </w:rPr>
+        <w:t>biti</w:t>
+      </w:r>
+      <w:proofErr w:type="spellEnd"/>
+      <w:r>
+        <w:rPr>
+          <w:rFonts w:ascii="Times New Roman" w:hAnsi="Times New Roman" w:cs="Times New Roman"/>
+          <w:sz w:val="28"/>
+          <w:szCs w:val="28"/>
+        </w:rPr>
+        <w:t xml:space="preserve"> od </w:t>
+      </w:r>
+      <w:proofErr w:type="spellStart"/>
+      <w:r>
+        <w:rPr>
+          <w:rFonts w:ascii="Times New Roman" w:hAnsi="Times New Roman" w:cs="Times New Roman"/>
+          <w:sz w:val="28"/>
+          <w:szCs w:val="28"/>
+        </w:rPr>
+        <w:t>neprocenjive</w:t>
+      </w:r>
+      <w:proofErr w:type="spellEnd"/>
+      <w:r>
+        <w:rPr>
+          <w:rFonts w:ascii="Times New Roman" w:hAnsi="Times New Roman" w:cs="Times New Roman"/>
+          <w:sz w:val="28"/>
+          <w:szCs w:val="28"/>
+        </w:rPr>
+        <w:t xml:space="preserve"> </w:t>
+      </w:r>
+      <w:proofErr w:type="spellStart"/>
+      <w:r>
+        <w:rPr>
+          <w:rFonts w:ascii="Times New Roman" w:hAnsi="Times New Roman" w:cs="Times New Roman"/>
+          <w:sz w:val="28"/>
+          <w:szCs w:val="28"/>
+        </w:rPr>
+        <w:t>važnosti</w:t>
+      </w:r>
+      <w:proofErr w:type="spellEnd"/>
+      <w:r>
+        <w:rPr>
+          <w:rFonts w:ascii="Times New Roman" w:hAnsi="Times New Roman" w:cs="Times New Roman"/>
+          <w:sz w:val="28"/>
+          <w:szCs w:val="28"/>
+        </w:rPr>
+        <w:t xml:space="preserve"> za </w:t>
+      </w:r>
+      <w:proofErr w:type="spellStart"/>
+      <w:r>
+        <w:rPr>
+          <w:rFonts w:ascii="Times New Roman" w:hAnsi="Times New Roman" w:cs="Times New Roman"/>
+          <w:sz w:val="28"/>
+          <w:szCs w:val="28"/>
+        </w:rPr>
+        <w:t>buduće</w:t>
+      </w:r>
+      <w:proofErr w:type="spellEnd"/>
+      <w:r>
+        <w:rPr>
+          <w:rFonts w:ascii="Times New Roman" w:hAnsi="Times New Roman" w:cs="Times New Roman"/>
+          <w:sz w:val="28"/>
+          <w:szCs w:val="28"/>
+        </w:rPr>
+        <w:t xml:space="preserve"> </w:t>
+      </w:r>
+      <w:proofErr w:type="spellStart"/>
+      <w:r>
+        <w:rPr>
+          <w:rFonts w:ascii="Times New Roman" w:hAnsi="Times New Roman" w:cs="Times New Roman"/>
+          <w:sz w:val="28"/>
+          <w:szCs w:val="28"/>
+        </w:rPr>
+        <w:t>radove</w:t>
+      </w:r>
+      <w:proofErr w:type="spellEnd"/>
+      <w:r>
+        <w:rPr>
+          <w:rFonts w:ascii="Times New Roman" w:hAnsi="Times New Roman" w:cs="Times New Roman"/>
+          <w:sz w:val="28"/>
+          <w:szCs w:val="28"/>
+        </w:rPr>
+        <w:t xml:space="preserve"> u </w:t>
+      </w:r>
+      <w:proofErr w:type="spellStart"/>
+      <w:r>
+        <w:rPr>
+          <w:rFonts w:ascii="Times New Roman" w:hAnsi="Times New Roman" w:cs="Times New Roman"/>
+          <w:sz w:val="28"/>
+          <w:szCs w:val="28"/>
+        </w:rPr>
+        <w:t>oblasti</w:t>
+      </w:r>
+      <w:proofErr w:type="spellEnd"/>
+      <w:r>
+        <w:rPr>
+          <w:rFonts w:ascii="Times New Roman" w:hAnsi="Times New Roman" w:cs="Times New Roman"/>
+          <w:sz w:val="28"/>
+          <w:szCs w:val="28"/>
+        </w:rPr>
+        <w:t xml:space="preserve"> </w:t>
+      </w:r>
+      <w:proofErr w:type="spellStart"/>
+      <w:r>
+        <w:rPr>
+          <w:rFonts w:ascii="Times New Roman" w:hAnsi="Times New Roman" w:cs="Times New Roman"/>
+          <w:sz w:val="28"/>
+          <w:szCs w:val="28"/>
+        </w:rPr>
+        <w:t>mašinskog</w:t>
+      </w:r>
+      <w:proofErr w:type="spellEnd"/>
+      <w:r>
+        <w:rPr>
+          <w:rFonts w:ascii="Times New Roman" w:hAnsi="Times New Roman" w:cs="Times New Roman"/>
+          <w:sz w:val="28"/>
+          <w:szCs w:val="28"/>
+        </w:rPr>
+        <w:t xml:space="preserve"> </w:t>
+      </w:r>
+      <w:proofErr w:type="spellStart"/>
+      <w:r>
+        <w:rPr>
+          <w:rFonts w:ascii="Times New Roman" w:hAnsi="Times New Roman" w:cs="Times New Roman"/>
+          <w:sz w:val="28"/>
+          <w:szCs w:val="28"/>
+        </w:rPr>
+        <w:t>učenja</w:t>
+      </w:r>
+      <w:proofErr w:type="spellEnd"/>
+      <w:r>
+        <w:rPr>
+          <w:rFonts w:ascii="Times New Roman" w:hAnsi="Times New Roman" w:cs="Times New Roman"/>
+          <w:sz w:val="28"/>
+          <w:szCs w:val="28"/>
+        </w:rPr>
+        <w:t xml:space="preserve"> </w:t>
+      </w:r>
+      <w:proofErr w:type="spellStart"/>
+      <w:r>
+        <w:rPr>
+          <w:rFonts w:ascii="Times New Roman" w:hAnsi="Times New Roman" w:cs="Times New Roman"/>
+          <w:sz w:val="28"/>
+          <w:szCs w:val="28"/>
+        </w:rPr>
+        <w:t>i</w:t>
+      </w:r>
+      <w:proofErr w:type="spellEnd"/>
+      <w:r>
+        <w:rPr>
+          <w:rFonts w:ascii="Times New Roman" w:hAnsi="Times New Roman" w:cs="Times New Roman"/>
+          <w:sz w:val="28"/>
+          <w:szCs w:val="28"/>
+        </w:rPr>
+        <w:t xml:space="preserve"> </w:t>
+      </w:r>
+      <w:proofErr w:type="spellStart"/>
+      <w:r>
+        <w:rPr>
+          <w:rFonts w:ascii="Times New Roman" w:hAnsi="Times New Roman" w:cs="Times New Roman"/>
+          <w:sz w:val="28"/>
+          <w:szCs w:val="28"/>
+        </w:rPr>
+        <w:t>analize</w:t>
+      </w:r>
+      <w:proofErr w:type="spellEnd"/>
+      <w:r>
+        <w:rPr>
+          <w:rFonts w:ascii="Times New Roman" w:hAnsi="Times New Roman" w:cs="Times New Roman"/>
+          <w:sz w:val="28"/>
+          <w:szCs w:val="28"/>
+        </w:rPr>
+        <w:t xml:space="preserve"> podataka.</w:t>
       </w:r>
     </w:p>
     <w:p>
@@ -8288,7 +11498,6 @@
           <w:rFonts w:ascii="Times New Roman" w:hAnsi="Times New Roman" w:cs="Times New Roman"/>
           <w:sz w:val="28"/>
           <w:szCs w:val="28"/>
-          <w:lang w:val="fr-RE"/>
         </w:rPr>
       </w:pPr>
     </w:p>
@@ -8302,10 +11511,10 @@
           <w:bCs/>
           <w:color w:val="auto"/>
           <w:u w:val="single"/>
-          <w:lang w:val="fr-RE"/>
-        </w:rPr>
-      </w:pPr>
-      <w:bookmarkStart w:id="19" w:name="_Toc166710302"/>
+        </w:rPr>
+      </w:pPr>
+      <w:bookmarkStart w:id="19" w:name="_Toc166796991"/>
+      <w:proofErr w:type="spellStart"/>
       <w:r>
         <w:rPr>
           <w:rFonts w:ascii="Times New Roman" w:hAnsi="Times New Roman" w:cs="Times New Roman"/>
@@ -8313,60 +11522,36 @@
           <w:bCs/>
           <w:color w:val="auto"/>
           <w:u w:val="single"/>
-          <w:lang w:val="fr-RE"/>
         </w:rPr>
         <w:t>Literatura</w:t>
       </w:r>
       <w:bookmarkEnd w:id="19"/>
-    </w:p>
-    <w:p>
-      <w:pPr>
-        <w:rPr>
-          <w:lang w:val="fr-RE"/>
-        </w:rPr>
-      </w:pPr>
-    </w:p>
-    <w:p>
-      <w:pPr>
-        <w:rPr>
-          <w:lang w:val="fr-RE"/>
-        </w:rPr>
-      </w:pPr>
-      <w:hyperlink r:id="rId20" w:history="1">
+      <w:proofErr w:type="spellEnd"/>
+    </w:p>
+    <w:p/>
+    <w:p>
+      <w:hyperlink r:id="rId26" w:history="1">
         <w:r>
           <w:rPr>
             <w:rStyle w:val="Hyperlink"/>
-            <w:lang w:val="fr-RE"/>
           </w:rPr>
           <w:t>https://www.kaggle.com/code/samanemami/gan-on-tabular-data</w:t>
         </w:r>
       </w:hyperlink>
     </w:p>
     <w:p>
-      <w:pPr>
-        <w:rPr>
-          <w:lang w:val="fr-RE"/>
-        </w:rPr>
-      </w:pPr>
-      <w:hyperlink r:id="rId21" w:history="1">
+      <w:hyperlink r:id="rId27" w:history="1">
         <w:r>
           <w:rPr>
             <w:rStyle w:val="Hyperlink"/>
-            <w:lang w:val="fr-RE"/>
           </w:rPr>
           <w:t>https://aws.amazon.com/what-is/gan/</w:t>
         </w:r>
       </w:hyperlink>
     </w:p>
-    <w:p>
-      <w:pPr>
-        <w:rPr>
-          <w:lang w:val="fr-RE"/>
-        </w:rPr>
-      </w:pPr>
-    </w:p>
+    <w:p/>
     <w:sectPr>
-      <w:footerReference w:type="default" r:id="rId22"/>
+      <w:footerReference w:type="default" r:id="rId28"/>
       <w:pgSz w:w="12240" w:h="15840"/>
       <w:pgMar w:top="1440" w:right="1440" w:bottom="1440" w:left="1440" w:header="720" w:footer="720" w:gutter="0"/>
       <w:pgNumType w:start="1"/>

</xml_diff>

<commit_message>
finishing 3rd time this project
</commit_message>
<xml_diff>
--- a/Diabetes Prediction.docx
+++ b/Diabetes Prediction.docx
@@ -706,7 +706,7 @@
             </w:rPr>
             <w:fldChar w:fldCharType="separate"/>
           </w:r>
-          <w:hyperlink w:anchor="_Toc167575386" w:history="1">
+          <w:hyperlink w:anchor="_Toc167656522" w:history="1">
             <w:r>
               <w:rPr>
                 <w:rStyle w:val="Hyperlink"/>
@@ -732,7 +732,7 @@
               <w:rPr>
                 <w:webHidden/>
               </w:rPr>
-              <w:instrText xml:space="preserve"> PAGEREF _Toc167575386 \h </w:instrText>
+              <w:instrText xml:space="preserve"> PAGEREF _Toc167656522 \h </w:instrText>
             </w:r>
             <w:r>
               <w:rPr>
@@ -772,7 +772,7 @@
               <w14:ligatures w14:val="standardContextual"/>
             </w:rPr>
           </w:pPr>
-          <w:hyperlink w:anchor="_Toc167575387" w:history="1">
+          <w:hyperlink w:anchor="_Toc167656523" w:history="1">
             <w:r>
               <w:rPr>
                 <w:rStyle w:val="Hyperlink"/>
@@ -798,7 +798,7 @@
               <w:rPr>
                 <w:webHidden/>
               </w:rPr>
-              <w:instrText xml:space="preserve"> PAGEREF _Toc167575387 \h </w:instrText>
+              <w:instrText xml:space="preserve"> PAGEREF _Toc167656523 \h </w:instrText>
             </w:r>
             <w:r>
               <w:rPr>
@@ -838,7 +838,7 @@
               <w14:ligatures w14:val="standardContextual"/>
             </w:rPr>
           </w:pPr>
-          <w:hyperlink w:anchor="_Toc167575388" w:history="1">
+          <w:hyperlink w:anchor="_Toc167656524" w:history="1">
             <w:r>
               <w:rPr>
                 <w:rStyle w:val="Hyperlink"/>
@@ -864,7 +864,7 @@
               <w:rPr>
                 <w:webHidden/>
               </w:rPr>
-              <w:instrText xml:space="preserve"> PAGEREF _Toc167575388 \h </w:instrText>
+              <w:instrText xml:space="preserve"> PAGEREF _Toc167656524 \h </w:instrText>
             </w:r>
             <w:r>
               <w:rPr>
@@ -905,7 +905,7 @@
               <w14:ligatures w14:val="standardContextual"/>
             </w:rPr>
           </w:pPr>
-          <w:hyperlink w:anchor="_Toc167575389" w:history="1">
+          <w:hyperlink w:anchor="_Toc167656525" w:history="1">
             <w:r>
               <w:rPr>
                 <w:rStyle w:val="Hyperlink"/>
@@ -947,7 +947,7 @@
               <w:rPr>
                 <w:webHidden/>
               </w:rPr>
-              <w:instrText xml:space="preserve"> PAGEREF _Toc167575389 \h </w:instrText>
+              <w:instrText xml:space="preserve"> PAGEREF _Toc167656525 \h </w:instrText>
             </w:r>
             <w:r>
               <w:rPr>
@@ -988,7 +988,7 @@
               <w14:ligatures w14:val="standardContextual"/>
             </w:rPr>
           </w:pPr>
-          <w:hyperlink w:anchor="_Toc167575390" w:history="1">
+          <w:hyperlink w:anchor="_Toc167656526" w:history="1">
             <w:r>
               <w:rPr>
                 <w:rStyle w:val="Hyperlink"/>
@@ -1030,7 +1030,7 @@
               <w:rPr>
                 <w:webHidden/>
               </w:rPr>
-              <w:instrText xml:space="preserve"> PAGEREF _Toc167575390 \h </w:instrText>
+              <w:instrText xml:space="preserve"> PAGEREF _Toc167656526 \h </w:instrText>
             </w:r>
             <w:r>
               <w:rPr>
@@ -1071,7 +1071,7 @@
               <w14:ligatures w14:val="standardContextual"/>
             </w:rPr>
           </w:pPr>
-          <w:hyperlink w:anchor="_Toc167575391" w:history="1">
+          <w:hyperlink w:anchor="_Toc167656527" w:history="1">
             <w:r>
               <w:rPr>
                 <w:rStyle w:val="Hyperlink"/>
@@ -1110,7 +1110,7 @@
               <w:rPr>
                 <w:webHidden/>
               </w:rPr>
-              <w:instrText xml:space="preserve"> PAGEREF _Toc167575391 \h </w:instrText>
+              <w:instrText xml:space="preserve"> PAGEREF _Toc167656527 \h </w:instrText>
             </w:r>
             <w:r>
               <w:rPr>
@@ -1151,7 +1151,7 @@
               <w14:ligatures w14:val="standardContextual"/>
             </w:rPr>
           </w:pPr>
-          <w:hyperlink w:anchor="_Toc167575392" w:history="1">
+          <w:hyperlink w:anchor="_Toc167656528" w:history="1">
             <w:r>
               <w:rPr>
                 <w:rStyle w:val="Hyperlink"/>
@@ -1190,7 +1190,7 @@
               <w:rPr>
                 <w:webHidden/>
               </w:rPr>
-              <w:instrText xml:space="preserve"> PAGEREF _Toc167575392 \h </w:instrText>
+              <w:instrText xml:space="preserve"> PAGEREF _Toc167656528 \h </w:instrText>
             </w:r>
             <w:r>
               <w:rPr>
@@ -1231,7 +1231,7 @@
               <w14:ligatures w14:val="standardContextual"/>
             </w:rPr>
           </w:pPr>
-          <w:hyperlink w:anchor="_Toc167575393" w:history="1">
+          <w:hyperlink w:anchor="_Toc167656529" w:history="1">
             <w:r>
               <w:rPr>
                 <w:rStyle w:val="Hyperlink"/>
@@ -1270,7 +1270,7 @@
               <w:rPr>
                 <w:webHidden/>
               </w:rPr>
-              <w:instrText xml:space="preserve"> PAGEREF _Toc167575393 \h </w:instrText>
+              <w:instrText xml:space="preserve"> PAGEREF _Toc167656529 \h </w:instrText>
             </w:r>
             <w:r>
               <w:rPr>
@@ -1310,7 +1310,7 @@
               <w14:ligatures w14:val="standardContextual"/>
             </w:rPr>
           </w:pPr>
-          <w:hyperlink w:anchor="_Toc167575394" w:history="1">
+          <w:hyperlink w:anchor="_Toc167656530" w:history="1">
             <w:r>
               <w:rPr>
                 <w:rStyle w:val="Hyperlink"/>
@@ -1336,7 +1336,7 @@
               <w:rPr>
                 <w:webHidden/>
               </w:rPr>
-              <w:instrText xml:space="preserve"> PAGEREF _Toc167575394 \h </w:instrText>
+              <w:instrText xml:space="preserve"> PAGEREF _Toc167656530 \h </w:instrText>
             </w:r>
             <w:r>
               <w:rPr>
@@ -1376,13 +1376,89 @@
               <w14:ligatures w14:val="standardContextual"/>
             </w:rPr>
           </w:pPr>
-          <w:hyperlink w:anchor="_Toc167575395" w:history="1">
+          <w:hyperlink w:anchor="_Toc167656531" w:history="1">
             <w:r>
               <w:rPr>
                 <w:rStyle w:val="Hyperlink"/>
                 <w:rFonts w:ascii="Times New Roman" w:hAnsi="Times New Roman" w:cs="Times New Roman"/>
                 <w:b/>
                 <w:bCs/>
+                <w:lang w:val="fr-RE"/>
+              </w:rPr>
+              <w:t>Odnosi izme</w:t>
+            </w:r>
+            <w:r>
+              <w:rPr>
+                <w:rStyle w:val="Hyperlink"/>
+                <w:rFonts w:ascii="Times New Roman" w:hAnsi="Times New Roman" w:cs="Times New Roman"/>
+                <w:b/>
+                <w:bCs/>
+              </w:rPr>
+              <w:t>đu podataka</w:t>
+            </w:r>
+            <w:r>
+              <w:rPr>
+                <w:webHidden/>
+              </w:rPr>
+              <w:tab/>
+            </w:r>
+            <w:r>
+              <w:rPr>
+                <w:webHidden/>
+              </w:rPr>
+              <w:fldChar w:fldCharType="begin"/>
+            </w:r>
+            <w:r>
+              <w:rPr>
+                <w:webHidden/>
+              </w:rPr>
+              <w:instrText xml:space="preserve"> PAGEREF _Toc167656531 \h </w:instrText>
+            </w:r>
+            <w:r>
+              <w:rPr>
+                <w:webHidden/>
+              </w:rPr>
+            </w:r>
+            <w:r>
+              <w:rPr>
+                <w:webHidden/>
+              </w:rPr>
+              <w:fldChar w:fldCharType="separate"/>
+            </w:r>
+            <w:r>
+              <w:rPr>
+                <w:webHidden/>
+              </w:rPr>
+              <w:t>9</w:t>
+            </w:r>
+            <w:r>
+              <w:rPr>
+                <w:webHidden/>
+              </w:rPr>
+              <w:fldChar w:fldCharType="end"/>
+            </w:r>
+          </w:hyperlink>
+        </w:p>
+        <w:p>
+          <w:pPr>
+            <w:pStyle w:val="TOC1"/>
+            <w:tabs>
+              <w:tab w:val="right" w:leader="dot" w:pos="9350"/>
+            </w:tabs>
+            <w:rPr>
+              <w:rFonts w:eastAsiaTheme="minorEastAsia"/>
+              <w:kern w:val="2"/>
+              <w:lang w:val="en-US"/>
+              <w14:ligatures w14:val="standardContextual"/>
+            </w:rPr>
+          </w:pPr>
+          <w:hyperlink w:anchor="_Toc167656532" w:history="1">
+            <w:r>
+              <w:rPr>
+                <w:rStyle w:val="Hyperlink"/>
+                <w:rFonts w:ascii="Times New Roman" w:hAnsi="Times New Roman" w:cs="Times New Roman"/>
+                <w:b/>
+                <w:bCs/>
               </w:rPr>
               <w:t>Rezultati</w:t>
             </w:r>
@@ -1402,7 +1478,7 @@
               <w:rPr>
                 <w:webHidden/>
               </w:rPr>
-              <w:instrText xml:space="preserve"> PAGEREF _Toc167575395 \h </w:instrText>
+              <w:instrText xml:space="preserve"> PAGEREF _Toc167656532 \h </w:instrText>
             </w:r>
             <w:r>
               <w:rPr>
@@ -1419,7 +1495,7 @@
               <w:rPr>
                 <w:webHidden/>
               </w:rPr>
-              <w:t>9</w:t>
+              <w:t>12</w:t>
             </w:r>
             <w:r>
               <w:rPr>
@@ -1442,7 +1518,7 @@
               <w14:ligatures w14:val="standardContextual"/>
             </w:rPr>
           </w:pPr>
-          <w:hyperlink w:anchor="_Toc167575396" w:history="1">
+          <w:hyperlink w:anchor="_Toc167656533" w:history="1">
             <w:r>
               <w:rPr>
                 <w:rStyle w:val="Hyperlink"/>
@@ -1465,7 +1541,7 @@
               <w:rPr>
                 <w:webHidden/>
               </w:rPr>
-              <w:instrText xml:space="preserve"> PAGEREF _Toc167575396 \h </w:instrText>
+              <w:instrText xml:space="preserve"> PAGEREF _Toc167656533 \h </w:instrText>
             </w:r>
             <w:r>
               <w:rPr>
@@ -1482,7 +1558,7 @@
               <w:rPr>
                 <w:webHidden/>
               </w:rPr>
-              <w:t>9</w:t>
+              <w:t>13</w:t>
             </w:r>
             <w:r>
               <w:rPr>
@@ -1505,7 +1581,7 @@
               <w14:ligatures w14:val="standardContextual"/>
             </w:rPr>
           </w:pPr>
-          <w:hyperlink w:anchor="_Toc167575397" w:history="1">
+          <w:hyperlink w:anchor="_Toc167656534" w:history="1">
             <w:r>
               <w:rPr>
                 <w:rStyle w:val="Hyperlink"/>
@@ -1528,7 +1604,7 @@
               <w:rPr>
                 <w:webHidden/>
               </w:rPr>
-              <w:instrText xml:space="preserve"> PAGEREF _Toc167575397 \h </w:instrText>
+              <w:instrText xml:space="preserve"> PAGEREF _Toc167656534 \h </w:instrText>
             </w:r>
             <w:r>
               <w:rPr>
@@ -1545,7 +1621,7 @@
               <w:rPr>
                 <w:webHidden/>
               </w:rPr>
-              <w:t>10</w:t>
+              <w:t>13</w:t>
             </w:r>
             <w:r>
               <w:rPr>
@@ -1568,7 +1644,7 @@
               <w14:ligatures w14:val="standardContextual"/>
             </w:rPr>
           </w:pPr>
-          <w:hyperlink w:anchor="_Toc167575398" w:history="1">
+          <w:hyperlink w:anchor="_Toc167656535" w:history="1">
             <w:r>
               <w:rPr>
                 <w:rStyle w:val="Hyperlink"/>
@@ -1591,7 +1667,7 @@
               <w:rPr>
                 <w:webHidden/>
               </w:rPr>
-              <w:instrText xml:space="preserve"> PAGEREF _Toc167575398 \h </w:instrText>
+              <w:instrText xml:space="preserve"> PAGEREF _Toc167656535 \h </w:instrText>
             </w:r>
             <w:r>
               <w:rPr>
@@ -1608,7 +1684,7 @@
               <w:rPr>
                 <w:webHidden/>
               </w:rPr>
-              <w:t>11</w:t>
+              <w:t>14</w:t>
             </w:r>
             <w:r>
               <w:rPr>
@@ -1631,7 +1707,7 @@
               <w14:ligatures w14:val="standardContextual"/>
             </w:rPr>
           </w:pPr>
-          <w:hyperlink w:anchor="_Toc167575399" w:history="1">
+          <w:hyperlink w:anchor="_Toc167656536" w:history="1">
             <w:r>
               <w:rPr>
                 <w:rStyle w:val="Hyperlink"/>
@@ -1654,7 +1730,7 @@
               <w:rPr>
                 <w:webHidden/>
               </w:rPr>
-              <w:instrText xml:space="preserve"> PAGEREF _Toc167575399 \h </w:instrText>
+              <w:instrText xml:space="preserve"> PAGEREF _Toc167656536 \h </w:instrText>
             </w:r>
             <w:r>
               <w:rPr>
@@ -1671,7 +1747,7 @@
               <w:rPr>
                 <w:webHidden/>
               </w:rPr>
-              <w:t>12</w:t>
+              <w:t>16</w:t>
             </w:r>
             <w:r>
               <w:rPr>
@@ -1694,7 +1770,7 @@
               <w14:ligatures w14:val="standardContextual"/>
             </w:rPr>
           </w:pPr>
-          <w:hyperlink w:anchor="_Toc167575400" w:history="1">
+          <w:hyperlink w:anchor="_Toc167656537" w:history="1">
             <w:r>
               <w:rPr>
                 <w:rStyle w:val="Hyperlink"/>
@@ -1717,7 +1793,7 @@
               <w:rPr>
                 <w:webHidden/>
               </w:rPr>
-              <w:instrText xml:space="preserve"> PAGEREF _Toc167575400 \h </w:instrText>
+              <w:instrText xml:space="preserve"> PAGEREF _Toc167656537 \h </w:instrText>
             </w:r>
             <w:r>
               <w:rPr>
@@ -1734,7 +1810,7 @@
               <w:rPr>
                 <w:webHidden/>
               </w:rPr>
-              <w:t>13</w:t>
+              <w:t>17</w:t>
             </w:r>
             <w:r>
               <w:rPr>
@@ -1757,7 +1833,7 @@
               <w14:ligatures w14:val="standardContextual"/>
             </w:rPr>
           </w:pPr>
-          <w:hyperlink w:anchor="_Toc167575401" w:history="1">
+          <w:hyperlink w:anchor="_Toc167656538" w:history="1">
             <w:r>
               <w:rPr>
                 <w:rStyle w:val="Hyperlink"/>
@@ -1780,7 +1856,7 @@
               <w:rPr>
                 <w:webHidden/>
               </w:rPr>
-              <w:instrText xml:space="preserve"> PAGEREF _Toc167575401 \h </w:instrText>
+              <w:instrText xml:space="preserve"> PAGEREF _Toc167656538 \h </w:instrText>
             </w:r>
             <w:r>
               <w:rPr>
@@ -1797,7 +1873,7 @@
               <w:rPr>
                 <w:webHidden/>
               </w:rPr>
-              <w:t>14</w:t>
+              <w:t>18</w:t>
             </w:r>
             <w:r>
               <w:rPr>
@@ -1820,7 +1896,7 @@
               <w14:ligatures w14:val="standardContextual"/>
             </w:rPr>
           </w:pPr>
-          <w:hyperlink w:anchor="_Toc167575402" w:history="1">
+          <w:hyperlink w:anchor="_Toc167656539" w:history="1">
             <w:r>
               <w:rPr>
                 <w:rStyle w:val="Hyperlink"/>
@@ -1843,7 +1919,7 @@
               <w:rPr>
                 <w:webHidden/>
               </w:rPr>
-              <w:instrText xml:space="preserve"> PAGEREF _Toc167575402 \h </w:instrText>
+              <w:instrText xml:space="preserve"> PAGEREF _Toc167656539 \h </w:instrText>
             </w:r>
             <w:r>
               <w:rPr>
@@ -1860,7 +1936,70 @@
               <w:rPr>
                 <w:webHidden/>
               </w:rPr>
-              <w:t>15</w:t>
+              <w:t>19</w:t>
+            </w:r>
+            <w:r>
+              <w:rPr>
+                <w:webHidden/>
+              </w:rPr>
+              <w:fldChar w:fldCharType="end"/>
+            </w:r>
+          </w:hyperlink>
+        </w:p>
+        <w:p>
+          <w:pPr>
+            <w:pStyle w:val="TOC3"/>
+            <w:tabs>
+              <w:tab w:val="right" w:leader="dot" w:pos="9350"/>
+            </w:tabs>
+            <w:rPr>
+              <w:rFonts w:eastAsiaTheme="minorEastAsia"/>
+              <w:kern w:val="2"/>
+              <w:lang w:val="en-US"/>
+              <w14:ligatures w14:val="standardContextual"/>
+            </w:rPr>
+          </w:pPr>
+          <w:hyperlink w:anchor="_Toc167656540" w:history="1">
+            <w:r>
+              <w:rPr>
+                <w:rStyle w:val="Hyperlink"/>
+              </w:rPr>
+              <w:t>CGAN</w:t>
+            </w:r>
+            <w:r>
+              <w:rPr>
+                <w:webHidden/>
+              </w:rPr>
+              <w:tab/>
+            </w:r>
+            <w:r>
+              <w:rPr>
+                <w:webHidden/>
+              </w:rPr>
+              <w:fldChar w:fldCharType="begin"/>
+            </w:r>
+            <w:r>
+              <w:rPr>
+                <w:webHidden/>
+              </w:rPr>
+              <w:instrText xml:space="preserve"> PAGEREF _Toc167656540 \h </w:instrText>
+            </w:r>
+            <w:r>
+              <w:rPr>
+                <w:webHidden/>
+              </w:rPr>
+            </w:r>
+            <w:r>
+              <w:rPr>
+                <w:webHidden/>
+              </w:rPr>
+              <w:fldChar w:fldCharType="separate"/>
+            </w:r>
+            <w:r>
+              <w:rPr>
+                <w:webHidden/>
+              </w:rPr>
+              <w:t>23</w:t>
             </w:r>
             <w:r>
               <w:rPr>
@@ -1883,7 +2022,7 @@
               <w14:ligatures w14:val="standardContextual"/>
             </w:rPr>
           </w:pPr>
-          <w:hyperlink w:anchor="_Toc167575403" w:history="1">
+          <w:hyperlink w:anchor="_Toc167656541" w:history="1">
             <w:r>
               <w:rPr>
                 <w:rStyle w:val="Hyperlink"/>
@@ -1909,7 +2048,7 @@
               <w:rPr>
                 <w:webHidden/>
               </w:rPr>
-              <w:instrText xml:space="preserve"> PAGEREF _Toc167575403 \h </w:instrText>
+              <w:instrText xml:space="preserve"> PAGEREF _Toc167656541 \h </w:instrText>
             </w:r>
             <w:r>
               <w:rPr>
@@ -1926,7 +2065,7 @@
               <w:rPr>
                 <w:webHidden/>
               </w:rPr>
-              <w:t>18</w:t>
+              <w:t>25</w:t>
             </w:r>
             <w:r>
               <w:rPr>
@@ -1949,7 +2088,7 @@
               <w14:ligatures w14:val="standardContextual"/>
             </w:rPr>
           </w:pPr>
-          <w:hyperlink w:anchor="_Toc167575404" w:history="1">
+          <w:hyperlink w:anchor="_Toc167656542" w:history="1">
             <w:r>
               <w:rPr>
                 <w:rStyle w:val="Hyperlink"/>
@@ -1975,7 +2114,7 @@
               <w:rPr>
                 <w:webHidden/>
               </w:rPr>
-              <w:instrText xml:space="preserve"> PAGEREF _Toc167575404 \h </w:instrText>
+              <w:instrText xml:space="preserve"> PAGEREF _Toc167656542 \h </w:instrText>
             </w:r>
             <w:r>
               <w:rPr>
@@ -1992,7 +2131,7 @@
               <w:rPr>
                 <w:webHidden/>
               </w:rPr>
-              <w:t>19</w:t>
+              <w:t>27</w:t>
             </w:r>
             <w:r>
               <w:rPr>
@@ -2015,7 +2154,7 @@
               <w14:ligatures w14:val="standardContextual"/>
             </w:rPr>
           </w:pPr>
-          <w:hyperlink w:anchor="_Toc167575405" w:history="1">
+          <w:hyperlink w:anchor="_Toc167656543" w:history="1">
             <w:r>
               <w:rPr>
                 <w:rStyle w:val="Hyperlink"/>
@@ -2041,7 +2180,7 @@
               <w:rPr>
                 <w:webHidden/>
               </w:rPr>
-              <w:instrText xml:space="preserve"> PAGEREF _Toc167575405 \h </w:instrText>
+              <w:instrText xml:space="preserve"> PAGEREF _Toc167656543 \h </w:instrText>
             </w:r>
             <w:r>
               <w:rPr>
@@ -2058,7 +2197,7 @@
               <w:rPr>
                 <w:webHidden/>
               </w:rPr>
-              <w:t>20</w:t>
+              <w:t>28</w:t>
             </w:r>
             <w:r>
               <w:rPr>
@@ -2118,7 +2257,7 @@
           <w:u w:val="single"/>
         </w:rPr>
       </w:pPr>
-      <w:bookmarkStart w:id="0" w:name="_Toc167575386"/>
+      <w:bookmarkStart w:id="0" w:name="_Toc167656522"/>
       <w:r>
         <w:rPr>
           <w:rFonts w:ascii="Times New Roman" w:hAnsi="Times New Roman" w:cs="Times New Roman"/>
@@ -2235,7 +2374,7 @@
           <w:rFonts w:ascii="Times New Roman" w:hAnsi="Times New Roman" w:cs="Times New Roman"/>
           <w:sz w:val="28"/>
           <w:szCs w:val="28"/>
-          <w:lang w:val="fr-RE"/>
+          <w:lang w:val="en-US"/>
         </w:rPr>
         <w:t>Svaki red podataka sadrzi 2</w:t>
       </w:r>
@@ -2244,7 +2383,7 @@
           <w:rFonts w:ascii="Times New Roman" w:hAnsi="Times New Roman" w:cs="Times New Roman"/>
           <w:sz w:val="28"/>
           <w:szCs w:val="28"/>
-          <w:lang w:val="fr-RE"/>
+          <w:lang w:val="en-US"/>
         </w:rPr>
         <w:t>2</w:t>
       </w:r>
@@ -2253,7 +2392,7 @@
           <w:rFonts w:ascii="Times New Roman" w:hAnsi="Times New Roman" w:cs="Times New Roman"/>
           <w:sz w:val="28"/>
           <w:szCs w:val="28"/>
-          <w:lang w:val="fr-RE"/>
+          <w:lang w:val="en-US"/>
         </w:rPr>
         <w:t xml:space="preserve"> </w:t>
       </w:r>
@@ -2262,7 +2401,7 @@
           <w:rFonts w:ascii="Times New Roman" w:hAnsi="Times New Roman" w:cs="Times New Roman"/>
           <w:sz w:val="28"/>
           <w:szCs w:val="28"/>
-          <w:lang w:val="fr-RE"/>
+          <w:lang w:val="en-US"/>
         </w:rPr>
         <w:t>unosa</w:t>
       </w:r>
@@ -2271,7 +2410,7 @@
           <w:rFonts w:ascii="Times New Roman" w:hAnsi="Times New Roman" w:cs="Times New Roman"/>
           <w:sz w:val="28"/>
           <w:szCs w:val="28"/>
-          <w:lang w:val="fr-RE"/>
+          <w:lang w:val="en-US"/>
         </w:rPr>
         <w:t>:</w:t>
       </w:r>
@@ -2815,7 +2954,7 @@
           <w:u w:val="single"/>
         </w:rPr>
       </w:pPr>
-      <w:bookmarkStart w:id="1" w:name="_Toc167575387"/>
+      <w:bookmarkStart w:id="1" w:name="_Toc167656523"/>
       <w:r>
         <w:rPr>
           <w:rFonts w:ascii="Times New Roman" w:hAnsi="Times New Roman" w:cs="Times New Roman"/>
@@ -3505,7 +3644,7 @@
           <w:u w:val="single"/>
         </w:rPr>
       </w:pPr>
-      <w:bookmarkStart w:id="2" w:name="_Toc167575388"/>
+      <w:bookmarkStart w:id="2" w:name="_Toc167656524"/>
       <w:r>
         <w:rPr>
           <w:rFonts w:ascii="Times New Roman" w:hAnsi="Times New Roman" w:cs="Times New Roman"/>
@@ -3556,7 +3695,7 @@
           <w:szCs w:val="28"/>
         </w:rPr>
       </w:pPr>
-      <w:bookmarkStart w:id="3" w:name="_Toc167575389"/>
+      <w:bookmarkStart w:id="3" w:name="_Toc167656525"/>
       <w:r>
         <w:rPr>
           <w:rStyle w:val="Heading2Char"/>
@@ -3847,7 +3986,7 @@
           <w:szCs w:val="28"/>
         </w:rPr>
       </w:pPr>
-      <w:bookmarkStart w:id="4" w:name="_Toc167575390"/>
+      <w:bookmarkStart w:id="4" w:name="_Toc167656526"/>
       <w:r>
         <w:rPr>
           <w:rStyle w:val="Heading2Char"/>
@@ -4015,7 +4154,7 @@
           <w:szCs w:val="28"/>
         </w:rPr>
       </w:pPr>
-      <w:bookmarkStart w:id="5" w:name="_Toc167575391"/>
+      <w:bookmarkStart w:id="5" w:name="_Toc167656527"/>
       <w:r>
         <w:rPr>
           <w:rStyle w:val="Heading3Char"/>
@@ -4113,7 +4252,7 @@
           <w:szCs w:val="28"/>
         </w:rPr>
       </w:pPr>
-      <w:bookmarkStart w:id="6" w:name="_Toc167575392"/>
+      <w:bookmarkStart w:id="6" w:name="_Toc167656528"/>
       <w:r>
         <w:rPr>
           <w:rStyle w:val="Heading3Char"/>
@@ -4222,7 +4361,7 @@
           <w:szCs w:val="28"/>
         </w:rPr>
       </w:pPr>
-      <w:bookmarkStart w:id="7" w:name="_Toc167575393"/>
+      <w:bookmarkStart w:id="7" w:name="_Toc167656529"/>
       <w:r>
         <w:rPr>
           <w:rStyle w:val="Heading3Char"/>
@@ -4398,6 +4537,57 @@
     <w:p>
       <w:pPr>
         <w:pStyle w:val="ListParagraph"/>
+        <w:numPr>
+          <w:ilvl w:val="0"/>
+          <w:numId w:val="6"/>
+        </w:numPr>
+        <w:spacing w:line="360" w:lineRule="auto"/>
+        <w:ind w:left="360"/>
+        <w:rPr>
+          <w:rFonts w:ascii="Times New Roman" w:hAnsi="Times New Roman" w:cs="Times New Roman"/>
+          <w:sz w:val="28"/>
+          <w:szCs w:val="28"/>
+        </w:rPr>
+      </w:pPr>
+      <w:r>
+        <w:rPr>
+          <w:rFonts w:ascii="Times New Roman" w:hAnsi="Times New Roman" w:cs="Times New Roman"/>
+          <w:b/>
+          <w:bCs/>
+          <w:sz w:val="28"/>
+          <w:szCs w:val="28"/>
+          <w:u w:val="single"/>
+        </w:rPr>
+        <w:t>Conditional Generative Adversarial Networks (CGAN)</w:t>
+      </w:r>
+      <w:r>
+        <w:rPr>
+          <w:rFonts w:ascii="Times New Roman" w:hAnsi="Times New Roman" w:cs="Times New Roman"/>
+          <w:sz w:val="28"/>
+          <w:szCs w:val="28"/>
+        </w:rPr>
+        <w:t xml:space="preserve"> su proširenje generativnih modela poznatih kao Generative Adversarial Networks (GAN), koji uključuju dodatne informacije kao uslov (condition) za generisanje novih podataka. Dok klasični GAN sadrži generator i diskriminator koji funkcionišu nezavisno od specifičnih oznaka ili ulaznih podataka, CGAN dodaje dodatnu komponentu - uslovne informacije koje mogu biti u obliku oznaka, klasa ili drugih atributa.</w:t>
+      </w:r>
+      <w:r>
+        <w:rPr>
+          <w:rFonts w:ascii="Times New Roman" w:hAnsi="Times New Roman" w:cs="Times New Roman"/>
+          <w:sz w:val="28"/>
+          <w:szCs w:val="28"/>
+        </w:rPr>
+        <w:t xml:space="preserve"> </w:t>
+      </w:r>
+      <w:r>
+        <w:rPr>
+          <w:rFonts w:ascii="Times New Roman" w:hAnsi="Times New Roman" w:cs="Times New Roman"/>
+          <w:sz w:val="28"/>
+          <w:szCs w:val="28"/>
+        </w:rPr>
+        <w:t>Kod CGAN-a, generator prima ne samo nasumični šum kao ulaz, već i dodatnu informaciju o željenoj klasi ili atributima podataka koje treba generisati. Na primer, ako generišemo slike rukom pisanih brojeva, generator može primiti oznaku broja koji treba da generiše (npr. broj "5"). Diskriminator takođe dobija ovu dodatnu informaciju i koristi je za razlikovanje stvarnih podataka sa oznakama od generisanih podataka sa istim oznakama.</w:t>
+      </w:r>
+    </w:p>
+    <w:p>
+      <w:pPr>
+        <w:pStyle w:val="ListParagraph"/>
         <w:spacing w:line="360" w:lineRule="auto"/>
         <w:ind w:left="0"/>
         <w:rPr>
@@ -4419,7 +4609,7 @@
           <w:u w:val="single"/>
         </w:rPr>
       </w:pPr>
-      <w:bookmarkStart w:id="8" w:name="_Toc167575394"/>
+      <w:bookmarkStart w:id="8" w:name="_Toc167656530"/>
       <w:r>
         <w:rPr>
           <w:rFonts w:ascii="Times New Roman" w:hAnsi="Times New Roman" w:cs="Times New Roman"/>
@@ -4481,7 +4671,16 @@
           <w:sz w:val="28"/>
           <w:szCs w:val="28"/>
         </w:rPr>
-        <w:t>, podaci su podeljeni na trening i test skupove kako bi se omogućila validacija modela i osigurala njihova generalizacija na nove podatke. Ovim koracima pripremljen je čvrst temelj za primenu različitih klasifikacionih algoritama.</w:t>
+        <w:t xml:space="preserve">, podaci su podeljeni na trening i test skupove kako bi se omogućila validacija modela i </w:t>
+      </w:r>
+      <w:r>
+        <w:rPr>
+          <w:rFonts w:ascii="Times New Roman" w:hAnsi="Times New Roman" w:cs="Times New Roman"/>
+          <w:sz w:val="28"/>
+          <w:szCs w:val="28"/>
+        </w:rPr>
+        <w:lastRenderedPageBreak/>
+        <w:t>osigurala njihova generalizacija na nove podatke. Ovim koracima pripremljen je čvrst temelj za primenu različitih klasifikacionih algoritama.</w:t>
       </w:r>
     </w:p>
     <w:p>
@@ -4537,6 +4736,15 @@
     </w:p>
     <w:p>
       <w:pPr>
+        <w:rPr>
+          <w:sz w:val="28"/>
+          <w:szCs w:val="28"/>
+          <w:lang w:val="fr-RE"/>
+        </w:rPr>
+      </w:pPr>
+    </w:p>
+    <w:p>
+      <w:pPr>
         <w:pStyle w:val="Heading1"/>
         <w:jc w:val="center"/>
         <w:rPr>
@@ -4547,7 +4755,7 @@
           <w:u w:val="single"/>
         </w:rPr>
       </w:pPr>
-      <w:bookmarkStart w:id="9" w:name="_Toc167575395"/>
+      <w:bookmarkStart w:id="9" w:name="_Toc167656531"/>
       <w:r>
         <w:rPr>
           <w:rFonts w:ascii="Times New Roman" w:hAnsi="Times New Roman" w:cs="Times New Roman"/>
@@ -4555,22 +4763,454 @@
           <w:bCs/>
           <w:color w:val="auto"/>
           <w:u w:val="single"/>
+          <w:lang w:val="fr-RE"/>
+        </w:rPr>
+        <w:t>Odnosi izme</w:t>
+      </w:r>
+      <w:r>
+        <w:rPr>
+          <w:rFonts w:ascii="Times New Roman" w:hAnsi="Times New Roman" w:cs="Times New Roman"/>
+          <w:b/>
+          <w:bCs/>
+          <w:color w:val="auto"/>
+          <w:u w:val="single"/>
+        </w:rPr>
+        <w:t>đu podataka</w:t>
+      </w:r>
+      <w:bookmarkEnd w:id="9"/>
+    </w:p>
+    <w:p>
+      <w:pPr>
+        <w:rPr>
+          <w:lang w:val="en-US"/>
+        </w:rPr>
+      </w:pPr>
+    </w:p>
+    <w:p>
+      <w:pPr>
+        <w:jc w:val="center"/>
+        <w:rPr>
+          <w:lang w:val="en-US"/>
+        </w:rPr>
+      </w:pPr>
+      <w:r>
+        <w:rPr>
+          <w:lang w:val="en-US"/>
         </w:rPr>
         <w:lastRenderedPageBreak/>
+        <w:drawing>
+          <wp:inline distT="0" distB="0" distL="0" distR="0" wp14:anchorId="0D44D892" wp14:editId="52389F1C">
+            <wp:extent cx="5943600" cy="2306320"/>
+            <wp:effectExtent l="0" t="0" r="0" b="0"/>
+            <wp:docPr id="406260468" name="Picture 12"/>
+            <wp:cNvGraphicFramePr>
+              <a:graphicFrameLocks xmlns:a="http://schemas.openxmlformats.org/drawingml/2006/main" noChangeAspect="1"/>
+            </wp:cNvGraphicFramePr>
+            <a:graphic xmlns:a="http://schemas.openxmlformats.org/drawingml/2006/main">
+              <a:graphicData uri="http://schemas.openxmlformats.org/drawingml/2006/picture">
+                <pic:pic xmlns:pic="http://schemas.openxmlformats.org/drawingml/2006/picture">
+                  <pic:nvPicPr>
+                    <pic:cNvPr id="0" name="Picture 12"/>
+                    <pic:cNvPicPr>
+                      <a:picLocks noChangeAspect="1" noChangeArrowheads="1"/>
+                    </pic:cNvPicPr>
+                  </pic:nvPicPr>
+                  <pic:blipFill>
+                    <a:blip r:embed="rId14">
+                      <a:extLst>
+                        <a:ext uri="{28A0092B-C50C-407E-A947-70E740481C1C}">
+                          <a14:useLocalDpi xmlns:a14="http://schemas.microsoft.com/office/drawing/2010/main" val="0"/>
+                        </a:ext>
+                      </a:extLst>
+                    </a:blip>
+                    <a:srcRect/>
+                    <a:stretch>
+                      <a:fillRect/>
+                    </a:stretch>
+                  </pic:blipFill>
+                  <pic:spPr bwMode="auto">
+                    <a:xfrm>
+                      <a:off x="0" y="0"/>
+                      <a:ext cx="5943600" cy="2306320"/>
+                    </a:xfrm>
+                    <a:prstGeom prst="rect">
+                      <a:avLst/>
+                    </a:prstGeom>
+                    <a:noFill/>
+                    <a:ln>
+                      <a:noFill/>
+                    </a:ln>
+                  </pic:spPr>
+                </pic:pic>
+              </a:graphicData>
+            </a:graphic>
+          </wp:inline>
+        </w:drawing>
+      </w:r>
+      <w:r>
+        <w:rPr>
+          <w:lang w:val="en-US"/>
+        </w:rPr>
+        <w:drawing>
+          <wp:inline distT="0" distB="0" distL="0" distR="0" wp14:anchorId="4C7AB968" wp14:editId="3C24CE5C">
+            <wp:extent cx="5943600" cy="2238375"/>
+            <wp:effectExtent l="0" t="0" r="0" b="9525"/>
+            <wp:docPr id="633647237" name="Picture 13"/>
+            <wp:cNvGraphicFramePr>
+              <a:graphicFrameLocks xmlns:a="http://schemas.openxmlformats.org/drawingml/2006/main" noChangeAspect="1"/>
+            </wp:cNvGraphicFramePr>
+            <a:graphic xmlns:a="http://schemas.openxmlformats.org/drawingml/2006/main">
+              <a:graphicData uri="http://schemas.openxmlformats.org/drawingml/2006/picture">
+                <pic:pic xmlns:pic="http://schemas.openxmlformats.org/drawingml/2006/picture">
+                  <pic:nvPicPr>
+                    <pic:cNvPr id="0" name="Picture 13"/>
+                    <pic:cNvPicPr>
+                      <a:picLocks noChangeAspect="1" noChangeArrowheads="1"/>
+                    </pic:cNvPicPr>
+                  </pic:nvPicPr>
+                  <pic:blipFill>
+                    <a:blip r:embed="rId15">
+                      <a:extLst>
+                        <a:ext uri="{28A0092B-C50C-407E-A947-70E740481C1C}">
+                          <a14:useLocalDpi xmlns:a14="http://schemas.microsoft.com/office/drawing/2010/main" val="0"/>
+                        </a:ext>
+                      </a:extLst>
+                    </a:blip>
+                    <a:srcRect/>
+                    <a:stretch>
+                      <a:fillRect/>
+                    </a:stretch>
+                  </pic:blipFill>
+                  <pic:spPr bwMode="auto">
+                    <a:xfrm>
+                      <a:off x="0" y="0"/>
+                      <a:ext cx="5943600" cy="2238375"/>
+                    </a:xfrm>
+                    <a:prstGeom prst="rect">
+                      <a:avLst/>
+                    </a:prstGeom>
+                    <a:noFill/>
+                    <a:ln>
+                      <a:noFill/>
+                    </a:ln>
+                  </pic:spPr>
+                </pic:pic>
+              </a:graphicData>
+            </a:graphic>
+          </wp:inline>
+        </w:drawing>
+      </w:r>
+      <w:r>
+        <w:rPr>
+          <w:lang w:val="en-US"/>
+        </w:rPr>
+        <w:drawing>
+          <wp:inline distT="0" distB="0" distL="0" distR="0" wp14:anchorId="06DB4E81" wp14:editId="6FEEBB85">
+            <wp:extent cx="5943600" cy="2347595"/>
+            <wp:effectExtent l="0" t="0" r="0" b="0"/>
+            <wp:docPr id="1645572609" name="Picture 14"/>
+            <wp:cNvGraphicFramePr>
+              <a:graphicFrameLocks xmlns:a="http://schemas.openxmlformats.org/drawingml/2006/main" noChangeAspect="1"/>
+            </wp:cNvGraphicFramePr>
+            <a:graphic xmlns:a="http://schemas.openxmlformats.org/drawingml/2006/main">
+              <a:graphicData uri="http://schemas.openxmlformats.org/drawingml/2006/picture">
+                <pic:pic xmlns:pic="http://schemas.openxmlformats.org/drawingml/2006/picture">
+                  <pic:nvPicPr>
+                    <pic:cNvPr id="0" name="Picture 14"/>
+                    <pic:cNvPicPr>
+                      <a:picLocks noChangeAspect="1" noChangeArrowheads="1"/>
+                    </pic:cNvPicPr>
+                  </pic:nvPicPr>
+                  <pic:blipFill>
+                    <a:blip r:embed="rId16">
+                      <a:extLst>
+                        <a:ext uri="{28A0092B-C50C-407E-A947-70E740481C1C}">
+                          <a14:useLocalDpi xmlns:a14="http://schemas.microsoft.com/office/drawing/2010/main" val="0"/>
+                        </a:ext>
+                      </a:extLst>
+                    </a:blip>
+                    <a:srcRect/>
+                    <a:stretch>
+                      <a:fillRect/>
+                    </a:stretch>
+                  </pic:blipFill>
+                  <pic:spPr bwMode="auto">
+                    <a:xfrm>
+                      <a:off x="0" y="0"/>
+                      <a:ext cx="5943600" cy="2347595"/>
+                    </a:xfrm>
+                    <a:prstGeom prst="rect">
+                      <a:avLst/>
+                    </a:prstGeom>
+                    <a:noFill/>
+                    <a:ln>
+                      <a:noFill/>
+                    </a:ln>
+                  </pic:spPr>
+                </pic:pic>
+              </a:graphicData>
+            </a:graphic>
+          </wp:inline>
+        </w:drawing>
+      </w:r>
+      <w:r>
+        <w:rPr>
+          <w:lang w:val="en-US"/>
+        </w:rPr>
+        <w:lastRenderedPageBreak/>
+        <w:drawing>
+          <wp:inline distT="0" distB="0" distL="0" distR="0" wp14:anchorId="2E6D7AE4" wp14:editId="445B6FE8">
+            <wp:extent cx="5943600" cy="2306320"/>
+            <wp:effectExtent l="0" t="0" r="0" b="0"/>
+            <wp:docPr id="1659778923" name="Picture 15"/>
+            <wp:cNvGraphicFramePr>
+              <a:graphicFrameLocks xmlns:a="http://schemas.openxmlformats.org/drawingml/2006/main" noChangeAspect="1"/>
+            </wp:cNvGraphicFramePr>
+            <a:graphic xmlns:a="http://schemas.openxmlformats.org/drawingml/2006/main">
+              <a:graphicData uri="http://schemas.openxmlformats.org/drawingml/2006/picture">
+                <pic:pic xmlns:pic="http://schemas.openxmlformats.org/drawingml/2006/picture">
+                  <pic:nvPicPr>
+                    <pic:cNvPr id="0" name="Picture 15"/>
+                    <pic:cNvPicPr>
+                      <a:picLocks noChangeAspect="1" noChangeArrowheads="1"/>
+                    </pic:cNvPicPr>
+                  </pic:nvPicPr>
+                  <pic:blipFill>
+                    <a:blip r:embed="rId17">
+                      <a:extLst>
+                        <a:ext uri="{28A0092B-C50C-407E-A947-70E740481C1C}">
+                          <a14:useLocalDpi xmlns:a14="http://schemas.microsoft.com/office/drawing/2010/main" val="0"/>
+                        </a:ext>
+                      </a:extLst>
+                    </a:blip>
+                    <a:srcRect/>
+                    <a:stretch>
+                      <a:fillRect/>
+                    </a:stretch>
+                  </pic:blipFill>
+                  <pic:spPr bwMode="auto">
+                    <a:xfrm>
+                      <a:off x="0" y="0"/>
+                      <a:ext cx="5943600" cy="2306320"/>
+                    </a:xfrm>
+                    <a:prstGeom prst="rect">
+                      <a:avLst/>
+                    </a:prstGeom>
+                    <a:noFill/>
+                    <a:ln>
+                      <a:noFill/>
+                    </a:ln>
+                  </pic:spPr>
+                </pic:pic>
+              </a:graphicData>
+            </a:graphic>
+          </wp:inline>
+        </w:drawing>
+      </w:r>
+      <w:r>
+        <w:rPr>
+          <w:lang w:val="en-US"/>
+        </w:rPr>
+        <w:drawing>
+          <wp:inline distT="0" distB="0" distL="0" distR="0" wp14:anchorId="1A2FA58F" wp14:editId="36963473">
+            <wp:extent cx="5943600" cy="2238375"/>
+            <wp:effectExtent l="0" t="0" r="0" b="9525"/>
+            <wp:docPr id="1053756024" name="Picture 17"/>
+            <wp:cNvGraphicFramePr>
+              <a:graphicFrameLocks xmlns:a="http://schemas.openxmlformats.org/drawingml/2006/main" noChangeAspect="1"/>
+            </wp:cNvGraphicFramePr>
+            <a:graphic xmlns:a="http://schemas.openxmlformats.org/drawingml/2006/main">
+              <a:graphicData uri="http://schemas.openxmlformats.org/drawingml/2006/picture">
+                <pic:pic xmlns:pic="http://schemas.openxmlformats.org/drawingml/2006/picture">
+                  <pic:nvPicPr>
+                    <pic:cNvPr id="0" name="Picture 17"/>
+                    <pic:cNvPicPr>
+                      <a:picLocks noChangeAspect="1" noChangeArrowheads="1"/>
+                    </pic:cNvPicPr>
+                  </pic:nvPicPr>
+                  <pic:blipFill>
+                    <a:blip r:embed="rId18">
+                      <a:extLst>
+                        <a:ext uri="{28A0092B-C50C-407E-A947-70E740481C1C}">
+                          <a14:useLocalDpi xmlns:a14="http://schemas.microsoft.com/office/drawing/2010/main" val="0"/>
+                        </a:ext>
+                      </a:extLst>
+                    </a:blip>
+                    <a:srcRect/>
+                    <a:stretch>
+                      <a:fillRect/>
+                    </a:stretch>
+                  </pic:blipFill>
+                  <pic:spPr bwMode="auto">
+                    <a:xfrm>
+                      <a:off x="0" y="0"/>
+                      <a:ext cx="5943600" cy="2238375"/>
+                    </a:xfrm>
+                    <a:prstGeom prst="rect">
+                      <a:avLst/>
+                    </a:prstGeom>
+                    <a:noFill/>
+                    <a:ln>
+                      <a:noFill/>
+                    </a:ln>
+                  </pic:spPr>
+                </pic:pic>
+              </a:graphicData>
+            </a:graphic>
+          </wp:inline>
+        </w:drawing>
+      </w:r>
+      <w:r>
+        <w:rPr>
+          <w:lang w:val="en-US"/>
+        </w:rPr>
+        <w:lastRenderedPageBreak/>
+        <w:drawing>
+          <wp:inline distT="0" distB="0" distL="0" distR="0" wp14:anchorId="4B5B426A" wp14:editId="6C1BBA62">
+            <wp:extent cx="5943600" cy="2238375"/>
+            <wp:effectExtent l="0" t="0" r="0" b="9525"/>
+            <wp:docPr id="905242892" name="Picture 16"/>
+            <wp:cNvGraphicFramePr>
+              <a:graphicFrameLocks xmlns:a="http://schemas.openxmlformats.org/drawingml/2006/main" noChangeAspect="1"/>
+            </wp:cNvGraphicFramePr>
+            <a:graphic xmlns:a="http://schemas.openxmlformats.org/drawingml/2006/main">
+              <a:graphicData uri="http://schemas.openxmlformats.org/drawingml/2006/picture">
+                <pic:pic xmlns:pic="http://schemas.openxmlformats.org/drawingml/2006/picture">
+                  <pic:nvPicPr>
+                    <pic:cNvPr id="0" name="Picture 16"/>
+                    <pic:cNvPicPr>
+                      <a:picLocks noChangeAspect="1" noChangeArrowheads="1"/>
+                    </pic:cNvPicPr>
+                  </pic:nvPicPr>
+                  <pic:blipFill>
+                    <a:blip r:embed="rId19">
+                      <a:extLst>
+                        <a:ext uri="{28A0092B-C50C-407E-A947-70E740481C1C}">
+                          <a14:useLocalDpi xmlns:a14="http://schemas.microsoft.com/office/drawing/2010/main" val="0"/>
+                        </a:ext>
+                      </a:extLst>
+                    </a:blip>
+                    <a:srcRect/>
+                    <a:stretch>
+                      <a:fillRect/>
+                    </a:stretch>
+                  </pic:blipFill>
+                  <pic:spPr bwMode="auto">
+                    <a:xfrm>
+                      <a:off x="0" y="0"/>
+                      <a:ext cx="5943600" cy="2238375"/>
+                    </a:xfrm>
+                    <a:prstGeom prst="rect">
+                      <a:avLst/>
+                    </a:prstGeom>
+                    <a:noFill/>
+                    <a:ln>
+                      <a:noFill/>
+                    </a:ln>
+                  </pic:spPr>
+                </pic:pic>
+              </a:graphicData>
+            </a:graphic>
+          </wp:inline>
+        </w:drawing>
+      </w:r>
+      <w:r>
+        <w:rPr>
+          <w:lang w:val="en-US"/>
+        </w:rPr>
+        <w:drawing>
+          <wp:inline distT="0" distB="0" distL="0" distR="0" wp14:anchorId="138A8E80" wp14:editId="51F9FBCA">
+            <wp:extent cx="5943600" cy="2347595"/>
+            <wp:effectExtent l="0" t="0" r="0" b="0"/>
+            <wp:docPr id="1649170629" name="Picture 18"/>
+            <wp:cNvGraphicFramePr>
+              <a:graphicFrameLocks xmlns:a="http://schemas.openxmlformats.org/drawingml/2006/main" noChangeAspect="1"/>
+            </wp:cNvGraphicFramePr>
+            <a:graphic xmlns:a="http://schemas.openxmlformats.org/drawingml/2006/main">
+              <a:graphicData uri="http://schemas.openxmlformats.org/drawingml/2006/picture">
+                <pic:pic xmlns:pic="http://schemas.openxmlformats.org/drawingml/2006/picture">
+                  <pic:nvPicPr>
+                    <pic:cNvPr id="0" name="Picture 18"/>
+                    <pic:cNvPicPr>
+                      <a:picLocks noChangeAspect="1" noChangeArrowheads="1"/>
+                    </pic:cNvPicPr>
+                  </pic:nvPicPr>
+                  <pic:blipFill>
+                    <a:blip r:embed="rId20">
+                      <a:extLst>
+                        <a:ext uri="{28A0092B-C50C-407E-A947-70E740481C1C}">
+                          <a14:useLocalDpi xmlns:a14="http://schemas.microsoft.com/office/drawing/2010/main" val="0"/>
+                        </a:ext>
+                      </a:extLst>
+                    </a:blip>
+                    <a:srcRect/>
+                    <a:stretch>
+                      <a:fillRect/>
+                    </a:stretch>
+                  </pic:blipFill>
+                  <pic:spPr bwMode="auto">
+                    <a:xfrm>
+                      <a:off x="0" y="0"/>
+                      <a:ext cx="5943600" cy="2347595"/>
+                    </a:xfrm>
+                    <a:prstGeom prst="rect">
+                      <a:avLst/>
+                    </a:prstGeom>
+                    <a:noFill/>
+                    <a:ln>
+                      <a:noFill/>
+                    </a:ln>
+                  </pic:spPr>
+                </pic:pic>
+              </a:graphicData>
+            </a:graphic>
+          </wp:inline>
+        </w:drawing>
+      </w:r>
+    </w:p>
+    <w:p>
+      <w:pPr>
+        <w:rPr>
+          <w:lang w:val="en-US"/>
+        </w:rPr>
+      </w:pPr>
+    </w:p>
+    <w:p>
+      <w:pPr>
+        <w:pStyle w:val="Heading1"/>
+        <w:jc w:val="center"/>
+        <w:rPr>
+          <w:rFonts w:ascii="Times New Roman" w:hAnsi="Times New Roman" w:cs="Times New Roman"/>
+          <w:b/>
+          <w:bCs/>
+          <w:color w:val="auto"/>
+          <w:u w:val="single"/>
+        </w:rPr>
+      </w:pPr>
+      <w:bookmarkStart w:id="10" w:name="_Toc167656532"/>
+      <w:r>
+        <w:rPr>
+          <w:rFonts w:ascii="Times New Roman" w:hAnsi="Times New Roman" w:cs="Times New Roman"/>
+          <w:b/>
+          <w:bCs/>
+          <w:color w:val="auto"/>
+          <w:u w:val="single"/>
+        </w:rPr>
         <w:t>Rezultati</w:t>
       </w:r>
-      <w:bookmarkEnd w:id="9"/>
+      <w:bookmarkEnd w:id="10"/>
     </w:p>
     <w:p/>
     <w:p>
       <w:pPr>
         <w:pStyle w:val="Heading3"/>
       </w:pPr>
-      <w:bookmarkStart w:id="10" w:name="_Toc167575396"/>
-      <w:r>
+      <w:bookmarkStart w:id="11" w:name="_Toc167656533"/>
+      <w:r>
+        <w:lastRenderedPageBreak/>
         <w:t>Heat-map dataset-a</w:t>
       </w:r>
-      <w:bookmarkEnd w:id="10"/>
+      <w:bookmarkEnd w:id="11"/>
     </w:p>
     <w:p>
       <w:r>
@@ -4592,7 +5232,7 @@
                     </pic:cNvPicPr>
                   </pic:nvPicPr>
                   <pic:blipFill>
-                    <a:blip r:embed="rId14">
+                    <a:blip r:embed="rId21">
                       <a:extLst>
                         <a:ext uri="{28A0092B-C50C-407E-A947-70E740481C1C}">
                           <a14:useLocalDpi xmlns:a14="http://schemas.microsoft.com/office/drawing/2010/main" val="0"/>
@@ -4633,7 +5273,7 @@
       <w:pPr>
         <w:pStyle w:val="Heading3"/>
       </w:pPr>
-      <w:bookmarkStart w:id="11" w:name="_Toc167575397"/>
+      <w:bookmarkStart w:id="12" w:name="_Toc167656534"/>
       <w:r>
         <w:t>Na</w:t>
       </w:r>
@@ -4643,18 +5283,34 @@
       <w:r>
         <w:t>ve-Bayes</w:t>
       </w:r>
-      <w:bookmarkEnd w:id="11"/>
+      <w:bookmarkEnd w:id="12"/>
     </w:p>
     <w:p>
       <w:pPr>
         <w:jc w:val="center"/>
       </w:pPr>
-      <w:r>
+    </w:p>
+    <w:p>
+      <w:pPr>
+        <w:jc w:val="center"/>
+      </w:pPr>
+    </w:p>
+    <w:p>
+      <w:pPr>
+        <w:jc w:val="center"/>
+      </w:pPr>
+    </w:p>
+    <w:p>
+      <w:pPr>
+        <w:jc w:val="center"/>
+      </w:pPr>
+      <w:r>
+        <w:lastRenderedPageBreak/>
         <w:drawing>
-          <wp:inline distT="0" distB="0" distL="0" distR="0" wp14:anchorId="2952A33D" wp14:editId="17EF8011">
-            <wp:extent cx="3904090" cy="3073104"/>
-            <wp:effectExtent l="0" t="0" r="1270" b="0"/>
-            <wp:docPr id="1458221212" name="Picture 1"/>
+          <wp:inline distT="0" distB="0" distL="0" distR="0" wp14:anchorId="797CE5CA" wp14:editId="6BB3E7E8">
+            <wp:extent cx="3380559" cy="2658631"/>
+            <wp:effectExtent l="0" t="0" r="0" b="8890"/>
+            <wp:docPr id="541371780" name="Picture 1"/>
             <wp:cNvGraphicFramePr>
               <a:graphicFrameLocks xmlns:a="http://schemas.openxmlformats.org/drawingml/2006/main" noChangeAspect="1"/>
             </wp:cNvGraphicFramePr>
@@ -4668,7 +5324,7 @@
                     </pic:cNvPicPr>
                   </pic:nvPicPr>
                   <pic:blipFill>
-                    <a:blip r:embed="rId15">
+                    <a:blip r:embed="rId22">
                       <a:extLst>
                         <a:ext uri="{28A0092B-C50C-407E-A947-70E740481C1C}">
                           <a14:useLocalDpi xmlns:a14="http://schemas.microsoft.com/office/drawing/2010/main" val="0"/>
@@ -4683,7 +5339,7 @@
                   <pic:spPr bwMode="auto">
                     <a:xfrm>
                       <a:off x="0" y="0"/>
-                      <a:ext cx="3920406" cy="3085947"/>
+                      <a:ext cx="3395678" cy="2670521"/>
                     </a:xfrm>
                     <a:prstGeom prst="rect">
                       <a:avLst/>
@@ -4699,27 +5355,12 @@
           </wp:inline>
         </w:drawing>
       </w:r>
-    </w:p>
-    <w:p>
-      <w:pPr>
-        <w:jc w:val="center"/>
-      </w:pPr>
-    </w:p>
-    <w:p>
-      <w:pPr>
-        <w:jc w:val="center"/>
-      </w:pPr>
-    </w:p>
-    <w:p>
-      <w:pPr>
-        <w:jc w:val="center"/>
-      </w:pPr>
       <w:r>
         <w:drawing>
-          <wp:inline distT="0" distB="0" distL="0" distR="0" wp14:anchorId="09055590" wp14:editId="1A67D61D">
-            <wp:extent cx="3872451" cy="3011768"/>
-            <wp:effectExtent l="0" t="0" r="0" b="0"/>
-            <wp:docPr id="515398941" name="Picture 2"/>
+          <wp:inline distT="0" distB="0" distL="0" distR="0" wp14:anchorId="1AFD7F27" wp14:editId="1B8C0485">
+            <wp:extent cx="3472606" cy="2700215"/>
+            <wp:effectExtent l="0" t="0" r="0" b="5080"/>
+            <wp:docPr id="1446671427" name="Picture 2"/>
             <wp:cNvGraphicFramePr>
               <a:graphicFrameLocks xmlns:a="http://schemas.openxmlformats.org/drawingml/2006/main" noChangeAspect="1"/>
             </wp:cNvGraphicFramePr>
@@ -4733,7 +5374,7 @@
                     </pic:cNvPicPr>
                   </pic:nvPicPr>
                   <pic:blipFill>
-                    <a:blip r:embed="rId16">
+                    <a:blip r:embed="rId23">
                       <a:extLst>
                         <a:ext uri="{28A0092B-C50C-407E-A947-70E740481C1C}">
                           <a14:useLocalDpi xmlns:a14="http://schemas.microsoft.com/office/drawing/2010/main" val="0"/>
@@ -4748,7 +5389,7 @@
                   <pic:spPr bwMode="auto">
                     <a:xfrm>
                       <a:off x="0" y="0"/>
-                      <a:ext cx="3879622" cy="3017345"/>
+                      <a:ext cx="3489749" cy="2713545"/>
                     </a:xfrm>
                     <a:prstGeom prst="rect">
                       <a:avLst/>
@@ -4779,7 +5420,7 @@
       <w:pPr>
         <w:pStyle w:val="Heading3"/>
       </w:pPr>
-      <w:bookmarkStart w:id="12" w:name="_Toc167575398"/>
+      <w:bookmarkStart w:id="13" w:name="_Toc167656535"/>
       <w:r>
         <w:t xml:space="preserve">Decision </w:t>
       </w:r>
@@ -4792,7 +5433,7 @@
       <w:r>
         <w:t>Classification</w:t>
       </w:r>
-      <w:bookmarkEnd w:id="12"/>
+      <w:bookmarkEnd w:id="13"/>
     </w:p>
     <w:p>
       <w:pPr>
@@ -4803,12 +5444,18 @@
       <w:pPr>
         <w:jc w:val="center"/>
       </w:pPr>
-      <w:r>
+    </w:p>
+    <w:p>
+      <w:pPr>
+        <w:jc w:val="center"/>
+      </w:pPr>
+      <w:r>
+        <w:lastRenderedPageBreak/>
         <w:drawing>
-          <wp:inline distT="0" distB="0" distL="0" distR="0" wp14:anchorId="334FCD9F" wp14:editId="1E982CB5">
-            <wp:extent cx="3395207" cy="2672536"/>
-            <wp:effectExtent l="0" t="0" r="0" b="0"/>
-            <wp:docPr id="1298627178" name="Picture 3"/>
+          <wp:inline distT="0" distB="0" distL="0" distR="0" wp14:anchorId="2563D1BC" wp14:editId="49848A18">
+            <wp:extent cx="3851015" cy="3028620"/>
+            <wp:effectExtent l="0" t="0" r="0" b="635"/>
+            <wp:docPr id="268779822" name="Picture 3"/>
             <wp:cNvGraphicFramePr>
               <a:graphicFrameLocks xmlns:a="http://schemas.openxmlformats.org/drawingml/2006/main" noChangeAspect="1"/>
             </wp:cNvGraphicFramePr>
@@ -4822,7 +5469,7 @@
                     </pic:cNvPicPr>
                   </pic:nvPicPr>
                   <pic:blipFill>
-                    <a:blip r:embed="rId17">
+                    <a:blip r:embed="rId24">
                       <a:extLst>
                         <a:ext uri="{28A0092B-C50C-407E-A947-70E740481C1C}">
                           <a14:useLocalDpi xmlns:a14="http://schemas.microsoft.com/office/drawing/2010/main" val="0"/>
@@ -4837,7 +5484,7 @@
                   <pic:spPr bwMode="auto">
                     <a:xfrm>
                       <a:off x="0" y="0"/>
-                      <a:ext cx="3404638" cy="2679959"/>
+                      <a:ext cx="3864458" cy="3039192"/>
                     </a:xfrm>
                     <a:prstGeom prst="rect">
                       <a:avLst/>
@@ -4853,17 +5500,12 @@
           </wp:inline>
         </w:drawing>
       </w:r>
-    </w:p>
-    <w:p>
-      <w:pPr>
-        <w:jc w:val="center"/>
-      </w:pPr>
       <w:r>
         <w:drawing>
-          <wp:inline distT="0" distB="0" distL="0" distR="0" wp14:anchorId="1124F515" wp14:editId="568C8294">
-            <wp:extent cx="3414673" cy="2655735"/>
-            <wp:effectExtent l="0" t="0" r="0" b="0"/>
-            <wp:docPr id="800538967" name="Picture 4"/>
+          <wp:inline distT="0" distB="0" distL="0" distR="0" wp14:anchorId="60656382" wp14:editId="6F35C705">
+            <wp:extent cx="3942532" cy="3065618"/>
+            <wp:effectExtent l="0" t="0" r="1270" b="1905"/>
+            <wp:docPr id="366145858" name="Picture 4"/>
             <wp:cNvGraphicFramePr>
               <a:graphicFrameLocks xmlns:a="http://schemas.openxmlformats.org/drawingml/2006/main" noChangeAspect="1"/>
             </wp:cNvGraphicFramePr>
@@ -4877,7 +5519,7 @@
                     </pic:cNvPicPr>
                   </pic:nvPicPr>
                   <pic:blipFill>
-                    <a:blip r:embed="rId16">
+                    <a:blip r:embed="rId23">
                       <a:extLst>
                         <a:ext uri="{28A0092B-C50C-407E-A947-70E740481C1C}">
                           <a14:useLocalDpi xmlns:a14="http://schemas.microsoft.com/office/drawing/2010/main" val="0"/>
@@ -4892,7 +5534,7 @@
                   <pic:spPr bwMode="auto">
                     <a:xfrm>
                       <a:off x="0" y="0"/>
-                      <a:ext cx="3430869" cy="2668332"/>
+                      <a:ext cx="3971759" cy="3088345"/>
                     </a:xfrm>
                     <a:prstGeom prst="rect">
                       <a:avLst/>
@@ -4913,12 +5555,12 @@
       <w:pPr>
         <w:pStyle w:val="Heading3"/>
       </w:pPr>
-      <w:bookmarkStart w:id="13" w:name="_Toc167575399"/>
+      <w:bookmarkStart w:id="14" w:name="_Toc167656536"/>
       <w:r>
         <w:lastRenderedPageBreak/>
         <w:t>KNN</w:t>
       </w:r>
-      <w:bookmarkEnd w:id="13"/>
+      <w:bookmarkEnd w:id="14"/>
     </w:p>
     <w:p>
       <w:pPr>
@@ -4926,10 +5568,10 @@
       </w:pPr>
       <w:r>
         <w:drawing>
-          <wp:inline distT="0" distB="0" distL="0" distR="0" wp14:anchorId="5EB2A0E8" wp14:editId="4C8D3015">
-            <wp:extent cx="3899134" cy="3069203"/>
-            <wp:effectExtent l="0" t="0" r="6350" b="0"/>
-            <wp:docPr id="1313121477" name="Picture 5"/>
+          <wp:inline distT="0" distB="0" distL="0" distR="0" wp14:anchorId="41167107" wp14:editId="2775AF08">
+            <wp:extent cx="3636458" cy="2794648"/>
+            <wp:effectExtent l="0" t="0" r="2540" b="5715"/>
+            <wp:docPr id="518900218" name="Picture 11"/>
             <wp:cNvGraphicFramePr>
               <a:graphicFrameLocks xmlns:a="http://schemas.openxmlformats.org/drawingml/2006/main" noChangeAspect="1"/>
             </wp:cNvGraphicFramePr>
@@ -4937,13 +5579,13 @@
               <a:graphicData uri="http://schemas.openxmlformats.org/drawingml/2006/picture">
                 <pic:pic xmlns:pic="http://schemas.openxmlformats.org/drawingml/2006/picture">
                   <pic:nvPicPr>
-                    <pic:cNvPr id="0" name="Picture 5"/>
+                    <pic:cNvPr id="0" name="Picture 11"/>
                     <pic:cNvPicPr>
                       <a:picLocks noChangeAspect="1" noChangeArrowheads="1"/>
                     </pic:cNvPicPr>
                   </pic:nvPicPr>
                   <pic:blipFill>
-                    <a:blip r:embed="rId18">
+                    <a:blip r:embed="rId25">
                       <a:extLst>
                         <a:ext uri="{28A0092B-C50C-407E-A947-70E740481C1C}">
                           <a14:useLocalDpi xmlns:a14="http://schemas.microsoft.com/office/drawing/2010/main" val="0"/>
@@ -4958,7 +5600,7 @@
                   <pic:spPr bwMode="auto">
                     <a:xfrm>
                       <a:off x="0" y="0"/>
-                      <a:ext cx="3912944" cy="3080074"/>
+                      <a:ext cx="3656701" cy="2810205"/>
                     </a:xfrm>
                     <a:prstGeom prst="rect">
                       <a:avLst/>
@@ -4974,17 +5616,12 @@
           </wp:inline>
         </w:drawing>
       </w:r>
-    </w:p>
-    <w:p>
-      <w:pPr>
-        <w:jc w:val="center"/>
-      </w:pPr>
       <w:r>
         <w:drawing>
-          <wp:inline distT="0" distB="0" distL="0" distR="0" wp14:anchorId="2CCE25DA" wp14:editId="4660C243">
-            <wp:extent cx="4027982" cy="3132731"/>
+          <wp:inline distT="0" distB="0" distL="0" distR="0" wp14:anchorId="1EEFB9A4" wp14:editId="6DB1815F">
+            <wp:extent cx="3682995" cy="2896481"/>
             <wp:effectExtent l="0" t="0" r="0" b="0"/>
-            <wp:docPr id="1586200303" name="Picture 6"/>
+            <wp:docPr id="1643786356" name="Picture 5"/>
             <wp:cNvGraphicFramePr>
               <a:graphicFrameLocks xmlns:a="http://schemas.openxmlformats.org/drawingml/2006/main" noChangeAspect="1"/>
             </wp:cNvGraphicFramePr>
@@ -4992,13 +5629,13 @@
               <a:graphicData uri="http://schemas.openxmlformats.org/drawingml/2006/picture">
                 <pic:pic xmlns:pic="http://schemas.openxmlformats.org/drawingml/2006/picture">
                   <pic:nvPicPr>
-                    <pic:cNvPr id="0" name="Picture 6"/>
+                    <pic:cNvPr id="0" name="Picture 5"/>
                     <pic:cNvPicPr>
                       <a:picLocks noChangeAspect="1" noChangeArrowheads="1"/>
                     </pic:cNvPicPr>
                   </pic:nvPicPr>
                   <pic:blipFill>
-                    <a:blip r:embed="rId16">
+                    <a:blip r:embed="rId26">
                       <a:extLst>
                         <a:ext uri="{28A0092B-C50C-407E-A947-70E740481C1C}">
                           <a14:useLocalDpi xmlns:a14="http://schemas.microsoft.com/office/drawing/2010/main" val="0"/>
@@ -5013,7 +5650,7 @@
                   <pic:spPr bwMode="auto">
                     <a:xfrm>
                       <a:off x="0" y="0"/>
-                      <a:ext cx="4052716" cy="3151968"/>
+                      <a:ext cx="3693098" cy="2904426"/>
                     </a:xfrm>
                     <a:prstGeom prst="rect">
                       <a:avLst/>
@@ -5032,25 +5669,15 @@
     </w:p>
     <w:p>
       <w:pPr>
-        <w:pStyle w:val="Heading3"/>
-      </w:pPr>
-      <w:bookmarkStart w:id="14" w:name="_Toc167575400"/>
+        <w:jc w:val="center"/>
+      </w:pPr>
       <w:r>
         <w:lastRenderedPageBreak/>
-        <w:t>Logistička regresija</w:t>
-      </w:r>
-      <w:bookmarkEnd w:id="14"/>
-    </w:p>
-    <w:p>
-      <w:pPr>
-        <w:jc w:val="center"/>
-      </w:pPr>
-      <w:r>
         <w:drawing>
-          <wp:inline distT="0" distB="0" distL="0" distR="0" wp14:anchorId="749882D9" wp14:editId="4C6BD096">
-            <wp:extent cx="3677080" cy="2894413"/>
-            <wp:effectExtent l="0" t="0" r="0" b="1270"/>
-            <wp:docPr id="18571985" name="Picture 7"/>
+          <wp:inline distT="0" distB="0" distL="0" distR="0" wp14:anchorId="08720E67" wp14:editId="4374F72F">
+            <wp:extent cx="3772596" cy="2933480"/>
+            <wp:effectExtent l="0" t="0" r="0" b="635"/>
+            <wp:docPr id="1333143254" name="Picture 6"/>
             <wp:cNvGraphicFramePr>
               <a:graphicFrameLocks xmlns:a="http://schemas.openxmlformats.org/drawingml/2006/main" noChangeAspect="1"/>
             </wp:cNvGraphicFramePr>
@@ -5058,13 +5685,13 @@
               <a:graphicData uri="http://schemas.openxmlformats.org/drawingml/2006/picture">
                 <pic:pic xmlns:pic="http://schemas.openxmlformats.org/drawingml/2006/picture">
                   <pic:nvPicPr>
-                    <pic:cNvPr id="0" name="Picture 7"/>
+                    <pic:cNvPr id="0" name="Picture 6"/>
                     <pic:cNvPicPr>
                       <a:picLocks noChangeAspect="1" noChangeArrowheads="1"/>
                     </pic:cNvPicPr>
                   </pic:nvPicPr>
                   <pic:blipFill>
-                    <a:blip r:embed="rId17">
+                    <a:blip r:embed="rId23">
                       <a:extLst>
                         <a:ext uri="{28A0092B-C50C-407E-A947-70E740481C1C}">
                           <a14:useLocalDpi xmlns:a14="http://schemas.microsoft.com/office/drawing/2010/main" val="0"/>
@@ -5079,7 +5706,7 @@
                   <pic:spPr bwMode="auto">
                     <a:xfrm>
                       <a:off x="0" y="0"/>
-                      <a:ext cx="3704057" cy="2915648"/>
+                      <a:ext cx="3793971" cy="2950100"/>
                     </a:xfrm>
                     <a:prstGeom prst="rect">
                       <a:avLst/>
@@ -5098,14 +5725,24 @@
     </w:p>
     <w:p>
       <w:pPr>
+        <w:pStyle w:val="Heading3"/>
+      </w:pPr>
+      <w:bookmarkStart w:id="15" w:name="_Toc167656537"/>
+      <w:r>
+        <w:t>Logistička regresija</w:t>
+      </w:r>
+      <w:bookmarkEnd w:id="15"/>
+    </w:p>
+    <w:p>
+      <w:pPr>
         <w:jc w:val="center"/>
       </w:pPr>
       <w:r>
         <w:drawing>
-          <wp:inline distT="0" distB="0" distL="0" distR="0" wp14:anchorId="336C2B8D" wp14:editId="6FC1FEBC">
-            <wp:extent cx="3753016" cy="2918878"/>
-            <wp:effectExtent l="0" t="0" r="0" b="0"/>
-            <wp:docPr id="461331462" name="Picture 8"/>
+          <wp:inline distT="0" distB="0" distL="0" distR="0" wp14:anchorId="14AB0383" wp14:editId="7FB28696">
+            <wp:extent cx="3535138" cy="2780199"/>
+            <wp:effectExtent l="0" t="0" r="8255" b="1270"/>
+            <wp:docPr id="1852139865" name="Picture 7"/>
             <wp:cNvGraphicFramePr>
               <a:graphicFrameLocks xmlns:a="http://schemas.openxmlformats.org/drawingml/2006/main" noChangeAspect="1"/>
             </wp:cNvGraphicFramePr>
@@ -5113,13 +5750,13 @@
               <a:graphicData uri="http://schemas.openxmlformats.org/drawingml/2006/picture">
                 <pic:pic xmlns:pic="http://schemas.openxmlformats.org/drawingml/2006/picture">
                   <pic:nvPicPr>
-                    <pic:cNvPr id="0" name="Picture 8"/>
+                    <pic:cNvPr id="0" name="Picture 7"/>
                     <pic:cNvPicPr>
                       <a:picLocks noChangeAspect="1" noChangeArrowheads="1"/>
                     </pic:cNvPicPr>
                   </pic:nvPicPr>
                   <pic:blipFill>
-                    <a:blip r:embed="rId16">
+                    <a:blip r:embed="rId24">
                       <a:extLst>
                         <a:ext uri="{28A0092B-C50C-407E-A947-70E740481C1C}">
                           <a14:useLocalDpi xmlns:a14="http://schemas.microsoft.com/office/drawing/2010/main" val="0"/>
@@ -5134,7 +5771,7 @@
                   <pic:spPr bwMode="auto">
                     <a:xfrm>
                       <a:off x="0" y="0"/>
-                      <a:ext cx="3761865" cy="2925760"/>
+                      <a:ext cx="3543954" cy="2787132"/>
                     </a:xfrm>
                     <a:prstGeom prst="rect">
                       <a:avLst/>
@@ -5153,57 +5790,15 @@
     </w:p>
     <w:p>
       <w:pPr>
-        <w:pStyle w:val="Heading3"/>
-      </w:pPr>
-    </w:p>
-    <w:p>
-      <w:pPr>
-        <w:pStyle w:val="Heading3"/>
-      </w:pPr>
-    </w:p>
-    <w:p>
-      <w:pPr>
-        <w:pStyle w:val="Heading3"/>
-      </w:pPr>
-    </w:p>
-    <w:p>
-      <w:pPr>
-        <w:pStyle w:val="Heading3"/>
-      </w:pPr>
-    </w:p>
-    <w:p>
-      <w:pPr>
-        <w:pStyle w:val="Heading3"/>
-      </w:pPr>
-    </w:p>
-    <w:p>
-      <w:pPr>
-        <w:pStyle w:val="Heading3"/>
-      </w:pPr>
-    </w:p>
-    <w:p/>
-    <w:p>
-      <w:pPr>
-        <w:pStyle w:val="Heading3"/>
-      </w:pPr>
-      <w:bookmarkStart w:id="15" w:name="_Toc167575401"/>
+        <w:jc w:val="center"/>
+      </w:pPr>
       <w:r>
         <w:lastRenderedPageBreak/>
-        <w:t>Random Forest</w:t>
-      </w:r>
-      <w:bookmarkEnd w:id="15"/>
-    </w:p>
-    <w:p/>
-    <w:p>
-      <w:pPr>
-        <w:jc w:val="center"/>
-      </w:pPr>
-      <w:r>
         <w:drawing>
-          <wp:inline distT="0" distB="0" distL="0" distR="0" wp14:anchorId="25CC638B" wp14:editId="03EF4F6E">
-            <wp:extent cx="3970020" cy="3125001"/>
-            <wp:effectExtent l="0" t="0" r="0" b="0"/>
-            <wp:docPr id="709584672" name="Picture 9"/>
+          <wp:inline distT="0" distB="0" distL="0" distR="0" wp14:anchorId="6C7C5A8B" wp14:editId="101AE8B4">
+            <wp:extent cx="3643444" cy="2833054"/>
+            <wp:effectExtent l="0" t="0" r="0" b="5715"/>
+            <wp:docPr id="1520871120" name="Picture 8"/>
             <wp:cNvGraphicFramePr>
               <a:graphicFrameLocks xmlns:a="http://schemas.openxmlformats.org/drawingml/2006/main" noChangeAspect="1"/>
             </wp:cNvGraphicFramePr>
@@ -5211,13 +5806,13 @@
               <a:graphicData uri="http://schemas.openxmlformats.org/drawingml/2006/picture">
                 <pic:pic xmlns:pic="http://schemas.openxmlformats.org/drawingml/2006/picture">
                   <pic:nvPicPr>
-                    <pic:cNvPr id="0" name="Picture 9"/>
+                    <pic:cNvPr id="0" name="Picture 8"/>
                     <pic:cNvPicPr>
                       <a:picLocks noChangeAspect="1" noChangeArrowheads="1"/>
                     </pic:cNvPicPr>
                   </pic:nvPicPr>
                   <pic:blipFill>
-                    <a:blip r:embed="rId15">
+                    <a:blip r:embed="rId23">
                       <a:extLst>
                         <a:ext uri="{28A0092B-C50C-407E-A947-70E740481C1C}">
                           <a14:useLocalDpi xmlns:a14="http://schemas.microsoft.com/office/drawing/2010/main" val="0"/>
@@ -5232,7 +5827,7 @@
                   <pic:spPr bwMode="auto">
                     <a:xfrm>
                       <a:off x="0" y="0"/>
-                      <a:ext cx="3974088" cy="3128203"/>
+                      <a:ext cx="3663101" cy="2848339"/>
                     </a:xfrm>
                     <a:prstGeom prst="rect">
                       <a:avLst/>
@@ -5249,16 +5844,27 @@
         </w:drawing>
       </w:r>
     </w:p>
+    <w:p/>
+    <w:p>
+      <w:pPr>
+        <w:pStyle w:val="Heading3"/>
+      </w:pPr>
+      <w:bookmarkStart w:id="16" w:name="_Toc167656538"/>
+      <w:r>
+        <w:t>Random Forest</w:t>
+      </w:r>
+      <w:bookmarkEnd w:id="16"/>
+    </w:p>
     <w:p>
       <w:pPr>
         <w:jc w:val="center"/>
       </w:pPr>
       <w:r>
         <w:drawing>
-          <wp:inline distT="0" distB="0" distL="0" distR="0" wp14:anchorId="494197BD" wp14:editId="3D8B830A">
-            <wp:extent cx="3976971" cy="3093058"/>
-            <wp:effectExtent l="0" t="0" r="5080" b="0"/>
-            <wp:docPr id="1570088544" name="Picture 10"/>
+          <wp:inline distT="0" distB="0" distL="0" distR="0" wp14:anchorId="238B3C9C" wp14:editId="2FA0F3DB">
+            <wp:extent cx="3730041" cy="2933480"/>
+            <wp:effectExtent l="0" t="0" r="3810" b="635"/>
+            <wp:docPr id="762654244" name="Picture 9"/>
             <wp:cNvGraphicFramePr>
               <a:graphicFrameLocks xmlns:a="http://schemas.openxmlformats.org/drawingml/2006/main" noChangeAspect="1"/>
             </wp:cNvGraphicFramePr>
@@ -5266,13 +5872,13 @@
               <a:graphicData uri="http://schemas.openxmlformats.org/drawingml/2006/picture">
                 <pic:pic xmlns:pic="http://schemas.openxmlformats.org/drawingml/2006/picture">
                   <pic:nvPicPr>
-                    <pic:cNvPr id="0" name="Picture 10"/>
+                    <pic:cNvPr id="0" name="Picture 9"/>
                     <pic:cNvPicPr>
                       <a:picLocks noChangeAspect="1" noChangeArrowheads="1"/>
                     </pic:cNvPicPr>
                   </pic:nvPicPr>
                   <pic:blipFill>
-                    <a:blip r:embed="rId16">
+                    <a:blip r:embed="rId22">
                       <a:extLst>
                         <a:ext uri="{28A0092B-C50C-407E-A947-70E740481C1C}">
                           <a14:useLocalDpi xmlns:a14="http://schemas.microsoft.com/office/drawing/2010/main" val="0"/>
@@ -5287,7 +5893,7 @@
                   <pic:spPr bwMode="auto">
                     <a:xfrm>
                       <a:off x="0" y="0"/>
-                      <a:ext cx="3984589" cy="3098983"/>
+                      <a:ext cx="3744183" cy="2944602"/>
                     </a:xfrm>
                     <a:prstGeom prst="rect">
                       <a:avLst/>
@@ -5306,6 +5912,70 @@
     </w:p>
     <w:p>
       <w:pPr>
+        <w:jc w:val="center"/>
+      </w:pPr>
+      <w:r>
+        <w:lastRenderedPageBreak/>
+        <w:t xml:space="preserve"> </w:t>
+      </w:r>
+      <w:r>
+        <w:drawing>
+          <wp:inline distT="0" distB="0" distL="0" distR="0" wp14:anchorId="28455AD4" wp14:editId="4CC019BF">
+            <wp:extent cx="3799786" cy="2954622"/>
+            <wp:effectExtent l="0" t="0" r="0" b="0"/>
+            <wp:docPr id="520595374" name="Picture 10"/>
+            <wp:cNvGraphicFramePr>
+              <a:graphicFrameLocks xmlns:a="http://schemas.openxmlformats.org/drawingml/2006/main" noChangeAspect="1"/>
+            </wp:cNvGraphicFramePr>
+            <a:graphic xmlns:a="http://schemas.openxmlformats.org/drawingml/2006/main">
+              <a:graphicData uri="http://schemas.openxmlformats.org/drawingml/2006/picture">
+                <pic:pic xmlns:pic="http://schemas.openxmlformats.org/drawingml/2006/picture">
+                  <pic:nvPicPr>
+                    <pic:cNvPr id="0" name="Picture 10"/>
+                    <pic:cNvPicPr>
+                      <a:picLocks noChangeAspect="1" noChangeArrowheads="1"/>
+                    </pic:cNvPicPr>
+                  </pic:nvPicPr>
+                  <pic:blipFill>
+                    <a:blip r:embed="rId23">
+                      <a:extLst>
+                        <a:ext uri="{28A0092B-C50C-407E-A947-70E740481C1C}">
+                          <a14:useLocalDpi xmlns:a14="http://schemas.microsoft.com/office/drawing/2010/main" val="0"/>
+                        </a:ext>
+                      </a:extLst>
+                    </a:blip>
+                    <a:srcRect/>
+                    <a:stretch>
+                      <a:fillRect/>
+                    </a:stretch>
+                  </pic:blipFill>
+                  <pic:spPr bwMode="auto">
+                    <a:xfrm>
+                      <a:off x="0" y="0"/>
+                      <a:ext cx="3812264" cy="2964325"/>
+                    </a:xfrm>
+                    <a:prstGeom prst="rect">
+                      <a:avLst/>
+                    </a:prstGeom>
+                    <a:noFill/>
+                    <a:ln>
+                      <a:noFill/>
+                    </a:ln>
+                  </pic:spPr>
+                </pic:pic>
+              </a:graphicData>
+            </a:graphic>
+          </wp:inline>
+        </w:drawing>
+      </w:r>
+    </w:p>
+    <w:p>
+      <w:pPr>
+        <w:jc w:val="center"/>
+      </w:pPr>
+    </w:p>
+    <w:p>
+      <w:pPr>
         <w:pStyle w:val="Heading3"/>
         <w:jc w:val="left"/>
       </w:pPr>
@@ -5327,12 +5997,11 @@
       <w:pPr>
         <w:pStyle w:val="Heading3"/>
       </w:pPr>
-      <w:bookmarkStart w:id="16" w:name="_Toc167575402"/>
-      <w:r>
-        <w:lastRenderedPageBreak/>
+      <w:bookmarkStart w:id="17" w:name="_Toc167656539"/>
+      <w:r>
         <w:t>GAN</w:t>
       </w:r>
-      <w:bookmarkEnd w:id="16"/>
+      <w:bookmarkEnd w:id="17"/>
     </w:p>
     <w:p/>
     <w:p>
@@ -5381,7 +6050,7 @@
                     </pic:cNvPicPr>
                   </pic:nvPicPr>
                   <pic:blipFill>
-                    <a:blip r:embed="rId19" cstate="print">
+                    <a:blip r:embed="rId27" cstate="print">
                       <a:extLst>
                         <a:ext uri="{28A0092B-C50C-407E-A947-70E740481C1C}">
                           <a14:useLocalDpi xmlns:a14="http://schemas.microsoft.com/office/drawing/2010/main" val="0"/>
@@ -5470,6 +6139,7 @@
         <w:rPr>
           <w:rFonts w:ascii="Times New Roman" w:hAnsi="Times New Roman" w:cs="Times New Roman"/>
         </w:rPr>
+        <w:lastRenderedPageBreak/>
         <w:t xml:space="preserve">  Accuracy on real data: 0.7339886803693774</w:t>
       </w:r>
     </w:p>
@@ -5697,10 +6367,10 @@
     <w:p>
       <w:r>
         <w:drawing>
-          <wp:inline distT="0" distB="0" distL="0" distR="0" wp14:anchorId="708038EE" wp14:editId="650C932A">
-            <wp:extent cx="5943600" cy="4117340"/>
+          <wp:inline distT="0" distB="0" distL="0" distR="0" wp14:anchorId="240D3BED" wp14:editId="3725B273">
+            <wp:extent cx="5943600" cy="4114800"/>
             <wp:effectExtent l="0" t="0" r="0" b="0"/>
-            <wp:docPr id="368323132" name="Picture 1"/>
+            <wp:docPr id="250169075" name="Picture 1"/>
             <wp:cNvGraphicFramePr>
               <a:graphicFrameLocks xmlns:a="http://schemas.openxmlformats.org/drawingml/2006/main" noChangeAspect="1"/>
             </wp:cNvGraphicFramePr>
@@ -5714,7 +6384,7 @@
                     </pic:cNvPicPr>
                   </pic:nvPicPr>
                   <pic:blipFill>
-                    <a:blip r:embed="rId20">
+                    <a:blip r:embed="rId28">
                       <a:extLst>
                         <a:ext uri="{28A0092B-C50C-407E-A947-70E740481C1C}">
                           <a14:useLocalDpi xmlns:a14="http://schemas.microsoft.com/office/drawing/2010/main" val="0"/>
@@ -5729,7 +6399,7 @@
                   <pic:spPr bwMode="auto">
                     <a:xfrm>
                       <a:off x="0" y="0"/>
-                      <a:ext cx="5943600" cy="4117340"/>
+                      <a:ext cx="5943600" cy="4114800"/>
                     </a:xfrm>
                     <a:prstGeom prst="rect">
                       <a:avLst/>
@@ -5779,11 +6449,12 @@
         <w:jc w:val="center"/>
       </w:pPr>
       <w:r>
+        <w:lastRenderedPageBreak/>
         <w:drawing>
-          <wp:inline distT="0" distB="0" distL="0" distR="0" wp14:anchorId="6A58AFC8" wp14:editId="7572E345">
-            <wp:extent cx="3327916" cy="2964180"/>
-            <wp:effectExtent l="0" t="0" r="6350" b="7620"/>
-            <wp:docPr id="1719896568" name="Picture 2"/>
+          <wp:inline distT="0" distB="0" distL="0" distR="0" wp14:anchorId="4EFAF6F9" wp14:editId="337302B2">
+            <wp:extent cx="2627194" cy="2260304"/>
+            <wp:effectExtent l="0" t="0" r="1905" b="6985"/>
+            <wp:docPr id="1292475511" name="Picture 2"/>
             <wp:cNvGraphicFramePr>
               <a:graphicFrameLocks xmlns:a="http://schemas.openxmlformats.org/drawingml/2006/main" noChangeAspect="1"/>
             </wp:cNvGraphicFramePr>
@@ -5791,13 +6462,13 @@
               <a:graphicData uri="http://schemas.openxmlformats.org/drawingml/2006/picture">
                 <pic:pic xmlns:pic="http://schemas.openxmlformats.org/drawingml/2006/picture">
                   <pic:nvPicPr>
-                    <pic:cNvPr id="0" name="Picture 3"/>
+                    <pic:cNvPr id="0" name="Picture 2"/>
                     <pic:cNvPicPr>
                       <a:picLocks noChangeAspect="1" noChangeArrowheads="1"/>
                     </pic:cNvPicPr>
                   </pic:nvPicPr>
                   <pic:blipFill>
-                    <a:blip r:embed="rId21">
+                    <a:blip r:embed="rId29">
                       <a:extLst>
                         <a:ext uri="{28A0092B-C50C-407E-A947-70E740481C1C}">
                           <a14:useLocalDpi xmlns:a14="http://schemas.microsoft.com/office/drawing/2010/main" val="0"/>
@@ -5812,7 +6483,7 @@
                   <pic:spPr bwMode="auto">
                     <a:xfrm>
                       <a:off x="0" y="0"/>
-                      <a:ext cx="3338162" cy="2973306"/>
+                      <a:ext cx="2632731" cy="2265068"/>
                     </a:xfrm>
                     <a:prstGeom prst="rect">
                       <a:avLst/>
@@ -5828,18 +6499,12 @@
           </wp:inline>
         </w:drawing>
       </w:r>
-    </w:p>
-    <w:p>
-      <w:pPr>
-        <w:jc w:val="center"/>
-      </w:pPr>
-      <w:r>
-        <w:lastRenderedPageBreak/>
+      <w:r>
         <w:drawing>
-          <wp:inline distT="0" distB="0" distL="0" distR="0" wp14:anchorId="118C9B9E" wp14:editId="565DF9AE">
-            <wp:extent cx="3584568" cy="3192780"/>
-            <wp:effectExtent l="0" t="0" r="0" b="7620"/>
-            <wp:docPr id="380577077" name="Picture 3"/>
+          <wp:inline distT="0" distB="0" distL="0" distR="0" wp14:anchorId="46AC05C0" wp14:editId="5D68AFE8">
+            <wp:extent cx="2620370" cy="2204662"/>
+            <wp:effectExtent l="0" t="0" r="8890" b="5715"/>
+            <wp:docPr id="1759759764" name="Picture 3"/>
             <wp:cNvGraphicFramePr>
               <a:graphicFrameLocks xmlns:a="http://schemas.openxmlformats.org/drawingml/2006/main" noChangeAspect="1"/>
             </wp:cNvGraphicFramePr>
@@ -5847,13 +6512,13 @@
               <a:graphicData uri="http://schemas.openxmlformats.org/drawingml/2006/picture">
                 <pic:pic xmlns:pic="http://schemas.openxmlformats.org/drawingml/2006/picture">
                   <pic:nvPicPr>
-                    <pic:cNvPr id="0" name="Picture 5"/>
+                    <pic:cNvPr id="0" name="Picture 3"/>
                     <pic:cNvPicPr>
                       <a:picLocks noChangeAspect="1" noChangeArrowheads="1"/>
                     </pic:cNvPicPr>
                   </pic:nvPicPr>
                   <pic:blipFill>
-                    <a:blip r:embed="rId22">
+                    <a:blip r:embed="rId30">
                       <a:extLst>
                         <a:ext uri="{28A0092B-C50C-407E-A947-70E740481C1C}">
                           <a14:useLocalDpi xmlns:a14="http://schemas.microsoft.com/office/drawing/2010/main" val="0"/>
@@ -5868,7 +6533,7 @@
                   <pic:spPr bwMode="auto">
                     <a:xfrm>
                       <a:off x="0" y="0"/>
-                      <a:ext cx="3604840" cy="3210836"/>
+                      <a:ext cx="2649680" cy="2229322"/>
                     </a:xfrm>
                     <a:prstGeom prst="rect">
                       <a:avLst/>
@@ -5884,17 +6549,12 @@
           </wp:inline>
         </w:drawing>
       </w:r>
-    </w:p>
-    <w:p>
-      <w:pPr>
-        <w:jc w:val="center"/>
-      </w:pPr>
       <w:r>
         <w:drawing>
-          <wp:inline distT="0" distB="0" distL="0" distR="0" wp14:anchorId="1F549F3C" wp14:editId="0883BB61">
-            <wp:extent cx="3735977" cy="3268980"/>
-            <wp:effectExtent l="0" t="0" r="0" b="7620"/>
-            <wp:docPr id="519607756" name="Picture 4"/>
+          <wp:inline distT="0" distB="0" distL="0" distR="0" wp14:anchorId="3EF47F41" wp14:editId="4147CFBB">
+            <wp:extent cx="2618596" cy="2224585"/>
+            <wp:effectExtent l="0" t="0" r="0" b="4445"/>
+            <wp:docPr id="36453990" name="Picture 4"/>
             <wp:cNvGraphicFramePr>
               <a:graphicFrameLocks xmlns:a="http://schemas.openxmlformats.org/drawingml/2006/main" noChangeAspect="1"/>
             </wp:cNvGraphicFramePr>
@@ -5902,13 +6562,13 @@
               <a:graphicData uri="http://schemas.openxmlformats.org/drawingml/2006/picture">
                 <pic:pic xmlns:pic="http://schemas.openxmlformats.org/drawingml/2006/picture">
                   <pic:nvPicPr>
-                    <pic:cNvPr id="0" name="Picture 7"/>
+                    <pic:cNvPr id="0" name="Picture 4"/>
                     <pic:cNvPicPr>
                       <a:picLocks noChangeAspect="1" noChangeArrowheads="1"/>
                     </pic:cNvPicPr>
                   </pic:nvPicPr>
                   <pic:blipFill>
-                    <a:blip r:embed="rId23">
+                    <a:blip r:embed="rId31">
                       <a:extLst>
                         <a:ext uri="{28A0092B-C50C-407E-A947-70E740481C1C}">
                           <a14:useLocalDpi xmlns:a14="http://schemas.microsoft.com/office/drawing/2010/main" val="0"/>
@@ -5923,7 +6583,7 @@
                   <pic:spPr bwMode="auto">
                     <a:xfrm>
                       <a:off x="0" y="0"/>
-                      <a:ext cx="3745728" cy="3277512"/>
+                      <a:ext cx="2627574" cy="2232212"/>
                     </a:xfrm>
                     <a:prstGeom prst="rect">
                       <a:avLst/>
@@ -5939,18 +6599,12 @@
           </wp:inline>
         </w:drawing>
       </w:r>
-    </w:p>
-    <w:p>
-      <w:pPr>
-        <w:jc w:val="center"/>
-      </w:pPr>
-      <w:r>
-        <w:lastRenderedPageBreak/>
+      <w:r>
         <w:drawing>
-          <wp:inline distT="0" distB="0" distL="0" distR="0" wp14:anchorId="6192118D" wp14:editId="005DA487">
-            <wp:extent cx="3528060" cy="3062513"/>
-            <wp:effectExtent l="0" t="0" r="0" b="5080"/>
-            <wp:docPr id="1443603164" name="Picture 5"/>
+          <wp:inline distT="0" distB="0" distL="0" distR="0" wp14:anchorId="3391E35D" wp14:editId="4889445D">
+            <wp:extent cx="2458773" cy="2115403"/>
+            <wp:effectExtent l="0" t="0" r="0" b="0"/>
+            <wp:docPr id="1773361656" name="Picture 5"/>
             <wp:cNvGraphicFramePr>
               <a:graphicFrameLocks xmlns:a="http://schemas.openxmlformats.org/drawingml/2006/main" noChangeAspect="1"/>
             </wp:cNvGraphicFramePr>
@@ -5958,13 +6612,13 @@
               <a:graphicData uri="http://schemas.openxmlformats.org/drawingml/2006/picture">
                 <pic:pic xmlns:pic="http://schemas.openxmlformats.org/drawingml/2006/picture">
                   <pic:nvPicPr>
-                    <pic:cNvPr id="0" name="Picture 9"/>
+                    <pic:cNvPr id="0" name="Picture 5"/>
                     <pic:cNvPicPr>
                       <a:picLocks noChangeAspect="1" noChangeArrowheads="1"/>
                     </pic:cNvPicPr>
                   </pic:nvPicPr>
                   <pic:blipFill>
-                    <a:blip r:embed="rId24">
+                    <a:blip r:embed="rId32">
                       <a:extLst>
                         <a:ext uri="{28A0092B-C50C-407E-A947-70E740481C1C}">
                           <a14:useLocalDpi xmlns:a14="http://schemas.microsoft.com/office/drawing/2010/main" val="0"/>
@@ -5979,7 +6633,7 @@
                   <pic:spPr bwMode="auto">
                     <a:xfrm>
                       <a:off x="0" y="0"/>
-                      <a:ext cx="3538677" cy="3071729"/>
+                      <a:ext cx="2468621" cy="2123875"/>
                     </a:xfrm>
                     <a:prstGeom prst="rect">
                       <a:avLst/>
@@ -5995,17 +6649,12 @@
           </wp:inline>
         </w:drawing>
       </w:r>
-    </w:p>
-    <w:p>
-      <w:pPr>
-        <w:jc w:val="center"/>
-      </w:pPr>
       <w:r>
         <w:drawing>
-          <wp:inline distT="0" distB="0" distL="0" distR="0" wp14:anchorId="0E925CA0" wp14:editId="69B50B8D">
-            <wp:extent cx="3633931" cy="3139440"/>
-            <wp:effectExtent l="0" t="0" r="5080" b="3810"/>
-            <wp:docPr id="531581248" name="Picture 6"/>
+          <wp:inline distT="0" distB="0" distL="0" distR="0" wp14:anchorId="6CE1C1EF" wp14:editId="5058DAEC">
+            <wp:extent cx="2887076" cy="2483893"/>
+            <wp:effectExtent l="0" t="0" r="8890" b="0"/>
+            <wp:docPr id="877030224" name="Picture 6"/>
             <wp:cNvGraphicFramePr>
               <a:graphicFrameLocks xmlns:a="http://schemas.openxmlformats.org/drawingml/2006/main" noChangeAspect="1"/>
             </wp:cNvGraphicFramePr>
@@ -6013,13 +6662,13 @@
               <a:graphicData uri="http://schemas.openxmlformats.org/drawingml/2006/picture">
                 <pic:pic xmlns:pic="http://schemas.openxmlformats.org/drawingml/2006/picture">
                   <pic:nvPicPr>
-                    <pic:cNvPr id="0" name="Picture 11"/>
+                    <pic:cNvPr id="0" name="Picture 6"/>
                     <pic:cNvPicPr>
                       <a:picLocks noChangeAspect="1" noChangeArrowheads="1"/>
                     </pic:cNvPicPr>
                   </pic:nvPicPr>
                   <pic:blipFill>
-                    <a:blip r:embed="rId25">
+                    <a:blip r:embed="rId33">
                       <a:extLst>
                         <a:ext uri="{28A0092B-C50C-407E-A947-70E740481C1C}">
                           <a14:useLocalDpi xmlns:a14="http://schemas.microsoft.com/office/drawing/2010/main" val="0"/>
@@ -6034,7 +6683,7 @@
                   <pic:spPr bwMode="auto">
                     <a:xfrm>
                       <a:off x="0" y="0"/>
-                      <a:ext cx="3646401" cy="3150213"/>
+                      <a:ext cx="2891101" cy="2487356"/>
                     </a:xfrm>
                     <a:prstGeom prst="rect">
                       <a:avLst/>
@@ -6053,6 +6702,807 @@
     </w:p>
     <w:p>
       <w:pPr>
+        <w:jc w:val="center"/>
+      </w:pPr>
+    </w:p>
+    <w:p>
+      <w:pPr>
+        <w:jc w:val="center"/>
+      </w:pPr>
+    </w:p>
+    <w:p>
+      <w:pPr>
+        <w:jc w:val="center"/>
+      </w:pPr>
+    </w:p>
+    <w:p>
+      <w:pPr>
+        <w:pStyle w:val="Heading3"/>
+      </w:pPr>
+      <w:bookmarkStart w:id="18" w:name="_Toc167656540"/>
+      <w:r>
+        <w:lastRenderedPageBreak/>
+        <w:t>C</w:t>
+      </w:r>
+      <w:r>
+        <w:t>GAN</w:t>
+      </w:r>
+      <w:bookmarkEnd w:id="18"/>
+    </w:p>
+    <w:p>
+      <w:pPr>
+        <w:pStyle w:val="Heading4"/>
+        <w:rPr>
+          <w:rFonts w:ascii="Times New Roman" w:hAnsi="Times New Roman" w:cs="Times New Roman"/>
+          <w:b/>
+          <w:bCs/>
+          <w:i w:val="0"/>
+          <w:iCs w:val="0"/>
+          <w:color w:val="auto"/>
+          <w:u w:val="single"/>
+        </w:rPr>
+      </w:pPr>
+      <w:r>
+        <w:rPr>
+          <w:rFonts w:ascii="Times New Roman" w:hAnsi="Times New Roman" w:cs="Times New Roman"/>
+          <w:b/>
+          <w:bCs/>
+          <w:i w:val="0"/>
+          <w:iCs w:val="0"/>
+          <w:color w:val="auto"/>
+          <w:u w:val="single"/>
+        </w:rPr>
+        <w:t>GENERISANI PODACI:</w:t>
+      </w:r>
+    </w:p>
+    <w:p>
+      <w:r>
+        <w:rPr>
+          <w14:ligatures w14:val="standardContextual"/>
+        </w:rPr>
+        <w:drawing>
+          <wp:inline distT="0" distB="0" distL="0" distR="0" wp14:anchorId="4B8D130C" wp14:editId="688C71BF">
+            <wp:extent cx="5943600" cy="1866265"/>
+            <wp:effectExtent l="0" t="0" r="0" b="635"/>
+            <wp:docPr id="1179553206" name="Picture 1"/>
+            <wp:cNvGraphicFramePr>
+              <a:graphicFrameLocks xmlns:a="http://schemas.openxmlformats.org/drawingml/2006/main" noChangeAspect="1"/>
+            </wp:cNvGraphicFramePr>
+            <a:graphic xmlns:a="http://schemas.openxmlformats.org/drawingml/2006/main">
+              <a:graphicData uri="http://schemas.openxmlformats.org/drawingml/2006/picture">
+                <pic:pic xmlns:pic="http://schemas.openxmlformats.org/drawingml/2006/picture">
+                  <pic:nvPicPr>
+                    <pic:cNvPr id="1179553206" name=""/>
+                    <pic:cNvPicPr/>
+                  </pic:nvPicPr>
+                  <pic:blipFill>
+                    <a:blip r:embed="rId34"/>
+                    <a:stretch>
+                      <a:fillRect/>
+                    </a:stretch>
+                  </pic:blipFill>
+                  <pic:spPr>
+                    <a:xfrm>
+                      <a:off x="0" y="0"/>
+                      <a:ext cx="5943600" cy="1866265"/>
+                    </a:xfrm>
+                    <a:prstGeom prst="rect">
+                      <a:avLst/>
+                    </a:prstGeom>
+                  </pic:spPr>
+                </pic:pic>
+              </a:graphicData>
+            </a:graphic>
+          </wp:inline>
+        </w:drawing>
+      </w:r>
+    </w:p>
+    <w:p>
+      <w:pPr>
+        <w:rPr>
+          <w:rStyle w:val="Heading4Char"/>
+          <w:rFonts w:ascii="Times New Roman" w:hAnsi="Times New Roman" w:cs="Times New Roman"/>
+          <w:b/>
+          <w:bCs/>
+          <w:i w:val="0"/>
+          <w:iCs w:val="0"/>
+          <w:color w:val="auto"/>
+          <w:u w:val="single"/>
+        </w:rPr>
+      </w:pPr>
+      <w:r>
+        <w:rPr>
+          <w:rStyle w:val="Heading4Char"/>
+          <w:rFonts w:ascii="Times New Roman" w:hAnsi="Times New Roman" w:cs="Times New Roman"/>
+          <w:b/>
+          <w:bCs/>
+          <w:i w:val="0"/>
+          <w:iCs w:val="0"/>
+          <w:color w:val="auto"/>
+          <w:u w:val="single"/>
+        </w:rPr>
+        <w:t>PRECIZNOST KLASIFIKACIJA NA GENERISANE PODATKE I NA PRAVI DATA SET:</w:t>
+      </w:r>
+    </w:p>
+    <w:p>
+      <w:pPr>
+        <w:rPr>
+          <w:rFonts w:ascii="Times New Roman" w:hAnsi="Times New Roman" w:cs="Times New Roman"/>
+        </w:rPr>
+      </w:pPr>
+      <w:r>
+        <w:br/>
+      </w:r>
+      <w:r>
+        <w:rPr>
+          <w:rFonts w:ascii="Times New Roman" w:hAnsi="Times New Roman" w:cs="Times New Roman"/>
+          <w:b/>
+          <w:bCs/>
+          <w:u w:val="single"/>
+        </w:rPr>
+        <w:t>Logistic Regression:</w:t>
+      </w:r>
+    </w:p>
+    <w:p>
+      <w:pPr>
+        <w:rPr>
+          <w:rFonts w:ascii="Times New Roman" w:hAnsi="Times New Roman" w:cs="Times New Roman"/>
+        </w:rPr>
+      </w:pPr>
+      <w:r>
+        <w:rPr>
+          <w:rFonts w:ascii="Times New Roman" w:hAnsi="Times New Roman" w:cs="Times New Roman"/>
+        </w:rPr>
+        <w:t xml:space="preserve">  Accuracy on real data</w:t>
+      </w:r>
+      <w:r>
+        <w:rPr>
+          <w:rFonts w:ascii="Times New Roman" w:hAnsi="Times New Roman" w:cs="Times New Roman"/>
+          <w:sz w:val="21"/>
+          <w:szCs w:val="21"/>
+        </w:rPr>
+        <w:t xml:space="preserve"> </w:t>
+      </w:r>
+      <w:r>
+        <w:rPr>
+          <w:rFonts w:ascii="Times New Roman" w:hAnsi="Times New Roman" w:cs="Times New Roman"/>
+          <w:sz w:val="21"/>
+          <w:szCs w:val="21"/>
+        </w:rPr>
+        <w:t>0.7354781054512958</w:t>
+      </w:r>
+    </w:p>
+    <w:p>
+      <w:pPr>
+        <w:rPr>
+          <w:rFonts w:ascii="Times New Roman" w:eastAsia="Times New Roman" w:hAnsi="Times New Roman" w:cs="Times New Roman"/>
+          <w:noProof w:val="0"/>
+          <w:sz w:val="21"/>
+          <w:szCs w:val="21"/>
+          <w:lang w:val="en-US"/>
+        </w:rPr>
+      </w:pPr>
+      <w:r>
+        <w:rPr>
+          <w:rFonts w:ascii="Times New Roman" w:hAnsi="Times New Roman" w:cs="Times New Roman"/>
+        </w:rPr>
+        <w:t xml:space="preserve">  Accuracy on synthetic data: </w:t>
+      </w:r>
+      <w:r>
+        <w:rPr>
+          <w:rFonts w:ascii="Times New Roman" w:eastAsia="Times New Roman" w:hAnsi="Times New Roman" w:cs="Times New Roman"/>
+          <w:noProof w:val="0"/>
+          <w:sz w:val="21"/>
+          <w:szCs w:val="21"/>
+          <w:lang w:val="en-US"/>
+        </w:rPr>
+        <w:t>0.7699</w:t>
+      </w:r>
+    </w:p>
+    <w:p>
+      <w:pPr>
+        <w:rPr>
+          <w:rFonts w:ascii="Times New Roman" w:hAnsi="Times New Roman" w:cs="Times New Roman"/>
+          <w:b/>
+          <w:bCs/>
+          <w:u w:val="single"/>
+        </w:rPr>
+      </w:pPr>
+      <w:r>
+        <w:rPr>
+          <w:rFonts w:ascii="Times New Roman" w:hAnsi="Times New Roman" w:cs="Times New Roman"/>
+          <w:b/>
+          <w:bCs/>
+          <w:u w:val="single"/>
+        </w:rPr>
+        <w:t>Naive Bayes:</w:t>
+      </w:r>
+    </w:p>
+    <w:p>
+      <w:pPr>
+        <w:rPr>
+          <w:rFonts w:ascii="Times New Roman" w:hAnsi="Times New Roman" w:cs="Times New Roman"/>
+        </w:rPr>
+      </w:pPr>
+      <w:r>
+        <w:rPr>
+          <w:rFonts w:ascii="Times New Roman" w:hAnsi="Times New Roman" w:cs="Times New Roman"/>
+        </w:rPr>
+        <w:t xml:space="preserve">  Accuracy on real data</w:t>
+      </w:r>
+      <w:r>
+        <w:rPr>
+          <w:rFonts w:ascii="Times New Roman" w:hAnsi="Times New Roman" w:cs="Times New Roman"/>
+          <w:sz w:val="21"/>
+          <w:szCs w:val="21"/>
+        </w:rPr>
+        <w:t xml:space="preserve"> 0.7138814417634793</w:t>
+      </w:r>
+    </w:p>
+    <w:p>
+      <w:pPr>
+        <w:rPr>
+          <w:rFonts w:ascii="Times New Roman" w:hAnsi="Times New Roman" w:cs="Times New Roman"/>
+        </w:rPr>
+      </w:pPr>
+      <w:r>
+        <w:rPr>
+          <w:rFonts w:ascii="Times New Roman" w:hAnsi="Times New Roman" w:cs="Times New Roman"/>
+        </w:rPr>
+        <w:t xml:space="preserve">  Accuracy on synthetic data: </w:t>
+      </w:r>
+      <w:r>
+        <w:rPr>
+          <w:rFonts w:ascii="Times New Roman" w:hAnsi="Times New Roman" w:cs="Times New Roman"/>
+          <w:sz w:val="21"/>
+          <w:szCs w:val="21"/>
+        </w:rPr>
+        <w:t>0.6411</w:t>
+      </w:r>
+    </w:p>
+    <w:p>
+      <w:pPr>
+        <w:rPr>
+          <w:rFonts w:ascii="Times New Roman" w:hAnsi="Times New Roman" w:cs="Times New Roman"/>
+          <w:b/>
+          <w:bCs/>
+          <w:u w:val="single"/>
+        </w:rPr>
+      </w:pPr>
+      <w:r>
+        <w:rPr>
+          <w:rFonts w:ascii="Times New Roman" w:hAnsi="Times New Roman" w:cs="Times New Roman"/>
+          <w:b/>
+          <w:bCs/>
+          <w:u w:val="single"/>
+        </w:rPr>
+        <w:t>Random Forest:</w:t>
+      </w:r>
+    </w:p>
+    <w:p>
+      <w:pPr>
+        <w:rPr>
+          <w:rFonts w:ascii="Times New Roman" w:hAnsi="Times New Roman" w:cs="Times New Roman"/>
+        </w:rPr>
+      </w:pPr>
+      <w:r>
+        <w:rPr>
+          <w:rFonts w:ascii="Times New Roman" w:hAnsi="Times New Roman" w:cs="Times New Roman"/>
+        </w:rPr>
+        <w:t xml:space="preserve">  Accuracy on real data: </w:t>
+      </w:r>
+      <w:r>
+        <w:rPr>
+          <w:rFonts w:ascii="Times New Roman" w:hAnsi="Times New Roman" w:cs="Times New Roman"/>
+          <w:sz w:val="21"/>
+          <w:szCs w:val="21"/>
+        </w:rPr>
+        <w:t>0.7270628537384569</w:t>
+      </w:r>
+    </w:p>
+    <w:p>
+      <w:pPr>
+        <w:rPr>
+          <w:rFonts w:ascii="Times New Roman" w:hAnsi="Times New Roman" w:cs="Times New Roman"/>
+        </w:rPr>
+      </w:pPr>
+      <w:r>
+        <w:rPr>
+          <w:rFonts w:ascii="Times New Roman" w:hAnsi="Times New Roman" w:cs="Times New Roman"/>
+        </w:rPr>
+        <w:t xml:space="preserve">  Accuracy on synthetic data: </w:t>
+      </w:r>
+      <w:r>
+        <w:rPr>
+          <w:rFonts w:ascii="Times New Roman" w:hAnsi="Times New Roman" w:cs="Times New Roman"/>
+          <w:sz w:val="21"/>
+          <w:szCs w:val="21"/>
+        </w:rPr>
+        <w:t>0.7555</w:t>
+      </w:r>
+    </w:p>
+    <w:p>
+      <w:pPr>
+        <w:rPr>
+          <w:rFonts w:ascii="Times New Roman" w:hAnsi="Times New Roman" w:cs="Times New Roman"/>
+          <w:b/>
+          <w:bCs/>
+          <w:u w:val="single"/>
+        </w:rPr>
+      </w:pPr>
+      <w:r>
+        <w:rPr>
+          <w:rFonts w:ascii="Times New Roman" w:hAnsi="Times New Roman" w:cs="Times New Roman"/>
+          <w:b/>
+          <w:bCs/>
+          <w:u w:val="single"/>
+        </w:rPr>
+        <w:t>K-Nearest Neighbors:</w:t>
+      </w:r>
+    </w:p>
+    <w:p>
+      <w:pPr>
+        <w:rPr>
+          <w:rFonts w:ascii="Times New Roman" w:hAnsi="Times New Roman" w:cs="Times New Roman"/>
+          <w:sz w:val="21"/>
+          <w:szCs w:val="21"/>
+        </w:rPr>
+      </w:pPr>
+      <w:r>
+        <w:rPr>
+          <w:rFonts w:ascii="Times New Roman" w:hAnsi="Times New Roman" w:cs="Times New Roman"/>
+        </w:rPr>
+        <w:t xml:space="preserve">  Accuracy on real data: </w:t>
+      </w:r>
+      <w:r>
+        <w:rPr>
+          <w:rFonts w:ascii="Times New Roman" w:hAnsi="Times New Roman" w:cs="Times New Roman"/>
+          <w:sz w:val="21"/>
+          <w:szCs w:val="21"/>
+        </w:rPr>
+        <w:t>0.6854334226988382</w:t>
+      </w:r>
+    </w:p>
+    <w:p>
+      <w:pPr>
+        <w:rPr>
+          <w:rFonts w:ascii="Times New Roman" w:hAnsi="Times New Roman" w:cs="Times New Roman"/>
+        </w:rPr>
+      </w:pPr>
+      <w:r>
+        <w:rPr>
+          <w:rFonts w:ascii="Times New Roman" w:hAnsi="Times New Roman" w:cs="Times New Roman"/>
+        </w:rPr>
+        <w:t xml:space="preserve">  Accuracy on synthetic data: </w:t>
+      </w:r>
+      <w:r>
+        <w:rPr>
+          <w:rFonts w:ascii="Times New Roman" w:hAnsi="Times New Roman" w:cs="Times New Roman"/>
+          <w:sz w:val="21"/>
+          <w:szCs w:val="21"/>
+        </w:rPr>
+        <w:t>0.684</w:t>
+      </w:r>
+    </w:p>
+    <w:p>
+      <w:pPr>
+        <w:rPr>
+          <w:rFonts w:ascii="Times New Roman" w:hAnsi="Times New Roman" w:cs="Times New Roman"/>
+          <w:b/>
+          <w:bCs/>
+          <w:u w:val="single"/>
+        </w:rPr>
+      </w:pPr>
+      <w:r>
+        <w:rPr>
+          <w:rFonts w:ascii="Times New Roman" w:hAnsi="Times New Roman" w:cs="Times New Roman"/>
+          <w:b/>
+          <w:bCs/>
+          <w:u w:val="single"/>
+        </w:rPr>
+        <w:t>Decision Tree:</w:t>
+      </w:r>
+    </w:p>
+    <w:p>
+      <w:pPr>
+        <w:rPr>
+          <w:rFonts w:ascii="Times New Roman" w:hAnsi="Times New Roman" w:cs="Times New Roman"/>
+        </w:rPr>
+      </w:pPr>
+      <w:r>
+        <w:rPr>
+          <w:rFonts w:ascii="Times New Roman" w:hAnsi="Times New Roman" w:cs="Times New Roman"/>
+        </w:rPr>
+        <w:t xml:space="preserve">  Accuracy on real data: </w:t>
+      </w:r>
+      <w:r>
+        <w:rPr>
+          <w:rFonts w:ascii="Times New Roman" w:hAnsi="Times New Roman" w:cs="Times New Roman"/>
+          <w:sz w:val="21"/>
+          <w:szCs w:val="21"/>
+        </w:rPr>
+        <w:t>0.6473786118558237</w:t>
+      </w:r>
+    </w:p>
+    <w:p>
+      <w:pPr>
+        <w:rPr>
+          <w:rFonts w:ascii="Times New Roman" w:hAnsi="Times New Roman" w:cs="Times New Roman"/>
+        </w:rPr>
+      </w:pPr>
+      <w:r>
+        <w:rPr>
+          <w:rFonts w:ascii="Times New Roman" w:hAnsi="Times New Roman" w:cs="Times New Roman"/>
+        </w:rPr>
+        <w:t xml:space="preserve">  Accuracy on synthetic data: </w:t>
+      </w:r>
+      <w:r>
+        <w:rPr>
+          <w:rFonts w:ascii="Times New Roman" w:hAnsi="Times New Roman" w:cs="Times New Roman"/>
+          <w:sz w:val="21"/>
+          <w:szCs w:val="21"/>
+        </w:rPr>
+        <w:t>0.619</w:t>
+      </w:r>
+    </w:p>
+    <w:p/>
+    <w:p>
+      <w:pPr>
+        <w:pStyle w:val="Heading4"/>
+        <w:jc w:val="center"/>
+        <w:rPr>
+          <w:rFonts w:ascii="Times New Roman" w:hAnsi="Times New Roman" w:cs="Times New Roman"/>
+          <w:b/>
+          <w:bCs/>
+          <w:i w:val="0"/>
+          <w:iCs w:val="0"/>
+          <w:color w:val="auto"/>
+          <w:u w:val="single"/>
+        </w:rPr>
+      </w:pPr>
+      <w:r>
+        <w:rPr>
+          <w:rFonts w:ascii="Times New Roman" w:hAnsi="Times New Roman" w:cs="Times New Roman"/>
+          <w:b/>
+          <w:bCs/>
+          <w:i w:val="0"/>
+          <w:iCs w:val="0"/>
+          <w:color w:val="auto"/>
+          <w:u w:val="single"/>
+        </w:rPr>
+        <w:lastRenderedPageBreak/>
+        <w:t>ROC-Kriva</w:t>
+      </w:r>
+    </w:p>
+    <w:p/>
+    <w:p>
+      <w:pPr>
+        <w:jc w:val="center"/>
+        <w:rPr>
+          <w:rFonts w:ascii="Times New Roman" w:hAnsi="Times New Roman" w:cs="Times New Roman"/>
+          <w:b/>
+          <w:bCs/>
+          <w:u w:val="single"/>
+        </w:rPr>
+      </w:pPr>
+      <w:r>
+        <w:drawing>
+          <wp:inline distT="0" distB="0" distL="0" distR="0" wp14:anchorId="634A60D3" wp14:editId="4AB54099">
+            <wp:extent cx="5943600" cy="4114800"/>
+            <wp:effectExtent l="0" t="0" r="0" b="0"/>
+            <wp:docPr id="762143734" name="Picture 7"/>
+            <wp:cNvGraphicFramePr>
+              <a:graphicFrameLocks xmlns:a="http://schemas.openxmlformats.org/drawingml/2006/main" noChangeAspect="1"/>
+            </wp:cNvGraphicFramePr>
+            <a:graphic xmlns:a="http://schemas.openxmlformats.org/drawingml/2006/main">
+              <a:graphicData uri="http://schemas.openxmlformats.org/drawingml/2006/picture">
+                <pic:pic xmlns:pic="http://schemas.openxmlformats.org/drawingml/2006/picture">
+                  <pic:nvPicPr>
+                    <pic:cNvPr id="0" name="Picture 7"/>
+                    <pic:cNvPicPr>
+                      <a:picLocks noChangeAspect="1" noChangeArrowheads="1"/>
+                    </pic:cNvPicPr>
+                  </pic:nvPicPr>
+                  <pic:blipFill>
+                    <a:blip r:embed="rId35">
+                      <a:extLst>
+                        <a:ext uri="{28A0092B-C50C-407E-A947-70E740481C1C}">
+                          <a14:useLocalDpi xmlns:a14="http://schemas.microsoft.com/office/drawing/2010/main" val="0"/>
+                        </a:ext>
+                      </a:extLst>
+                    </a:blip>
+                    <a:srcRect/>
+                    <a:stretch>
+                      <a:fillRect/>
+                    </a:stretch>
+                  </pic:blipFill>
+                  <pic:spPr bwMode="auto">
+                    <a:xfrm>
+                      <a:off x="0" y="0"/>
+                      <a:ext cx="5943600" cy="4114800"/>
+                    </a:xfrm>
+                    <a:prstGeom prst="rect">
+                      <a:avLst/>
+                    </a:prstGeom>
+                    <a:noFill/>
+                    <a:ln>
+                      <a:noFill/>
+                    </a:ln>
+                  </pic:spPr>
+                </pic:pic>
+              </a:graphicData>
+            </a:graphic>
+          </wp:inline>
+        </w:drawing>
+      </w:r>
+      <w:r>
+        <w:rPr>
+          <w:rFonts w:ascii="Times New Roman" w:hAnsi="Times New Roman" w:cs="Times New Roman"/>
+          <w:b/>
+          <w:bCs/>
+          <w:u w:val="single"/>
+        </w:rPr>
+        <w:t>Matrice konfuzije za generisane podatke</w:t>
+      </w:r>
+    </w:p>
+    <w:p>
+      <w:pPr>
+        <w:jc w:val="center"/>
+      </w:pPr>
+      <w:r>
+        <w:lastRenderedPageBreak/>
+        <w:drawing>
+          <wp:inline distT="0" distB="0" distL="0" distR="0" wp14:anchorId="11FC0501" wp14:editId="2A22F76A">
+            <wp:extent cx="2339800" cy="2013045"/>
+            <wp:effectExtent l="0" t="0" r="3810" b="6350"/>
+            <wp:docPr id="967093683" name="Picture 8"/>
+            <wp:cNvGraphicFramePr>
+              <a:graphicFrameLocks xmlns:a="http://schemas.openxmlformats.org/drawingml/2006/main" noChangeAspect="1"/>
+            </wp:cNvGraphicFramePr>
+            <a:graphic xmlns:a="http://schemas.openxmlformats.org/drawingml/2006/main">
+              <a:graphicData uri="http://schemas.openxmlformats.org/drawingml/2006/picture">
+                <pic:pic xmlns:pic="http://schemas.openxmlformats.org/drawingml/2006/picture">
+                  <pic:nvPicPr>
+                    <pic:cNvPr id="0" name="Picture 8"/>
+                    <pic:cNvPicPr>
+                      <a:picLocks noChangeAspect="1" noChangeArrowheads="1"/>
+                    </pic:cNvPicPr>
+                  </pic:nvPicPr>
+                  <pic:blipFill>
+                    <a:blip r:embed="rId36">
+                      <a:extLst>
+                        <a:ext uri="{28A0092B-C50C-407E-A947-70E740481C1C}">
+                          <a14:useLocalDpi xmlns:a14="http://schemas.microsoft.com/office/drawing/2010/main" val="0"/>
+                        </a:ext>
+                      </a:extLst>
+                    </a:blip>
+                    <a:srcRect/>
+                    <a:stretch>
+                      <a:fillRect/>
+                    </a:stretch>
+                  </pic:blipFill>
+                  <pic:spPr bwMode="auto">
+                    <a:xfrm>
+                      <a:off x="0" y="0"/>
+                      <a:ext cx="2351352" cy="2022984"/>
+                    </a:xfrm>
+                    <a:prstGeom prst="rect">
+                      <a:avLst/>
+                    </a:prstGeom>
+                    <a:noFill/>
+                    <a:ln>
+                      <a:noFill/>
+                    </a:ln>
+                  </pic:spPr>
+                </pic:pic>
+              </a:graphicData>
+            </a:graphic>
+          </wp:inline>
+        </w:drawing>
+      </w:r>
+      <w:r>
+        <w:drawing>
+          <wp:inline distT="0" distB="0" distL="0" distR="0" wp14:anchorId="05B19F22" wp14:editId="133FAC86">
+            <wp:extent cx="2433174" cy="2047164"/>
+            <wp:effectExtent l="0" t="0" r="5715" b="0"/>
+            <wp:docPr id="1763829548" name="Picture 9"/>
+            <wp:cNvGraphicFramePr>
+              <a:graphicFrameLocks xmlns:a="http://schemas.openxmlformats.org/drawingml/2006/main" noChangeAspect="1"/>
+            </wp:cNvGraphicFramePr>
+            <a:graphic xmlns:a="http://schemas.openxmlformats.org/drawingml/2006/main">
+              <a:graphicData uri="http://schemas.openxmlformats.org/drawingml/2006/picture">
+                <pic:pic xmlns:pic="http://schemas.openxmlformats.org/drawingml/2006/picture">
+                  <pic:nvPicPr>
+                    <pic:cNvPr id="0" name="Picture 9"/>
+                    <pic:cNvPicPr>
+                      <a:picLocks noChangeAspect="1" noChangeArrowheads="1"/>
+                    </pic:cNvPicPr>
+                  </pic:nvPicPr>
+                  <pic:blipFill>
+                    <a:blip r:embed="rId37">
+                      <a:extLst>
+                        <a:ext uri="{28A0092B-C50C-407E-A947-70E740481C1C}">
+                          <a14:useLocalDpi xmlns:a14="http://schemas.microsoft.com/office/drawing/2010/main" val="0"/>
+                        </a:ext>
+                      </a:extLst>
+                    </a:blip>
+                    <a:srcRect/>
+                    <a:stretch>
+                      <a:fillRect/>
+                    </a:stretch>
+                  </pic:blipFill>
+                  <pic:spPr bwMode="auto">
+                    <a:xfrm>
+                      <a:off x="0" y="0"/>
+                      <a:ext cx="2437908" cy="2051147"/>
+                    </a:xfrm>
+                    <a:prstGeom prst="rect">
+                      <a:avLst/>
+                    </a:prstGeom>
+                    <a:noFill/>
+                    <a:ln>
+                      <a:noFill/>
+                    </a:ln>
+                  </pic:spPr>
+                </pic:pic>
+              </a:graphicData>
+            </a:graphic>
+          </wp:inline>
+        </w:drawing>
+      </w:r>
+      <w:r>
+        <w:drawing>
+          <wp:inline distT="0" distB="0" distL="0" distR="0" wp14:anchorId="41451824" wp14:editId="4ACC6693">
+            <wp:extent cx="2369589" cy="2013045"/>
+            <wp:effectExtent l="0" t="0" r="0" b="6350"/>
+            <wp:docPr id="822013112" name="Picture 10"/>
+            <wp:cNvGraphicFramePr>
+              <a:graphicFrameLocks xmlns:a="http://schemas.openxmlformats.org/drawingml/2006/main" noChangeAspect="1"/>
+            </wp:cNvGraphicFramePr>
+            <a:graphic xmlns:a="http://schemas.openxmlformats.org/drawingml/2006/main">
+              <a:graphicData uri="http://schemas.openxmlformats.org/drawingml/2006/picture">
+                <pic:pic xmlns:pic="http://schemas.openxmlformats.org/drawingml/2006/picture">
+                  <pic:nvPicPr>
+                    <pic:cNvPr id="0" name="Picture 10"/>
+                    <pic:cNvPicPr>
+                      <a:picLocks noChangeAspect="1" noChangeArrowheads="1"/>
+                    </pic:cNvPicPr>
+                  </pic:nvPicPr>
+                  <pic:blipFill>
+                    <a:blip r:embed="rId38">
+                      <a:extLst>
+                        <a:ext uri="{28A0092B-C50C-407E-A947-70E740481C1C}">
+                          <a14:useLocalDpi xmlns:a14="http://schemas.microsoft.com/office/drawing/2010/main" val="0"/>
+                        </a:ext>
+                      </a:extLst>
+                    </a:blip>
+                    <a:srcRect/>
+                    <a:stretch>
+                      <a:fillRect/>
+                    </a:stretch>
+                  </pic:blipFill>
+                  <pic:spPr bwMode="auto">
+                    <a:xfrm>
+                      <a:off x="0" y="0"/>
+                      <a:ext cx="2379543" cy="2021501"/>
+                    </a:xfrm>
+                    <a:prstGeom prst="rect">
+                      <a:avLst/>
+                    </a:prstGeom>
+                    <a:noFill/>
+                    <a:ln>
+                      <a:noFill/>
+                    </a:ln>
+                  </pic:spPr>
+                </pic:pic>
+              </a:graphicData>
+            </a:graphic>
+          </wp:inline>
+        </w:drawing>
+      </w:r>
+      <w:r>
+        <w:drawing>
+          <wp:inline distT="0" distB="0" distL="0" distR="0" wp14:anchorId="27979E28" wp14:editId="5C6E42EE">
+            <wp:extent cx="2381535" cy="2051914"/>
+            <wp:effectExtent l="0" t="0" r="0" b="5715"/>
+            <wp:docPr id="179504319" name="Picture 11"/>
+            <wp:cNvGraphicFramePr>
+              <a:graphicFrameLocks xmlns:a="http://schemas.openxmlformats.org/drawingml/2006/main" noChangeAspect="1"/>
+            </wp:cNvGraphicFramePr>
+            <a:graphic xmlns:a="http://schemas.openxmlformats.org/drawingml/2006/main">
+              <a:graphicData uri="http://schemas.openxmlformats.org/drawingml/2006/picture">
+                <pic:pic xmlns:pic="http://schemas.openxmlformats.org/drawingml/2006/picture">
+                  <pic:nvPicPr>
+                    <pic:cNvPr id="0" name="Picture 11"/>
+                    <pic:cNvPicPr>
+                      <a:picLocks noChangeAspect="1" noChangeArrowheads="1"/>
+                    </pic:cNvPicPr>
+                  </pic:nvPicPr>
+                  <pic:blipFill>
+                    <a:blip r:embed="rId39">
+                      <a:extLst>
+                        <a:ext uri="{28A0092B-C50C-407E-A947-70E740481C1C}">
+                          <a14:useLocalDpi xmlns:a14="http://schemas.microsoft.com/office/drawing/2010/main" val="0"/>
+                        </a:ext>
+                      </a:extLst>
+                    </a:blip>
+                    <a:srcRect/>
+                    <a:stretch>
+                      <a:fillRect/>
+                    </a:stretch>
+                  </pic:blipFill>
+                  <pic:spPr bwMode="auto">
+                    <a:xfrm>
+                      <a:off x="0" y="0"/>
+                      <a:ext cx="2394238" cy="2062858"/>
+                    </a:xfrm>
+                    <a:prstGeom prst="rect">
+                      <a:avLst/>
+                    </a:prstGeom>
+                    <a:noFill/>
+                    <a:ln>
+                      <a:noFill/>
+                    </a:ln>
+                  </pic:spPr>
+                </pic:pic>
+              </a:graphicData>
+            </a:graphic>
+          </wp:inline>
+        </w:drawing>
+      </w:r>
+      <w:r>
+        <w:drawing>
+          <wp:inline distT="0" distB="0" distL="0" distR="0" wp14:anchorId="47200AAE" wp14:editId="538880C3">
+            <wp:extent cx="2258704" cy="1943274"/>
+            <wp:effectExtent l="0" t="0" r="8255" b="0"/>
+            <wp:docPr id="1181206044" name="Picture 12"/>
+            <wp:cNvGraphicFramePr>
+              <a:graphicFrameLocks xmlns:a="http://schemas.openxmlformats.org/drawingml/2006/main" noChangeAspect="1"/>
+            </wp:cNvGraphicFramePr>
+            <a:graphic xmlns:a="http://schemas.openxmlformats.org/drawingml/2006/main">
+              <a:graphicData uri="http://schemas.openxmlformats.org/drawingml/2006/picture">
+                <pic:pic xmlns:pic="http://schemas.openxmlformats.org/drawingml/2006/picture">
+                  <pic:nvPicPr>
+                    <pic:cNvPr id="0" name="Picture 12"/>
+                    <pic:cNvPicPr>
+                      <a:picLocks noChangeAspect="1" noChangeArrowheads="1"/>
+                    </pic:cNvPicPr>
+                  </pic:nvPicPr>
+                  <pic:blipFill>
+                    <a:blip r:embed="rId40">
+                      <a:extLst>
+                        <a:ext uri="{28A0092B-C50C-407E-A947-70E740481C1C}">
+                          <a14:useLocalDpi xmlns:a14="http://schemas.microsoft.com/office/drawing/2010/main" val="0"/>
+                        </a:ext>
+                      </a:extLst>
+                    </a:blip>
+                    <a:srcRect/>
+                    <a:stretch>
+                      <a:fillRect/>
+                    </a:stretch>
+                  </pic:blipFill>
+                  <pic:spPr bwMode="auto">
+                    <a:xfrm>
+                      <a:off x="0" y="0"/>
+                      <a:ext cx="2270371" cy="1953312"/>
+                    </a:xfrm>
+                    <a:prstGeom prst="rect">
+                      <a:avLst/>
+                    </a:prstGeom>
+                    <a:noFill/>
+                    <a:ln>
+                      <a:noFill/>
+                    </a:ln>
+                  </pic:spPr>
+                </pic:pic>
+              </a:graphicData>
+            </a:graphic>
+          </wp:inline>
+        </w:drawing>
+      </w:r>
+    </w:p>
+    <w:p>
+      <w:pPr>
         <w:pStyle w:val="Heading1"/>
         <w:jc w:val="center"/>
         <w:rPr>
@@ -6063,7 +7513,7 @@
           <w:u w:val="single"/>
         </w:rPr>
       </w:pPr>
-      <w:bookmarkStart w:id="17" w:name="_Toc167575403"/>
+      <w:bookmarkStart w:id="19" w:name="_Toc167656541"/>
       <w:r>
         <w:rPr>
           <w:rFonts w:ascii="Times New Roman" w:hAnsi="Times New Roman" w:cs="Times New Roman"/>
@@ -6074,7 +7524,7 @@
         </w:rPr>
         <w:t>Analiza rezultata</w:t>
       </w:r>
-      <w:bookmarkEnd w:id="17"/>
+      <w:bookmarkEnd w:id="19"/>
     </w:p>
     <w:p/>
     <w:p>
@@ -6082,23 +7532,34 @@
         <w:spacing w:after="0" w:line="360" w:lineRule="auto"/>
         <w:rPr>
           <w:rFonts w:ascii="Times New Roman" w:eastAsia="Times New Roman" w:hAnsi="Times New Roman" w:cs="Times New Roman"/>
+          <w:sz w:val="28"/>
+          <w:szCs w:val="28"/>
+        </w:rPr>
+      </w:pPr>
+      <w:r>
+        <w:rPr>
+          <w:rFonts w:ascii="Times New Roman" w:hAnsi="Times New Roman" w:cs="Times New Roman"/>
           <w:sz w:val="24"/>
           <w:szCs w:val="24"/>
         </w:rPr>
-      </w:pPr>
-      <w:r>
-        <w:rPr>
-          <w:rFonts w:ascii="Times New Roman" w:hAnsi="Times New Roman" w:cs="Times New Roman"/>
-        </w:rPr>
         <w:tab/>
       </w:r>
       <w:r>
         <w:rPr>
           <w:rFonts w:ascii="Times New Roman" w:eastAsia="Times New Roman" w:hAnsi="Times New Roman" w:cs="Times New Roman"/>
-          <w:sz w:val="24"/>
-          <w:szCs w:val="24"/>
-        </w:rPr>
-        <w:t xml:space="preserve">  Za većinu klasifikacionih algoritama (logistička regresija, naivni Bajesov klasifikator, slučajna šuma), tačnost klasifikacije na sintetičkim podacima generisanim pomoću GAN metode je bliska tačnosti na pravim podacima. Ovo ukazuje da GAN model uspešno generise sintetičke podatke koji su slični pravim podacima i mogu se koristiti za obučavanje ovih algoritama. </w:t>
+          <w:sz w:val="28"/>
+          <w:szCs w:val="28"/>
+        </w:rPr>
+        <w:t xml:space="preserve">• Za većinu klasifikacionih algoritama (logistička regresija, slučajna šuma), tačnost klasifikacije na sintetičkim podacima generisanim pomoću CGAN metode je bliska tačnosti na pravim podacima. Ovo ukazuje da CGAN model uspešno </w:t>
+      </w:r>
+      <w:r>
+        <w:rPr>
+          <w:rFonts w:ascii="Times New Roman" w:eastAsia="Times New Roman" w:hAnsi="Times New Roman" w:cs="Times New Roman"/>
+          <w:sz w:val="28"/>
+          <w:szCs w:val="28"/>
+        </w:rPr>
+        <w:lastRenderedPageBreak/>
+        <w:t>generiše sintetičke podatke koji su slični pravim podacima i mogu se koristiti za obučavanje ovih algoritama.</w:t>
       </w:r>
     </w:p>
     <w:p>
@@ -6106,18 +7567,28 @@
         <w:spacing w:after="0" w:line="360" w:lineRule="auto"/>
         <w:rPr>
           <w:rFonts w:ascii="Times New Roman" w:eastAsia="Times New Roman" w:hAnsi="Times New Roman" w:cs="Times New Roman"/>
-          <w:sz w:val="24"/>
-          <w:szCs w:val="24"/>
-        </w:rPr>
-      </w:pPr>
-      <w:r>
+          <w:sz w:val="28"/>
+          <w:szCs w:val="28"/>
+        </w:rPr>
+      </w:pPr>
+    </w:p>
+    <w:p>
+      <w:pPr>
+        <w:spacing w:after="0" w:line="360" w:lineRule="auto"/>
+        <w:ind w:firstLine="720"/>
         <w:rPr>
           <w:rFonts w:ascii="Times New Roman" w:eastAsia="Times New Roman" w:hAnsi="Times New Roman" w:cs="Times New Roman"/>
-          <w:sz w:val="24"/>
-          <w:szCs w:val="24"/>
-        </w:rPr>
-        <w:lastRenderedPageBreak/>
-        <w:t xml:space="preserve">  Logistička regresija je postigla najbolje performanse kako na pravim, tako i na sintetičkim podacima, sa tačnošću od oko 73-74%. </w:t>
+          <w:sz w:val="28"/>
+          <w:szCs w:val="28"/>
+        </w:rPr>
+      </w:pPr>
+      <w:r>
+        <w:rPr>
+          <w:rFonts w:ascii="Times New Roman" w:eastAsia="Times New Roman" w:hAnsi="Times New Roman" w:cs="Times New Roman"/>
+          <w:sz w:val="28"/>
+          <w:szCs w:val="28"/>
+        </w:rPr>
+        <w:t>• Logistička regresija je postigla najbolje performanse kako na pravim, tako i na sintetičkim podacima generisanim pomoću CGAN-a, sa tačnošću od oko 73-74% na pravim podacima i oko 76-77% na sintetičkim podacima. Ovi rezultati su slični onima postignutim pomoću GAN-a, ali CGAN pokazuje blago poboljšanje na sintetičkim podacima.</w:t>
       </w:r>
     </w:p>
     <w:p>
@@ -6125,17 +7596,28 @@
         <w:spacing w:after="0" w:line="360" w:lineRule="auto"/>
         <w:rPr>
           <w:rFonts w:ascii="Times New Roman" w:eastAsia="Times New Roman" w:hAnsi="Times New Roman" w:cs="Times New Roman"/>
-          <w:sz w:val="24"/>
-          <w:szCs w:val="24"/>
-        </w:rPr>
-      </w:pPr>
-      <w:r>
+          <w:sz w:val="28"/>
+          <w:szCs w:val="28"/>
+        </w:rPr>
+      </w:pPr>
+    </w:p>
+    <w:p>
+      <w:pPr>
+        <w:spacing w:after="0" w:line="360" w:lineRule="auto"/>
+        <w:ind w:firstLine="720"/>
         <w:rPr>
           <w:rFonts w:ascii="Times New Roman" w:eastAsia="Times New Roman" w:hAnsi="Times New Roman" w:cs="Times New Roman"/>
-          <w:sz w:val="24"/>
-          <w:szCs w:val="24"/>
-        </w:rPr>
-        <w:t xml:space="preserve">  K-najbliži sused i stablo odlučivanja su postigli nešto lošije rezultate na obe vrste podataka u poređenju sa ostalim algoritmima. Ovo može ukazivati da su manje pogodni za ovu vrstu problema klasifikacije ili da su osetljiviji na kvalitet podataka. </w:t>
+          <w:sz w:val="28"/>
+          <w:szCs w:val="28"/>
+        </w:rPr>
+      </w:pPr>
+      <w:r>
+        <w:rPr>
+          <w:rFonts w:ascii="Times New Roman" w:eastAsia="Times New Roman" w:hAnsi="Times New Roman" w:cs="Times New Roman"/>
+          <w:sz w:val="28"/>
+          <w:szCs w:val="28"/>
+        </w:rPr>
+        <w:t>• Naivni Bajesov klasifikator pokazuje različite performanse na sintetičkim podacima generisanim pomoću GAN-a i CGAN-a. Dok je tačnost na sintetičkim podacima generisanim pomoću GAN-a oko 72.5%, tačnost na sintetičkim podacima generisanim pomoću CGAN-a je niža, oko 64.1%. Ovo može ukazivati na to da CGAN model nije optimizovan za generisanje podataka u skladu sa pretpostavkama Naivnog Bajesovog klasifikatora.</w:t>
       </w:r>
     </w:p>
     <w:p>
@@ -6143,33 +7625,115 @@
         <w:spacing w:after="0" w:line="360" w:lineRule="auto"/>
         <w:rPr>
           <w:rFonts w:ascii="Times New Roman" w:eastAsia="Times New Roman" w:hAnsi="Times New Roman" w:cs="Times New Roman"/>
-          <w:sz w:val="24"/>
-          <w:szCs w:val="24"/>
-        </w:rPr>
-      </w:pPr>
-      <w:r>
+          <w:sz w:val="28"/>
+          <w:szCs w:val="28"/>
+        </w:rPr>
+      </w:pPr>
+    </w:p>
+    <w:p>
+      <w:pPr>
+        <w:spacing w:after="0" w:line="360" w:lineRule="auto"/>
+        <w:ind w:firstLine="720"/>
         <w:rPr>
           <w:rFonts w:ascii="Times New Roman" w:eastAsia="Times New Roman" w:hAnsi="Times New Roman" w:cs="Times New Roman"/>
-          <w:sz w:val="24"/>
-          <w:szCs w:val="24"/>
-        </w:rPr>
-        <w:t xml:space="preserve">  Generalno, svi algoritmi su pokazali bolju tačnost na pravim podacima nego na sintetičkim, što je i očekivano s obzirom da sintetički podaci nisu savršeni. </w:t>
-      </w:r>
-    </w:p>
-    <w:p>
-      <w:pPr>
-        <w:spacing w:line="360" w:lineRule="auto"/>
-        <w:rPr>
-          <w:rFonts w:ascii="Times New Roman" w:hAnsi="Times New Roman" w:cs="Times New Roman"/>
+          <w:sz w:val="28"/>
+          <w:szCs w:val="28"/>
         </w:rPr>
       </w:pPr>
       <w:r>
         <w:rPr>
           <w:rFonts w:ascii="Times New Roman" w:eastAsia="Times New Roman" w:hAnsi="Times New Roman" w:cs="Times New Roman"/>
-          <w:sz w:val="24"/>
-          <w:szCs w:val="24"/>
-        </w:rPr>
-        <w:t>  Dobijeni rezultati sugerišu da GAN metoda može biti korisna za generisanje sintetičkih podataka koji se mogu koristiti za obučavanje klasifikacionih modela, posebno kada su pravi podaci ograničeni ili nedostupni. Međutim, važno je imati na umu da kvalitet sintetičkih podataka i dalje može varirati u zavisnosti od primene i korišćenog GAN modela.</w:t>
+          <w:sz w:val="28"/>
+          <w:szCs w:val="28"/>
+        </w:rPr>
+        <w:t>• Slučajna šuma pokazuje bolje performanse na sintetičkim podacima generisanim pomoću CGAN-a (75.55%) u poređenju sa GAN-om (70%). Ovo sugeriše da CGAN može bolje očuvati složenije strukture u podacima koje su važne za ovaj algoritam.</w:t>
+      </w:r>
+    </w:p>
+    <w:p>
+      <w:pPr>
+        <w:spacing w:after="0" w:line="360" w:lineRule="auto"/>
+        <w:rPr>
+          <w:rFonts w:ascii="Times New Roman" w:eastAsia="Times New Roman" w:hAnsi="Times New Roman" w:cs="Times New Roman"/>
+          <w:sz w:val="28"/>
+          <w:szCs w:val="28"/>
+        </w:rPr>
+      </w:pPr>
+    </w:p>
+    <w:p>
+      <w:pPr>
+        <w:spacing w:after="0" w:line="360" w:lineRule="auto"/>
+        <w:ind w:firstLine="720"/>
+        <w:rPr>
+          <w:rFonts w:ascii="Times New Roman" w:eastAsia="Times New Roman" w:hAnsi="Times New Roman" w:cs="Times New Roman"/>
+          <w:sz w:val="28"/>
+          <w:szCs w:val="28"/>
+        </w:rPr>
+      </w:pPr>
+      <w:r>
+        <w:rPr>
+          <w:rFonts w:ascii="Times New Roman" w:eastAsia="Times New Roman" w:hAnsi="Times New Roman" w:cs="Times New Roman"/>
+          <w:sz w:val="28"/>
+          <w:szCs w:val="28"/>
+        </w:rPr>
+        <w:t>• K-najbliži sused i stablo odlučivanja su postigli nešto lošije rezultate na obe vrste podataka u poređenju sa ostalim algoritmima. K-najbliži sused je pokazao vrlo slične rezultate na realnim i sintetičkim podacima za oba modela (oko 68.5%), dok je stablo odlučivanja pokazalo blago poboljšanje na sintetičkim podacima generisanim pomoću CGAN-a (61.9%) u poređenju sa GAN-om (59.5%).</w:t>
+      </w:r>
+    </w:p>
+    <w:p>
+      <w:pPr>
+        <w:spacing w:after="0" w:line="360" w:lineRule="auto"/>
+        <w:rPr>
+          <w:rFonts w:ascii="Times New Roman" w:eastAsia="Times New Roman" w:hAnsi="Times New Roman" w:cs="Times New Roman"/>
+          <w:sz w:val="28"/>
+          <w:szCs w:val="28"/>
+        </w:rPr>
+      </w:pPr>
+    </w:p>
+    <w:p>
+      <w:pPr>
+        <w:spacing w:after="0" w:line="360" w:lineRule="auto"/>
+        <w:ind w:firstLine="720"/>
+        <w:rPr>
+          <w:rFonts w:ascii="Times New Roman" w:eastAsia="Times New Roman" w:hAnsi="Times New Roman" w:cs="Times New Roman"/>
+          <w:sz w:val="28"/>
+          <w:szCs w:val="28"/>
+        </w:rPr>
+      </w:pPr>
+      <w:r>
+        <w:rPr>
+          <w:rFonts w:ascii="Times New Roman" w:eastAsia="Times New Roman" w:hAnsi="Times New Roman" w:cs="Times New Roman"/>
+          <w:sz w:val="28"/>
+          <w:szCs w:val="28"/>
+        </w:rPr>
+        <w:t>• Generalno, svi algoritmi su pokazali bolju tačnost na pravim podacima nego na sintetičkim, što je i očekivano s obzirom na to da sintetički podaci nisu savršeni. Međutim, rezultati ukazuju na to da CGAN metoda može biti korisna za generisanje sintetičkih podataka koji se mogu koristiti za obučavanje klasifikacionih modela, posebno kada su pravi podaci ograničeni ili nedostupni. Važno je napomenuti da kvalitet sintetičkih podataka može varirati u zavisnosti od primene i korišćenog GAN modela.</w:t>
+      </w:r>
+    </w:p>
+    <w:p>
+      <w:pPr>
+        <w:spacing w:after="0" w:line="360" w:lineRule="auto"/>
+        <w:rPr>
+          <w:rFonts w:ascii="Times New Roman" w:eastAsia="Times New Roman" w:hAnsi="Times New Roman" w:cs="Times New Roman"/>
+          <w:sz w:val="28"/>
+          <w:szCs w:val="28"/>
+        </w:rPr>
+      </w:pPr>
+    </w:p>
+    <w:p>
+      <w:pPr>
+        <w:spacing w:after="0" w:line="360" w:lineRule="auto"/>
+        <w:ind w:firstLine="720"/>
+        <w:rPr>
+          <w:rFonts w:ascii="Times New Roman" w:eastAsia="Times New Roman" w:hAnsi="Times New Roman" w:cs="Times New Roman"/>
+          <w:sz w:val="28"/>
+          <w:szCs w:val="28"/>
+        </w:rPr>
+      </w:pPr>
+      <w:r>
+        <w:rPr>
+          <w:rFonts w:ascii="Times New Roman" w:eastAsia="Times New Roman" w:hAnsi="Times New Roman" w:cs="Times New Roman"/>
+          <w:sz w:val="28"/>
+          <w:szCs w:val="28"/>
+        </w:rPr>
+        <w:t>• U poređenju sa GAN-om, CGAN pokazuje potencijal za generisanje sintetičkih podataka koji su više prilagođeni specifičnim uslovima ili atributima, što može biti korisno u određenim primenama, ali rezultati pokazuju da postoje područja, kao što je Naivni Bajes, gde su potrebna dalja istraživanja i optimizacije.</w:t>
       </w:r>
     </w:p>
     <w:p>
@@ -6184,7 +7748,7 @@
           <w:u w:val="single"/>
         </w:rPr>
       </w:pPr>
-      <w:bookmarkStart w:id="18" w:name="_Toc167575404"/>
+      <w:bookmarkStart w:id="20" w:name="_Toc167656542"/>
       <w:r>
         <w:rPr>
           <w:rFonts w:ascii="Times New Roman" w:hAnsi="Times New Roman" w:cs="Times New Roman"/>
@@ -6195,7 +7759,7 @@
         </w:rPr>
         <w:t>Zakljucak</w:t>
       </w:r>
-      <w:bookmarkEnd w:id="18"/>
+      <w:bookmarkEnd w:id="20"/>
     </w:p>
     <w:p/>
     <w:p>
@@ -6259,7 +7823,7 @@
           <w:u w:val="single"/>
         </w:rPr>
       </w:pPr>
-      <w:bookmarkStart w:id="19" w:name="_Toc167575405"/>
+      <w:bookmarkStart w:id="21" w:name="_Toc167656543"/>
       <w:r>
         <w:rPr>
           <w:rFonts w:ascii="Times New Roman" w:hAnsi="Times New Roman" w:cs="Times New Roman"/>
@@ -6268,14 +7832,13 @@
           <w:color w:val="auto"/>
           <w:u w:val="single"/>
         </w:rPr>
-        <w:lastRenderedPageBreak/>
         <w:t>Literatura</w:t>
       </w:r>
-      <w:bookmarkEnd w:id="19"/>
+      <w:bookmarkEnd w:id="21"/>
     </w:p>
     <w:p/>
     <w:p>
-      <w:hyperlink r:id="rId26" w:history="1">
+      <w:hyperlink r:id="rId41" w:history="1">
         <w:r>
           <w:rPr>
             <w:rStyle w:val="Hyperlink"/>
@@ -6285,7 +7848,7 @@
       </w:hyperlink>
     </w:p>
     <w:p>
-      <w:hyperlink r:id="rId27" w:history="1">
+      <w:hyperlink r:id="rId42" w:history="1">
         <w:r>
           <w:rPr>
             <w:rStyle w:val="Hyperlink"/>
@@ -6296,7 +7859,7 @@
     </w:p>
     <w:p/>
     <w:sectPr>
-      <w:footerReference w:type="default" r:id="rId28"/>
+      <w:footerReference w:type="default" r:id="rId43"/>
       <w:pgSz w:w="12240" w:h="15840"/>
       <w:pgMar w:top="1440" w:right="1440" w:bottom="1440" w:left="1440" w:header="720" w:footer="720" w:gutter="0"/>
       <w:pgNumType w:start="1"/>
@@ -6948,7 +8511,7 @@
   <w:abstractNum w:abstractNumId="5" w15:restartNumberingAfterBreak="0">
     <w:nsid w:val="740078FB"/>
     <w:multiLevelType w:val="hybridMultilevel"/>
-    <w:tmpl w:val="5E2C2928"/>
+    <w:tmpl w:val="1C9CCD06"/>
     <w:lvl w:ilvl="0" w:tplc="04090001">
       <w:start w:val="1"/>
       <w:numFmt w:val="bullet"/>
@@ -7711,7 +9274,7 @@
   <w:style w:type="paragraph" w:default="1" w:styleId="Normal">
     <w:name w:val="Normal"/>
     <w:qFormat/>
-    <w:rsid w:val="008066AA"/>
+    <w:rsid w:val="000F1F10"/>
     <w:pPr>
       <w:spacing w:after="200" w:line="276" w:lineRule="auto"/>
     </w:pPr>

</xml_diff>